<commit_message>
Agregados diagramas de paquetes al informe. Tambien pase a control de versiones los archivos .uml que usamos para los diagramas. Los de paquete los hizo Nico.
</commit_message>
<xml_diff>
--- a/informeTP2.docx
+++ b/informeTP2.docx
@@ -1,10 +1,10 @@
 
 <file path=word/document.xml><?xml version="1.0" encoding="utf-8"?>
-<w:document xmlns:wpc="http://schemas.microsoft.com/office/word/2010/wordprocessingCanvas" xmlns:mc="http://schemas.openxmlformats.org/markup-compatibility/2006" xmlns:o="urn:schemas-microsoft-com:office:office" xmlns:r="http://schemas.openxmlformats.org/officeDocument/2006/relationships" xmlns:m="http://schemas.openxmlformats.org/officeDocument/2006/math" xmlns:v="urn:schemas-microsoft-com:vml" xmlns:wp14="http://schemas.microsoft.com/office/word/2010/wordprocessingDrawing" xmlns:wp="http://schemas.openxmlformats.org/drawingml/2006/wordprocessingDrawing" xmlns:w10="urn:schemas-microsoft-com:office:word" xmlns:w="http://schemas.openxmlformats.org/wordprocessingml/2006/main" xmlns:w14="http://schemas.microsoft.com/office/word/2010/wordml" xmlns:wpg="http://schemas.microsoft.com/office/word/2010/wordprocessingGroup" xmlns:wpi="http://schemas.microsoft.com/office/word/2010/wordprocessingInk" xmlns:wne="http://schemas.microsoft.com/office/word/2006/wordml" xmlns:wps="http://schemas.microsoft.com/office/word/2010/wordprocessingShape" mc:Ignorable="w14 wp14">
+<w:document xmlns:wpc="http://schemas.microsoft.com/office/word/2010/wordprocessingCanvas" xmlns:mc="http://schemas.openxmlformats.org/markup-compatibility/2006" xmlns:o="urn:schemas-microsoft-com:office:office" xmlns:r="http://schemas.openxmlformats.org/officeDocument/2006/relationships" xmlns:m="http://schemas.openxmlformats.org/officeDocument/2006/math" xmlns:v="urn:schemas-microsoft-com:vml" xmlns:wp14="http://schemas.microsoft.com/office/word/2010/wordprocessingDrawing" xmlns:wp="http://schemas.openxmlformats.org/drawingml/2006/wordprocessingDrawing" xmlns:w10="urn:schemas-microsoft-com:office:word" xmlns:w="http://schemas.openxmlformats.org/wordprocessingml/2006/main" xmlns:w14="http://schemas.microsoft.com/office/word/2010/wordml" xmlns:w15="http://schemas.microsoft.com/office/word/2012/wordml" xmlns:wpg="http://schemas.microsoft.com/office/word/2010/wordprocessingGroup" xmlns:wpi="http://schemas.microsoft.com/office/word/2010/wordprocessingInk" xmlns:wne="http://schemas.microsoft.com/office/word/2006/wordml" xmlns:wps="http://schemas.microsoft.com/office/word/2010/wordprocessingShape" mc:Ignorable="w14 w15 wp14">
   <w:body>
     <w:p>
       <w:pPr>
-        <w:pStyle w:val="Ttulo3"/>
+        <w:pStyle w:val="Heading3"/>
       </w:pPr>
     </w:p>
     <w:p>
@@ -269,10 +269,10 @@
               <w:spacing w:line="240" w:lineRule="auto"/>
               <w:contextualSpacing w:val="0"/>
             </w:pPr>
-            <w:hyperlink r:id="rId10" w:history="1">
+            <w:hyperlink r:id="rId9" w:history="1">
               <w:r>
                 <w:rPr>
-                  <w:rStyle w:val="Hipervnculo"/>
+                  <w:rStyle w:val="Hyperlink"/>
                 </w:rPr>
                 <w:t>flaviaacoria@gmail.com</w:t>
               </w:r>
@@ -339,10 +339,10 @@
               <w:spacing w:line="240" w:lineRule="auto"/>
               <w:contextualSpacing w:val="0"/>
             </w:pPr>
-            <w:hyperlink r:id="rId11" w:history="1">
+            <w:hyperlink r:id="rId10" w:history="1">
               <w:r>
                 <w:rPr>
-                  <w:rStyle w:val="Hipervnculo"/>
+                  <w:rStyle w:val="Hyperlink"/>
                 </w:rPr>
                 <w:t>tomasmussi@gmail.com</w:t>
               </w:r>
@@ -409,10 +409,10 @@
               <w:spacing w:line="240" w:lineRule="auto"/>
               <w:contextualSpacing w:val="0"/>
             </w:pPr>
-            <w:hyperlink r:id="rId12" w:history="1">
+            <w:hyperlink r:id="rId11" w:history="1">
               <w:r>
                 <w:rPr>
-                  <w:rStyle w:val="Hipervnculo"/>
+                  <w:rStyle w:val="Hyperlink"/>
                 </w:rPr>
                 <w:t>eliperisset@gmail.com</w:t>
               </w:r>
@@ -479,10 +479,10 @@
               <w:spacing w:line="240" w:lineRule="auto"/>
               <w:contextualSpacing w:val="0"/>
             </w:pPr>
-            <w:hyperlink r:id="rId13" w:history="1">
+            <w:hyperlink r:id="rId12" w:history="1">
               <w:r>
                 <w:rPr>
-                  <w:rStyle w:val="Hipervnculo"/>
+                  <w:rStyle w:val="Hyperlink"/>
                 </w:rPr>
                 <w:t>poncetnicolas@hotmail.com</w:t>
               </w:r>
@@ -609,7 +609,7 @@
     </w:p>
     <w:p>
       <w:pPr>
-        <w:pStyle w:val="Ttulo2"/>
+        <w:pStyle w:val="Heading2"/>
         <w:spacing w:before="240" w:after="120" w:line="240" w:lineRule="auto"/>
         <w:contextualSpacing w:val="0"/>
         <w:rPr>
@@ -1057,7 +1057,7 @@
     </w:p>
     <w:p>
       <w:pPr>
-        <w:pStyle w:val="Prrafodelista"/>
+        <w:pStyle w:val="ListParagraph"/>
         <w:widowControl/>
         <w:numPr>
           <w:ilvl w:val="0"/>
@@ -1088,7 +1088,7 @@
     </w:p>
     <w:p>
       <w:pPr>
-        <w:pStyle w:val="Prrafodelista"/>
+        <w:pStyle w:val="ListParagraph"/>
         <w:widowControl/>
         <w:numPr>
           <w:ilvl w:val="0"/>
@@ -1119,7 +1119,7 @@
     </w:p>
     <w:p>
       <w:pPr>
-        <w:pStyle w:val="Prrafodelista"/>
+        <w:pStyle w:val="ListParagraph"/>
         <w:widowControl/>
         <w:numPr>
           <w:ilvl w:val="0"/>
@@ -1150,7 +1150,7 @@
     </w:p>
     <w:p>
       <w:pPr>
-        <w:pStyle w:val="Prrafodelista"/>
+        <w:pStyle w:val="ListParagraph"/>
         <w:widowControl/>
         <w:numPr>
           <w:ilvl w:val="0"/>
@@ -1303,7 +1303,7 @@
     </w:p>
     <w:p>
       <w:pPr>
-        <w:pStyle w:val="Prrafodelista"/>
+        <w:pStyle w:val="ListParagraph"/>
         <w:widowControl/>
         <w:numPr>
           <w:ilvl w:val="0"/>
@@ -1384,7 +1384,7 @@
     </w:p>
     <w:p>
       <w:pPr>
-        <w:pStyle w:val="Prrafodelista"/>
+        <w:pStyle w:val="ListParagraph"/>
         <w:widowControl/>
         <w:numPr>
           <w:ilvl w:val="0"/>
@@ -1480,7 +1480,7 @@
     </w:p>
     <w:p>
       <w:pPr>
-        <w:pStyle w:val="Prrafodelista"/>
+        <w:pStyle w:val="ListParagraph"/>
         <w:widowControl/>
         <w:numPr>
           <w:ilvl w:val="0"/>
@@ -1526,7 +1526,7 @@
     </w:p>
     <w:p>
       <w:pPr>
-        <w:pStyle w:val="Prrafodelista"/>
+        <w:pStyle w:val="ListParagraph"/>
         <w:widowControl/>
         <w:numPr>
           <w:ilvl w:val="0"/>
@@ -1558,7 +1558,7 @@
     </w:p>
     <w:p>
       <w:pPr>
-        <w:pStyle w:val="Prrafodelista"/>
+        <w:pStyle w:val="ListParagraph"/>
         <w:widowControl/>
         <w:numPr>
           <w:ilvl w:val="0"/>
@@ -1667,7 +1667,7 @@
     </w:p>
     <w:p>
       <w:pPr>
-        <w:pStyle w:val="Prrafodelista"/>
+        <w:pStyle w:val="ListParagraph"/>
         <w:widowControl/>
         <w:numPr>
           <w:ilvl w:val="0"/>
@@ -1734,7 +1734,7 @@
     </w:p>
     <w:p>
       <w:pPr>
-        <w:pStyle w:val="Prrafodelista"/>
+        <w:pStyle w:val="ListParagraph"/>
         <w:widowControl/>
         <w:numPr>
           <w:ilvl w:val="0"/>
@@ -1787,7 +1787,7 @@
     </w:p>
     <w:p>
       <w:pPr>
-        <w:pStyle w:val="Prrafodelista"/>
+        <w:pStyle w:val="ListParagraph"/>
         <w:widowControl/>
         <w:numPr>
           <w:ilvl w:val="0"/>
@@ -1843,7 +1843,7 @@
     </w:p>
     <w:p>
       <w:pPr>
-        <w:pStyle w:val="Prrafodelista"/>
+        <w:pStyle w:val="ListParagraph"/>
         <w:widowControl/>
         <w:numPr>
           <w:ilvl w:val="0"/>
@@ -1874,7 +1874,7 @@
     </w:p>
     <w:p>
       <w:pPr>
-        <w:pStyle w:val="Prrafodelista"/>
+        <w:pStyle w:val="ListParagraph"/>
         <w:widowControl/>
         <w:numPr>
           <w:ilvl w:val="0"/>
@@ -1969,7 +1969,7 @@
     </w:p>
     <w:p>
       <w:pPr>
-        <w:pStyle w:val="Prrafodelista"/>
+        <w:pStyle w:val="ListParagraph"/>
         <w:widowControl/>
         <w:numPr>
           <w:ilvl w:val="0"/>
@@ -2082,7 +2082,7 @@
     </w:p>
     <w:p>
       <w:pPr>
-        <w:pStyle w:val="Prrafodelista"/>
+        <w:pStyle w:val="ListParagraph"/>
         <w:widowControl/>
         <w:numPr>
           <w:ilvl w:val="0"/>
@@ -2122,7 +2122,7 @@
     </w:p>
     <w:p>
       <w:pPr>
-        <w:pStyle w:val="Ttulo2"/>
+        <w:pStyle w:val="Heading2"/>
         <w:contextualSpacing w:val="0"/>
         <w:rPr>
           <w:lang w:val="es-AR"/>
@@ -2165,7 +2165,7 @@
                     </pic:cNvPicPr>
                   </pic:nvPicPr>
                   <pic:blipFill>
-                    <a:blip r:embed="rId14" cstate="print"/>
+                    <a:blip r:embed="rId13" cstate="print"/>
                     <a:srcRect/>
                     <a:stretch>
                       <a:fillRect/>
@@ -2223,7 +2223,7 @@
                     </pic:cNvPicPr>
                   </pic:nvPicPr>
                   <pic:blipFill>
-                    <a:blip r:embed="rId15" cstate="print"/>
+                    <a:blip r:embed="rId14" cstate="print"/>
                     <a:srcRect/>
                     <a:stretch>
                       <a:fillRect/>
@@ -2275,7 +2275,7 @@
                     </pic:cNvPicPr>
                   </pic:nvPicPr>
                   <pic:blipFill>
-                    <a:blip r:embed="rId16" cstate="print"/>
+                    <a:blip r:embed="rId15" cstate="print"/>
                     <a:srcRect/>
                     <a:stretch>
                       <a:fillRect/>
@@ -2312,7 +2312,7 @@
     </w:p>
     <w:p>
       <w:pPr>
-        <w:pStyle w:val="Ttulo2"/>
+        <w:pStyle w:val="Heading2"/>
         <w:contextualSpacing w:val="0"/>
         <w:rPr>
           <w:b w:val="0"/>
@@ -2345,7 +2345,7 @@
                     </pic:cNvPicPr>
                   </pic:nvPicPr>
                   <pic:blipFill>
-                    <a:blip r:embed="rId17" cstate="print"/>
+                    <a:blip r:embed="rId16" cstate="print"/>
                     <a:srcRect/>
                     <a:stretch>
                       <a:fillRect/>
@@ -2418,7 +2418,7 @@
                     </pic:cNvPicPr>
                   </pic:nvPicPr>
                   <pic:blipFill>
-                    <a:blip r:embed="rId18" cstate="print"/>
+                    <a:blip r:embed="rId17" cstate="print"/>
                     <a:srcRect/>
                     <a:stretch>
                       <a:fillRect/>
@@ -2449,16 +2449,16 @@
     </w:p>
     <w:p>
       <w:pPr>
-        <w:pStyle w:val="Ttulo2"/>
-        <w:contextualSpacing w:val="0"/>
-        <w:rPr>
-          <w:lang w:val="es-AR"/>
-        </w:rPr>
-      </w:pPr>
-    </w:p>
-    <w:p>
-      <w:pPr>
-        <w:pStyle w:val="Ttulo2"/>
+        <w:pStyle w:val="Heading2"/>
+        <w:contextualSpacing w:val="0"/>
+        <w:rPr>
+          <w:lang w:val="es-AR"/>
+        </w:rPr>
+      </w:pPr>
+    </w:p>
+    <w:p>
+      <w:pPr>
+        <w:pStyle w:val="Heading2"/>
         <w:contextualSpacing w:val="0"/>
         <w:rPr>
           <w:lang w:val="es-AR"/>
@@ -2486,7 +2486,7 @@
                     <pic:cNvPicPr/>
                   </pic:nvPicPr>
                   <pic:blipFill>
-                    <a:blip r:embed="rId19" cstate="print">
+                    <a:blip r:embed="rId18" cstate="print">
                       <a:extLst>
                         <a:ext uri="{28A0092B-C50C-407E-A947-70E740481C1C}">
                           <a14:useLocalDpi xmlns:a14="http://schemas.microsoft.com/office/drawing/2010/main" val="0"/>
@@ -2609,7 +2609,7 @@
                     </pic:cNvPicPr>
                   </pic:nvPicPr>
                   <pic:blipFill>
-                    <a:blip r:embed="rId20" cstate="print"/>
+                    <a:blip r:embed="rId19" cstate="print"/>
                     <a:srcRect/>
                     <a:stretch>
                       <a:fillRect/>
@@ -2704,7 +2704,7 @@
                     <pic:cNvPicPr/>
                   </pic:nvPicPr>
                   <pic:blipFill>
-                    <a:blip r:embed="rId21" cstate="print"/>
+                    <a:blip r:embed="rId20" cstate="print"/>
                     <a:srcRect t="54731"/>
                     <a:stretch>
                       <a:fillRect/>
@@ -2734,7 +2734,190 @@
     </w:p>
     <w:p>
       <w:pPr>
-        <w:pStyle w:val="Ttulo2"/>
+        <w:widowControl/>
+        <w:spacing w:after="160" w:line="259" w:lineRule="auto"/>
+        <w:contextualSpacing w:val="0"/>
+        <w:rPr>
+          <w:lang w:val="es-AR"/>
+        </w:rPr>
+      </w:pPr>
+      <w:r>
+        <w:rPr>
+          <w:b/>
+          <w:sz w:val="28"/>
+          <w:szCs w:val="28"/>
+          <w:lang w:val="es-AR"/>
+        </w:rPr>
+        <w:lastRenderedPageBreak/>
+        <w:t xml:space="preserve">Diagramas de </w:t>
+      </w:r>
+      <w:r>
+        <w:rPr>
+          <w:b/>
+          <w:sz w:val="28"/>
+          <w:szCs w:val="28"/>
+          <w:lang w:val="es-AR"/>
+        </w:rPr>
+        <w:t>Paquete</w:t>
+      </w:r>
+      <w:r>
+        <w:rPr>
+          <w:lang w:val="es-AR"/>
+        </w:rPr>
+        <w:t xml:space="preserve"> </w:t>
+      </w:r>
+    </w:p>
+    <w:p>
+      <w:pPr>
+        <w:widowControl/>
+        <w:spacing w:after="160" w:line="259" w:lineRule="auto"/>
+        <w:contextualSpacing w:val="0"/>
+        <w:rPr>
+          <w:lang w:val="es-AR"/>
+        </w:rPr>
+      </w:pPr>
+      <w:r>
+        <w:rPr>
+          <w:noProof/>
+          <w:lang w:val="es-ES" w:eastAsia="es-ES"/>
+        </w:rPr>
+        <w:drawing>
+          <wp:inline distT="0" distB="0" distL="0" distR="0">
+            <wp:extent cx="5610225" cy="2133600"/>
+            <wp:effectExtent l="0" t="0" r="0" b="0"/>
+            <wp:docPr id="1" name="Picture 1"/>
+            <wp:cNvGraphicFramePr>
+              <a:graphicFrameLocks xmlns:a="http://schemas.openxmlformats.org/drawingml/2006/main" noChangeAspect="1"/>
+            </wp:cNvGraphicFramePr>
+            <a:graphic xmlns:a="http://schemas.openxmlformats.org/drawingml/2006/main">
+              <a:graphicData uri="http://schemas.openxmlformats.org/drawingml/2006/picture">
+                <pic:pic xmlns:pic="http://schemas.openxmlformats.org/drawingml/2006/picture">
+                  <pic:nvPicPr>
+                    <pic:cNvPr id="0" name="Picture 1"/>
+                    <pic:cNvPicPr>
+                      <a:picLocks noChangeAspect="1" noChangeArrowheads="1"/>
+                    </pic:cNvPicPr>
+                  </pic:nvPicPr>
+                  <pic:blipFill>
+                    <a:blip r:embed="rId21">
+                      <a:extLst>
+                        <a:ext uri="{28A0092B-C50C-407E-A947-70E740481C1C}">
+                          <a14:useLocalDpi xmlns:a14="http://schemas.microsoft.com/office/drawing/2010/main" val="0"/>
+                        </a:ext>
+                      </a:extLst>
+                    </a:blip>
+                    <a:srcRect/>
+                    <a:stretch>
+                      <a:fillRect/>
+                    </a:stretch>
+                  </pic:blipFill>
+                  <pic:spPr bwMode="auto">
+                    <a:xfrm>
+                      <a:off x="0" y="0"/>
+                      <a:ext cx="5610225" cy="2133600"/>
+                    </a:xfrm>
+                    <a:prstGeom prst="rect">
+                      <a:avLst/>
+                    </a:prstGeom>
+                    <a:noFill/>
+                    <a:ln>
+                      <a:noFill/>
+                    </a:ln>
+                  </pic:spPr>
+                </pic:pic>
+              </a:graphicData>
+            </a:graphic>
+          </wp:inline>
+        </w:drawing>
+      </w:r>
+    </w:p>
+    <w:p>
+      <w:pPr>
+        <w:widowControl/>
+        <w:spacing w:after="160" w:line="259" w:lineRule="auto"/>
+        <w:contextualSpacing w:val="0"/>
+        <w:rPr>
+          <w:lang w:val="es-AR"/>
+        </w:rPr>
+      </w:pPr>
+      <w:r>
+        <w:rPr>
+          <w:noProof/>
+          <w:lang w:val="es-ES" w:eastAsia="es-ES"/>
+        </w:rPr>
+        <w:drawing>
+          <wp:inline distT="0" distB="0" distL="0" distR="0">
+            <wp:extent cx="5610225" cy="1924050"/>
+            <wp:effectExtent l="0" t="0" r="0" b="0"/>
+            <wp:docPr id="2" name="Picture 2"/>
+            <wp:cNvGraphicFramePr>
+              <a:graphicFrameLocks xmlns:a="http://schemas.openxmlformats.org/drawingml/2006/main" noChangeAspect="1"/>
+            </wp:cNvGraphicFramePr>
+            <a:graphic xmlns:a="http://schemas.openxmlformats.org/drawingml/2006/main">
+              <a:graphicData uri="http://schemas.openxmlformats.org/drawingml/2006/picture">
+                <pic:pic xmlns:pic="http://schemas.openxmlformats.org/drawingml/2006/picture">
+                  <pic:nvPicPr>
+                    <pic:cNvPr id="0" name="Picture 2"/>
+                    <pic:cNvPicPr>
+                      <a:picLocks noChangeAspect="1" noChangeArrowheads="1"/>
+                    </pic:cNvPicPr>
+                  </pic:nvPicPr>
+                  <pic:blipFill>
+                    <a:blip r:embed="rId22">
+                      <a:extLst>
+                        <a:ext uri="{28A0092B-C50C-407E-A947-70E740481C1C}">
+                          <a14:useLocalDpi xmlns:a14="http://schemas.microsoft.com/office/drawing/2010/main" val="0"/>
+                        </a:ext>
+                      </a:extLst>
+                    </a:blip>
+                    <a:srcRect/>
+                    <a:stretch>
+                      <a:fillRect/>
+                    </a:stretch>
+                  </pic:blipFill>
+                  <pic:spPr bwMode="auto">
+                    <a:xfrm>
+                      <a:off x="0" y="0"/>
+                      <a:ext cx="5610225" cy="1924050"/>
+                    </a:xfrm>
+                    <a:prstGeom prst="rect">
+                      <a:avLst/>
+                    </a:prstGeom>
+                    <a:noFill/>
+                    <a:ln>
+                      <a:noFill/>
+                    </a:ln>
+                  </pic:spPr>
+                </pic:pic>
+              </a:graphicData>
+            </a:graphic>
+          </wp:inline>
+        </w:drawing>
+      </w:r>
+    </w:p>
+    <w:p>
+      <w:pPr>
+        <w:widowControl/>
+        <w:spacing w:after="160" w:line="259" w:lineRule="auto"/>
+        <w:contextualSpacing w:val="0"/>
+        <w:rPr>
+          <w:b/>
+          <w:sz w:val="28"/>
+          <w:lang w:val="es-AR"/>
+        </w:rPr>
+      </w:pPr>
+      <w:bookmarkStart w:id="5" w:name="_GoBack"/>
+      <w:bookmarkEnd w:id="5"/>
+      <w:r>
+        <w:rPr>
+          <w:lang w:val="es-AR"/>
+        </w:rPr>
+        <w:br w:type="page"/>
+      </w:r>
+    </w:p>
+    <w:p>
+      <w:pPr>
+        <w:pStyle w:val="Heading2"/>
         <w:contextualSpacing w:val="0"/>
         <w:rPr>
           <w:lang w:val="es-AR"/>
@@ -2750,7 +2933,7 @@
     </w:p>
     <w:p>
       <w:pPr>
-        <w:pStyle w:val="Prrafodelista"/>
+        <w:pStyle w:val="ListParagraph"/>
         <w:numPr>
           <w:ilvl w:val="0"/>
           <w:numId w:val="3"/>
@@ -2836,7 +3019,7 @@
     </w:p>
     <w:p>
       <w:pPr>
-        <w:pStyle w:val="Prrafodelista"/>
+        <w:pStyle w:val="ListParagraph"/>
         <w:numPr>
           <w:ilvl w:val="0"/>
           <w:numId w:val="3"/>
@@ -2881,7 +3064,7 @@
     </w:p>
     <w:p>
       <w:pPr>
-        <w:pStyle w:val="Prrafodelista"/>
+        <w:pStyle w:val="ListParagraph"/>
         <w:numPr>
           <w:ilvl w:val="0"/>
           <w:numId w:val="3"/>
@@ -2989,7 +3172,7 @@
     </w:p>
     <w:p>
       <w:pPr>
-        <w:pStyle w:val="Prrafodelista"/>
+        <w:pStyle w:val="ListParagraph"/>
         <w:numPr>
           <w:ilvl w:val="0"/>
           <w:numId w:val="3"/>
@@ -3075,7 +3258,7 @@
     </w:p>
     <w:p>
       <w:pPr>
-        <w:pStyle w:val="Prrafodelista"/>
+        <w:pStyle w:val="ListParagraph"/>
         <w:numPr>
           <w:ilvl w:val="0"/>
           <w:numId w:val="3"/>
@@ -3131,7 +3314,7 @@
     </w:p>
     <w:p>
       <w:pPr>
-        <w:pStyle w:val="Ttulo2"/>
+        <w:pStyle w:val="Heading2"/>
         <w:contextualSpacing w:val="0"/>
         <w:rPr>
           <w:lang w:val="es-AR"/>
@@ -3175,12 +3358,10 @@
         </w:rPr>
         <w:t xml:space="preserve"> que luego en el archivo de ciudades no figura, por lo tanto no se podrá construir un objeto ciudad Roma.</w:t>
       </w:r>
-      <w:bookmarkStart w:id="5" w:name="_GoBack"/>
-      <w:bookmarkEnd w:id="5"/>
     </w:p>
     <w:sectPr>
-      <w:headerReference w:type="default" r:id="rId22"/>
-      <w:footerReference w:type="default" r:id="rId23"/>
+      <w:headerReference w:type="default" r:id="rId23"/>
+      <w:footerReference w:type="default" r:id="rId24"/>
       <w:pgSz w:w="12240" w:h="15840"/>
       <w:pgMar w:top="1417" w:right="1701" w:bottom="851" w:left="1701" w:header="720" w:footer="720" w:gutter="0"/>
       <w:cols w:space="720"/>
@@ -3191,7 +3372,7 @@
 </file>
 
 <file path=word/endnotes.xml><?xml version="1.0" encoding="utf-8"?>
-<w:endnotes xmlns:wpc="http://schemas.microsoft.com/office/word/2010/wordprocessingCanvas" xmlns:mc="http://schemas.openxmlformats.org/markup-compatibility/2006" xmlns:o="urn:schemas-microsoft-com:office:office" xmlns:r="http://schemas.openxmlformats.org/officeDocument/2006/relationships" xmlns:m="http://schemas.openxmlformats.org/officeDocument/2006/math" xmlns:v="urn:schemas-microsoft-com:vml" xmlns:wp14="http://schemas.microsoft.com/office/word/2010/wordprocessingDrawing" xmlns:wp="http://schemas.openxmlformats.org/drawingml/2006/wordprocessingDrawing" xmlns:w10="urn:schemas-microsoft-com:office:word" xmlns:w="http://schemas.openxmlformats.org/wordprocessingml/2006/main" xmlns:w14="http://schemas.microsoft.com/office/word/2010/wordml" xmlns:wpg="http://schemas.microsoft.com/office/word/2010/wordprocessingGroup" xmlns:wpi="http://schemas.microsoft.com/office/word/2010/wordprocessingInk" xmlns:wne="http://schemas.microsoft.com/office/word/2006/wordml" xmlns:wps="http://schemas.microsoft.com/office/word/2010/wordprocessingShape" mc:Ignorable="w14 wp14">
+<w:endnotes xmlns:wpc="http://schemas.microsoft.com/office/word/2010/wordprocessingCanvas" xmlns:mc="http://schemas.openxmlformats.org/markup-compatibility/2006" xmlns:o="urn:schemas-microsoft-com:office:office" xmlns:r="http://schemas.openxmlformats.org/officeDocument/2006/relationships" xmlns:m="http://schemas.openxmlformats.org/officeDocument/2006/math" xmlns:v="urn:schemas-microsoft-com:vml" xmlns:wp14="http://schemas.microsoft.com/office/word/2010/wordprocessingDrawing" xmlns:wp="http://schemas.openxmlformats.org/drawingml/2006/wordprocessingDrawing" xmlns:w10="urn:schemas-microsoft-com:office:word" xmlns:w="http://schemas.openxmlformats.org/wordprocessingml/2006/main" xmlns:w14="http://schemas.microsoft.com/office/word/2010/wordml" xmlns:w15="http://schemas.microsoft.com/office/word/2012/wordml" xmlns:wpg="http://schemas.microsoft.com/office/word/2010/wordprocessingGroup" xmlns:wpi="http://schemas.microsoft.com/office/word/2010/wordprocessingInk" xmlns:wne="http://schemas.microsoft.com/office/word/2006/wordml" xmlns:wps="http://schemas.microsoft.com/office/word/2010/wordprocessingShape" mc:Ignorable="w14 w15 wp14">
   <w:endnote w:type="separator" w:id="-1">
     <w:p>
       <w:pPr>
@@ -3216,10 +3397,10 @@
 </file>
 
 <file path=word/footer1.xml><?xml version="1.0" encoding="utf-8"?>
-<w:ftr xmlns:wpc="http://schemas.microsoft.com/office/word/2010/wordprocessingCanvas" xmlns:mc="http://schemas.openxmlformats.org/markup-compatibility/2006" xmlns:o="urn:schemas-microsoft-com:office:office" xmlns:r="http://schemas.openxmlformats.org/officeDocument/2006/relationships" xmlns:m="http://schemas.openxmlformats.org/officeDocument/2006/math" xmlns:v="urn:schemas-microsoft-com:vml" xmlns:wp14="http://schemas.microsoft.com/office/word/2010/wordprocessingDrawing" xmlns:wp="http://schemas.openxmlformats.org/drawingml/2006/wordprocessingDrawing" xmlns:w10="urn:schemas-microsoft-com:office:word" xmlns:w="http://schemas.openxmlformats.org/wordprocessingml/2006/main" xmlns:w14="http://schemas.microsoft.com/office/word/2010/wordml" xmlns:wpg="http://schemas.microsoft.com/office/word/2010/wordprocessingGroup" xmlns:wpi="http://schemas.microsoft.com/office/word/2010/wordprocessingInk" xmlns:wne="http://schemas.microsoft.com/office/word/2006/wordml" xmlns:wps="http://schemas.microsoft.com/office/word/2010/wordprocessingShape" mc:Ignorable="w14 wp14">
+<w:ftr xmlns:wpc="http://schemas.microsoft.com/office/word/2010/wordprocessingCanvas" xmlns:mc="http://schemas.openxmlformats.org/markup-compatibility/2006" xmlns:o="urn:schemas-microsoft-com:office:office" xmlns:r="http://schemas.openxmlformats.org/officeDocument/2006/relationships" xmlns:m="http://schemas.openxmlformats.org/officeDocument/2006/math" xmlns:v="urn:schemas-microsoft-com:vml" xmlns:wp14="http://schemas.microsoft.com/office/word/2010/wordprocessingDrawing" xmlns:wp="http://schemas.openxmlformats.org/drawingml/2006/wordprocessingDrawing" xmlns:w10="urn:schemas-microsoft-com:office:word" xmlns:w="http://schemas.openxmlformats.org/wordprocessingml/2006/main" xmlns:w14="http://schemas.microsoft.com/office/word/2010/wordml" xmlns:w15="http://schemas.microsoft.com/office/word/2012/wordml" xmlns:wpg="http://schemas.microsoft.com/office/word/2010/wordprocessingGroup" xmlns:wpi="http://schemas.microsoft.com/office/word/2010/wordprocessingInk" xmlns:wne="http://schemas.microsoft.com/office/word/2006/wordml" xmlns:wps="http://schemas.microsoft.com/office/word/2010/wordprocessingShape" mc:Ignorable="w14 w15 wp14">
   <w:p>
     <w:pPr>
-      <w:pStyle w:val="Piedepgina"/>
+      <w:pStyle w:val="Footer"/>
       <w:pBdr>
         <w:top w:val="thinThickSmallGap" w:sz="24" w:space="1" w:color="823B0B" w:themeColor="accent2" w:themeShade="7F"/>
       </w:pBdr>
@@ -3267,7 +3448,7 @@
         <w:noProof/>
         <w:lang w:val="es-ES"/>
       </w:rPr>
-      <w:t>10</w:t>
+      <w:t>9</w:t>
     </w:r>
     <w:r>
       <w:rPr>
@@ -3278,14 +3459,14 @@
   </w:p>
   <w:p>
     <w:pPr>
-      <w:pStyle w:val="Piedepgina"/>
+      <w:pStyle w:val="Footer"/>
     </w:pPr>
   </w:p>
 </w:ftr>
 </file>
 
 <file path=word/footnotes.xml><?xml version="1.0" encoding="utf-8"?>
-<w:footnotes xmlns:wpc="http://schemas.microsoft.com/office/word/2010/wordprocessingCanvas" xmlns:mc="http://schemas.openxmlformats.org/markup-compatibility/2006" xmlns:o="urn:schemas-microsoft-com:office:office" xmlns:r="http://schemas.openxmlformats.org/officeDocument/2006/relationships" xmlns:m="http://schemas.openxmlformats.org/officeDocument/2006/math" xmlns:v="urn:schemas-microsoft-com:vml" xmlns:wp14="http://schemas.microsoft.com/office/word/2010/wordprocessingDrawing" xmlns:wp="http://schemas.openxmlformats.org/drawingml/2006/wordprocessingDrawing" xmlns:w10="urn:schemas-microsoft-com:office:word" xmlns:w="http://schemas.openxmlformats.org/wordprocessingml/2006/main" xmlns:w14="http://schemas.microsoft.com/office/word/2010/wordml" xmlns:wpg="http://schemas.microsoft.com/office/word/2010/wordprocessingGroup" xmlns:wpi="http://schemas.microsoft.com/office/word/2010/wordprocessingInk" xmlns:wne="http://schemas.microsoft.com/office/word/2006/wordml" xmlns:wps="http://schemas.microsoft.com/office/word/2010/wordprocessingShape" mc:Ignorable="w14 wp14">
+<w:footnotes xmlns:wpc="http://schemas.microsoft.com/office/word/2010/wordprocessingCanvas" xmlns:mc="http://schemas.openxmlformats.org/markup-compatibility/2006" xmlns:o="urn:schemas-microsoft-com:office:office" xmlns:r="http://schemas.openxmlformats.org/officeDocument/2006/relationships" xmlns:m="http://schemas.openxmlformats.org/officeDocument/2006/math" xmlns:v="urn:schemas-microsoft-com:vml" xmlns:wp14="http://schemas.microsoft.com/office/word/2010/wordprocessingDrawing" xmlns:wp="http://schemas.openxmlformats.org/drawingml/2006/wordprocessingDrawing" xmlns:w10="urn:schemas-microsoft-com:office:word" xmlns:w="http://schemas.openxmlformats.org/wordprocessingml/2006/main" xmlns:w14="http://schemas.microsoft.com/office/word/2010/wordml" xmlns:w15="http://schemas.microsoft.com/office/word/2012/wordml" xmlns:wpg="http://schemas.microsoft.com/office/word/2010/wordprocessingGroup" xmlns:wpi="http://schemas.microsoft.com/office/word/2010/wordprocessingInk" xmlns:wne="http://schemas.microsoft.com/office/word/2006/wordml" xmlns:wps="http://schemas.microsoft.com/office/word/2010/wordprocessingShape" mc:Ignorable="w14 w15 wp14">
   <w:footnote w:type="separator" w:id="-1">
     <w:p>
       <w:pPr>
@@ -3310,7 +3491,7 @@
 </file>
 
 <file path=word/header1.xml><?xml version="1.0" encoding="utf-8"?>
-<w:hdr xmlns:wpc="http://schemas.microsoft.com/office/word/2010/wordprocessingCanvas" xmlns:mc="http://schemas.openxmlformats.org/markup-compatibility/2006" xmlns:o="urn:schemas-microsoft-com:office:office" xmlns:r="http://schemas.openxmlformats.org/officeDocument/2006/relationships" xmlns:m="http://schemas.openxmlformats.org/officeDocument/2006/math" xmlns:v="urn:schemas-microsoft-com:vml" xmlns:wp14="http://schemas.microsoft.com/office/word/2010/wordprocessingDrawing" xmlns:wp="http://schemas.openxmlformats.org/drawingml/2006/wordprocessingDrawing" xmlns:w10="urn:schemas-microsoft-com:office:word" xmlns:w="http://schemas.openxmlformats.org/wordprocessingml/2006/main" xmlns:w14="http://schemas.microsoft.com/office/word/2010/wordml" xmlns:wpg="http://schemas.microsoft.com/office/word/2010/wordprocessingGroup" xmlns:wpi="http://schemas.microsoft.com/office/word/2010/wordprocessingInk" xmlns:wne="http://schemas.microsoft.com/office/word/2006/wordml" xmlns:wps="http://schemas.microsoft.com/office/word/2010/wordprocessingShape" mc:Ignorable="w14 wp14">
+<w:hdr xmlns:wpc="http://schemas.microsoft.com/office/word/2010/wordprocessingCanvas" xmlns:mc="http://schemas.openxmlformats.org/markup-compatibility/2006" xmlns:o="urn:schemas-microsoft-com:office:office" xmlns:r="http://schemas.openxmlformats.org/officeDocument/2006/relationships" xmlns:m="http://schemas.openxmlformats.org/officeDocument/2006/math" xmlns:v="urn:schemas-microsoft-com:vml" xmlns:wp14="http://schemas.microsoft.com/office/word/2010/wordprocessingDrawing" xmlns:wp="http://schemas.openxmlformats.org/drawingml/2006/wordprocessingDrawing" xmlns:w10="urn:schemas-microsoft-com:office:word" xmlns:w="http://schemas.openxmlformats.org/wordprocessingml/2006/main" xmlns:w14="http://schemas.microsoft.com/office/word/2010/wordml" xmlns:w15="http://schemas.microsoft.com/office/word/2012/wordml" xmlns:wpg="http://schemas.microsoft.com/office/word/2010/wordprocessingGroup" xmlns:wpi="http://schemas.microsoft.com/office/word/2010/wordprocessingInk" xmlns:wne="http://schemas.microsoft.com/office/word/2006/wordml" xmlns:wps="http://schemas.microsoft.com/office/word/2010/wordprocessingShape" mc:Ignorable="w14 w15 wp14">
   <w:tbl>
     <w:tblPr>
       <w:tblW w:w="5000" w:type="pct"/>
@@ -3358,7 +3539,7 @@
             </w:tcPr>
             <w:p>
               <w:pPr>
-                <w:pStyle w:val="Encabezado"/>
+                <w:pStyle w:val="Header"/>
                 <w:jc w:val="right"/>
                 <w:rPr>
                   <w:rFonts w:asciiTheme="majorHAnsi" w:eastAsiaTheme="majorEastAsia" w:hAnsiTheme="majorHAnsi" w:cstheme="majorBidi"/>
@@ -3438,7 +3619,7 @@
             </w:tcPr>
             <w:p>
               <w:pPr>
-                <w:pStyle w:val="Encabezado"/>
+                <w:pStyle w:val="Header"/>
                 <w:rPr>
                   <w:rFonts w:asciiTheme="majorHAnsi" w:eastAsiaTheme="majorEastAsia" w:hAnsiTheme="majorHAnsi" w:cstheme="majorBidi"/>
                   <w:b/>
@@ -3467,14 +3648,14 @@
   </w:tbl>
   <w:p>
     <w:pPr>
-      <w:pStyle w:val="Encabezado"/>
+      <w:pStyle w:val="Header"/>
     </w:pPr>
   </w:p>
 </w:hdr>
 </file>
 
 <file path=word/numbering.xml><?xml version="1.0" encoding="utf-8"?>
-<w:numbering xmlns:wpc="http://schemas.microsoft.com/office/word/2010/wordprocessingCanvas" xmlns:mc="http://schemas.openxmlformats.org/markup-compatibility/2006" xmlns:o="urn:schemas-microsoft-com:office:office" xmlns:r="http://schemas.openxmlformats.org/officeDocument/2006/relationships" xmlns:m="http://schemas.openxmlformats.org/officeDocument/2006/math" xmlns:v="urn:schemas-microsoft-com:vml" xmlns:wp14="http://schemas.microsoft.com/office/word/2010/wordprocessingDrawing" xmlns:wp="http://schemas.openxmlformats.org/drawingml/2006/wordprocessingDrawing" xmlns:w10="urn:schemas-microsoft-com:office:word" xmlns:w="http://schemas.openxmlformats.org/wordprocessingml/2006/main" xmlns:w14="http://schemas.microsoft.com/office/word/2010/wordml" xmlns:wpg="http://schemas.microsoft.com/office/word/2010/wordprocessingGroup" xmlns:wpi="http://schemas.microsoft.com/office/word/2010/wordprocessingInk" xmlns:wne="http://schemas.microsoft.com/office/word/2006/wordml" xmlns:wps="http://schemas.microsoft.com/office/word/2010/wordprocessingShape" mc:Ignorable="w14 wp14">
+<w:numbering xmlns:wpc="http://schemas.microsoft.com/office/word/2010/wordprocessingCanvas" xmlns:mc="http://schemas.openxmlformats.org/markup-compatibility/2006" xmlns:o="urn:schemas-microsoft-com:office:office" xmlns:r="http://schemas.openxmlformats.org/officeDocument/2006/relationships" xmlns:m="http://schemas.openxmlformats.org/officeDocument/2006/math" xmlns:v="urn:schemas-microsoft-com:vml" xmlns:wp14="http://schemas.microsoft.com/office/word/2010/wordprocessingDrawing" xmlns:wp="http://schemas.openxmlformats.org/drawingml/2006/wordprocessingDrawing" xmlns:w10="urn:schemas-microsoft-com:office:word" xmlns:w="http://schemas.openxmlformats.org/wordprocessingml/2006/main" xmlns:w14="http://schemas.microsoft.com/office/word/2010/wordml" xmlns:w15="http://schemas.microsoft.com/office/word/2012/wordml" xmlns:wpg="http://schemas.microsoft.com/office/word/2010/wordprocessingGroup" xmlns:wpi="http://schemas.microsoft.com/office/word/2010/wordprocessingInk" xmlns:wne="http://schemas.microsoft.com/office/word/2006/wordml" xmlns:wps="http://schemas.microsoft.com/office/word/2010/wordprocessingShape" mc:Ignorable="w14 w15 wp14">
   <w:abstractNum w:abstractNumId="0">
     <w:nsid w:val="1DE932DD"/>
     <w:multiLevelType w:val="hybridMultilevel"/>
@@ -3943,7 +4124,7 @@
 </file>
 
 <file path=word/styles.xml><?xml version="1.0" encoding="utf-8"?>
-<w:styles xmlns:mc="http://schemas.openxmlformats.org/markup-compatibility/2006" xmlns:r="http://schemas.openxmlformats.org/officeDocument/2006/relationships" xmlns:w="http://schemas.openxmlformats.org/wordprocessingml/2006/main" xmlns:w14="http://schemas.microsoft.com/office/word/2010/wordml" mc:Ignorable="w14">
+<w:styles xmlns:mc="http://schemas.openxmlformats.org/markup-compatibility/2006" xmlns:r="http://schemas.openxmlformats.org/officeDocument/2006/relationships" xmlns:w="http://schemas.openxmlformats.org/wordprocessingml/2006/main" xmlns:w14="http://schemas.microsoft.com/office/word/2010/wordml" xmlns:w15="http://schemas.microsoft.com/office/word/2012/wordml" mc:Ignorable="w14 w15">
   <w:docDefaults>
     <w:rPrDefault>
       <w:rPr>
@@ -3959,144 +4140,378 @@
       </w:pPr>
     </w:pPrDefault>
   </w:docDefaults>
-  <w:latentStyles w:defLockedState="0" w:defUIPriority="99" w:defSemiHidden="1" w:defUnhideWhenUsed="1" w:defQFormat="0" w:count="267">
-    <w:lsdException w:name="Normal" w:semiHidden="0" w:uiPriority="0" w:unhideWhenUsed="0" w:qFormat="1"/>
-    <w:lsdException w:name="heading 1" w:semiHidden="0" w:uiPriority="0" w:unhideWhenUsed="0" w:qFormat="1"/>
-    <w:lsdException w:name="heading 2" w:uiPriority="0" w:qFormat="1"/>
-    <w:lsdException w:name="heading 3" w:uiPriority="9" w:qFormat="1"/>
-    <w:lsdException w:name="heading 4" w:uiPriority="9" w:qFormat="1"/>
-    <w:lsdException w:name="heading 5" w:uiPriority="9" w:qFormat="1"/>
-    <w:lsdException w:name="heading 6" w:uiPriority="9" w:qFormat="1"/>
-    <w:lsdException w:name="heading 7" w:uiPriority="9" w:qFormat="1"/>
-    <w:lsdException w:name="heading 8" w:uiPriority="9" w:qFormat="1"/>
-    <w:lsdException w:name="heading 9" w:uiPriority="9" w:qFormat="1"/>
-    <w:lsdException w:name="toc 1" w:uiPriority="39"/>
-    <w:lsdException w:name="toc 2" w:uiPriority="39"/>
-    <w:lsdException w:name="toc 3" w:uiPriority="39"/>
-    <w:lsdException w:name="toc 4" w:uiPriority="39"/>
-    <w:lsdException w:name="toc 5" w:uiPriority="39"/>
-    <w:lsdException w:name="toc 6" w:uiPriority="39"/>
-    <w:lsdException w:name="toc 7" w:uiPriority="39"/>
-    <w:lsdException w:name="toc 8" w:uiPriority="39"/>
-    <w:lsdException w:name="toc 9" w:uiPriority="39"/>
-    <w:lsdException w:name="caption" w:uiPriority="35" w:qFormat="1"/>
-    <w:lsdException w:name="Title" w:semiHidden="0" w:uiPriority="10" w:unhideWhenUsed="0" w:qFormat="1"/>
-    <w:lsdException w:name="Default Paragraph Font" w:uiPriority="1"/>
-    <w:lsdException w:name="Subtitle" w:semiHidden="0" w:uiPriority="11" w:unhideWhenUsed="0" w:qFormat="1"/>
-    <w:lsdException w:name="Strong" w:semiHidden="0" w:uiPriority="22" w:unhideWhenUsed="0" w:qFormat="1"/>
-    <w:lsdException w:name="Emphasis" w:semiHidden="0" w:uiPriority="20" w:unhideWhenUsed="0" w:qFormat="1"/>
-    <w:lsdException w:name="Table Grid" w:semiHidden="0" w:uiPriority="39" w:unhideWhenUsed="0"/>
-    <w:lsdException w:name="Placeholder Text" w:unhideWhenUsed="0"/>
-    <w:lsdException w:name="No Spacing" w:semiHidden="0" w:uiPriority="1" w:unhideWhenUsed="0" w:qFormat="1"/>
-    <w:lsdException w:name="Light Shading" w:semiHidden="0" w:uiPriority="60" w:unhideWhenUsed="0"/>
-    <w:lsdException w:name="Light List" w:semiHidden="0" w:uiPriority="61" w:unhideWhenUsed="0"/>
-    <w:lsdException w:name="Light Grid" w:semiHidden="0" w:uiPriority="62" w:unhideWhenUsed="0"/>
-    <w:lsdException w:name="Medium Shading 1" w:semiHidden="0" w:uiPriority="63" w:unhideWhenUsed="0"/>
-    <w:lsdException w:name="Medium Shading 2" w:semiHidden="0" w:uiPriority="64" w:unhideWhenUsed="0"/>
-    <w:lsdException w:name="Medium List 1" w:semiHidden="0" w:uiPriority="65" w:unhideWhenUsed="0"/>
-    <w:lsdException w:name="Medium List 2" w:semiHidden="0" w:uiPriority="66" w:unhideWhenUsed="0"/>
-    <w:lsdException w:name="Medium Grid 1" w:semiHidden="0" w:uiPriority="67" w:unhideWhenUsed="0"/>
-    <w:lsdException w:name="Medium Grid 2" w:semiHidden="0" w:uiPriority="68" w:unhideWhenUsed="0"/>
-    <w:lsdException w:name="Medium Grid 3" w:semiHidden="0" w:uiPriority="69" w:unhideWhenUsed="0"/>
-    <w:lsdException w:name="Dark List" w:semiHidden="0" w:uiPriority="70" w:unhideWhenUsed="0"/>
-    <w:lsdException w:name="Colorful Shading" w:semiHidden="0" w:uiPriority="71" w:unhideWhenUsed="0"/>
-    <w:lsdException w:name="Colorful List" w:semiHidden="0" w:uiPriority="72" w:unhideWhenUsed="0"/>
-    <w:lsdException w:name="Colorful Grid" w:semiHidden="0" w:uiPriority="73" w:unhideWhenUsed="0"/>
-    <w:lsdException w:name="Light Shading Accent 1" w:semiHidden="0" w:uiPriority="60" w:unhideWhenUsed="0"/>
-    <w:lsdException w:name="Light List Accent 1" w:semiHidden="0" w:uiPriority="61" w:unhideWhenUsed="0"/>
-    <w:lsdException w:name="Light Grid Accent 1" w:semiHidden="0" w:uiPriority="62" w:unhideWhenUsed="0"/>
-    <w:lsdException w:name="Medium Shading 1 Accent 1" w:semiHidden="0" w:uiPriority="63" w:unhideWhenUsed="0"/>
-    <w:lsdException w:name="Medium Shading 2 Accent 1" w:semiHidden="0" w:uiPriority="64" w:unhideWhenUsed="0"/>
-    <w:lsdException w:name="Medium List 1 Accent 1" w:semiHidden="0" w:uiPriority="65" w:unhideWhenUsed="0"/>
-    <w:lsdException w:name="Revision" w:unhideWhenUsed="0"/>
-    <w:lsdException w:name="List Paragraph" w:semiHidden="0" w:uiPriority="34" w:unhideWhenUsed="0" w:qFormat="1"/>
-    <w:lsdException w:name="Quote" w:semiHidden="0" w:uiPriority="29" w:unhideWhenUsed="0" w:qFormat="1"/>
-    <w:lsdException w:name="Intense Quote" w:semiHidden="0" w:uiPriority="30" w:unhideWhenUsed="0" w:qFormat="1"/>
-    <w:lsdException w:name="Medium List 2 Accent 1" w:semiHidden="0" w:uiPriority="66" w:unhideWhenUsed="0"/>
-    <w:lsdException w:name="Medium Grid 1 Accent 1" w:semiHidden="0" w:uiPriority="67" w:unhideWhenUsed="0"/>
-    <w:lsdException w:name="Medium Grid 2 Accent 1" w:semiHidden="0" w:uiPriority="68" w:unhideWhenUsed="0"/>
-    <w:lsdException w:name="Medium Grid 3 Accent 1" w:semiHidden="0" w:uiPriority="69" w:unhideWhenUsed="0"/>
-    <w:lsdException w:name="Dark List Accent 1" w:semiHidden="0" w:uiPriority="70" w:unhideWhenUsed="0"/>
-    <w:lsdException w:name="Colorful Shading Accent 1" w:semiHidden="0" w:uiPriority="71" w:unhideWhenUsed="0"/>
-    <w:lsdException w:name="Colorful List Accent 1" w:semiHidden="0" w:uiPriority="72" w:unhideWhenUsed="0"/>
-    <w:lsdException w:name="Colorful Grid Accent 1" w:semiHidden="0" w:uiPriority="73" w:unhideWhenUsed="0"/>
-    <w:lsdException w:name="Light Shading Accent 2" w:semiHidden="0" w:uiPriority="60" w:unhideWhenUsed="0"/>
-    <w:lsdException w:name="Light List Accent 2" w:semiHidden="0" w:uiPriority="61" w:unhideWhenUsed="0"/>
-    <w:lsdException w:name="Light Grid Accent 2" w:semiHidden="0" w:uiPriority="62" w:unhideWhenUsed="0"/>
-    <w:lsdException w:name="Medium Shading 1 Accent 2" w:semiHidden="0" w:uiPriority="63" w:unhideWhenUsed="0"/>
-    <w:lsdException w:name="Medium Shading 2 Accent 2" w:semiHidden="0" w:uiPriority="64" w:unhideWhenUsed="0"/>
-    <w:lsdException w:name="Medium List 1 Accent 2" w:semiHidden="0" w:uiPriority="65" w:unhideWhenUsed="0"/>
-    <w:lsdException w:name="Medium List 2 Accent 2" w:semiHidden="0" w:uiPriority="66" w:unhideWhenUsed="0"/>
-    <w:lsdException w:name="Medium Grid 1 Accent 2" w:semiHidden="0" w:uiPriority="67" w:unhideWhenUsed="0"/>
-    <w:lsdException w:name="Medium Grid 2 Accent 2" w:semiHidden="0" w:uiPriority="68" w:unhideWhenUsed="0"/>
-    <w:lsdException w:name="Medium Grid 3 Accent 2" w:semiHidden="0" w:uiPriority="69" w:unhideWhenUsed="0"/>
-    <w:lsdException w:name="Dark List Accent 2" w:semiHidden="0" w:uiPriority="70" w:unhideWhenUsed="0"/>
-    <w:lsdException w:name="Colorful Shading Accent 2" w:semiHidden="0" w:uiPriority="71" w:unhideWhenUsed="0"/>
-    <w:lsdException w:name="Colorful List Accent 2" w:semiHidden="0" w:uiPriority="72" w:unhideWhenUsed="0"/>
-    <w:lsdException w:name="Colorful Grid Accent 2" w:semiHidden="0" w:uiPriority="73" w:unhideWhenUsed="0"/>
-    <w:lsdException w:name="Light Shading Accent 3" w:semiHidden="0" w:uiPriority="60" w:unhideWhenUsed="0"/>
-    <w:lsdException w:name="Light List Accent 3" w:semiHidden="0" w:uiPriority="61" w:unhideWhenUsed="0"/>
-    <w:lsdException w:name="Light Grid Accent 3" w:semiHidden="0" w:uiPriority="62" w:unhideWhenUsed="0"/>
-    <w:lsdException w:name="Medium Shading 1 Accent 3" w:semiHidden="0" w:uiPriority="63" w:unhideWhenUsed="0"/>
-    <w:lsdException w:name="Medium Shading 2 Accent 3" w:semiHidden="0" w:uiPriority="64" w:unhideWhenUsed="0"/>
-    <w:lsdException w:name="Medium List 1 Accent 3" w:semiHidden="0" w:uiPriority="65" w:unhideWhenUsed="0"/>
-    <w:lsdException w:name="Medium List 2 Accent 3" w:semiHidden="0" w:uiPriority="66" w:unhideWhenUsed="0"/>
-    <w:lsdException w:name="Medium Grid 1 Accent 3" w:semiHidden="0" w:uiPriority="67" w:unhideWhenUsed="0"/>
-    <w:lsdException w:name="Medium Grid 2 Accent 3" w:semiHidden="0" w:uiPriority="68" w:unhideWhenUsed="0"/>
-    <w:lsdException w:name="Medium Grid 3 Accent 3" w:semiHidden="0" w:uiPriority="69" w:unhideWhenUsed="0"/>
-    <w:lsdException w:name="Dark List Accent 3" w:semiHidden="0" w:uiPriority="70" w:unhideWhenUsed="0"/>
-    <w:lsdException w:name="Colorful Shading Accent 3" w:semiHidden="0" w:uiPriority="71" w:unhideWhenUsed="0"/>
-    <w:lsdException w:name="Colorful List Accent 3" w:semiHidden="0" w:uiPriority="72" w:unhideWhenUsed="0"/>
-    <w:lsdException w:name="Colorful Grid Accent 3" w:semiHidden="0" w:uiPriority="73" w:unhideWhenUsed="0"/>
-    <w:lsdException w:name="Light Shading Accent 4" w:semiHidden="0" w:uiPriority="60" w:unhideWhenUsed="0"/>
-    <w:lsdException w:name="Light List Accent 4" w:semiHidden="0" w:uiPriority="61" w:unhideWhenUsed="0"/>
-    <w:lsdException w:name="Light Grid Accent 4" w:semiHidden="0" w:uiPriority="62" w:unhideWhenUsed="0"/>
-    <w:lsdException w:name="Medium Shading 1 Accent 4" w:semiHidden="0" w:uiPriority="63" w:unhideWhenUsed="0"/>
-    <w:lsdException w:name="Medium Shading 2 Accent 4" w:semiHidden="0" w:uiPriority="64" w:unhideWhenUsed="0"/>
-    <w:lsdException w:name="Medium List 1 Accent 4" w:semiHidden="0" w:uiPriority="65" w:unhideWhenUsed="0"/>
-    <w:lsdException w:name="Medium List 2 Accent 4" w:semiHidden="0" w:uiPriority="66" w:unhideWhenUsed="0"/>
-    <w:lsdException w:name="Medium Grid 1 Accent 4" w:semiHidden="0" w:uiPriority="67" w:unhideWhenUsed="0"/>
-    <w:lsdException w:name="Medium Grid 2 Accent 4" w:semiHidden="0" w:uiPriority="68" w:unhideWhenUsed="0"/>
-    <w:lsdException w:name="Medium Grid 3 Accent 4" w:semiHidden="0" w:uiPriority="69" w:unhideWhenUsed="0"/>
-    <w:lsdException w:name="Dark List Accent 4" w:semiHidden="0" w:uiPriority="70" w:unhideWhenUsed="0"/>
-    <w:lsdException w:name="Colorful Shading Accent 4" w:semiHidden="0" w:uiPriority="71" w:unhideWhenUsed="0"/>
-    <w:lsdException w:name="Colorful List Accent 4" w:semiHidden="0" w:uiPriority="72" w:unhideWhenUsed="0"/>
-    <w:lsdException w:name="Colorful Grid Accent 4" w:semiHidden="0" w:uiPriority="73" w:unhideWhenUsed="0"/>
-    <w:lsdException w:name="Light Shading Accent 5" w:semiHidden="0" w:uiPriority="60" w:unhideWhenUsed="0"/>
-    <w:lsdException w:name="Light List Accent 5" w:semiHidden="0" w:uiPriority="61" w:unhideWhenUsed="0"/>
-    <w:lsdException w:name="Light Grid Accent 5" w:semiHidden="0" w:uiPriority="62" w:unhideWhenUsed="0"/>
-    <w:lsdException w:name="Medium Shading 1 Accent 5" w:semiHidden="0" w:uiPriority="63" w:unhideWhenUsed="0"/>
-    <w:lsdException w:name="Medium Shading 2 Accent 5" w:semiHidden="0" w:uiPriority="64" w:unhideWhenUsed="0"/>
-    <w:lsdException w:name="Medium List 1 Accent 5" w:semiHidden="0" w:uiPriority="65" w:unhideWhenUsed="0"/>
-    <w:lsdException w:name="Medium List 2 Accent 5" w:semiHidden="0" w:uiPriority="66" w:unhideWhenUsed="0"/>
-    <w:lsdException w:name="Medium Grid 1 Accent 5" w:semiHidden="0" w:uiPriority="67" w:unhideWhenUsed="0"/>
-    <w:lsdException w:name="Medium Grid 2 Accent 5" w:semiHidden="0" w:uiPriority="68" w:unhideWhenUsed="0"/>
-    <w:lsdException w:name="Medium Grid 3 Accent 5" w:semiHidden="0" w:uiPriority="69" w:unhideWhenUsed="0"/>
-    <w:lsdException w:name="Dark List Accent 5" w:semiHidden="0" w:uiPriority="70" w:unhideWhenUsed="0"/>
-    <w:lsdException w:name="Colorful Shading Accent 5" w:semiHidden="0" w:uiPriority="71" w:unhideWhenUsed="0"/>
-    <w:lsdException w:name="Colorful List Accent 5" w:semiHidden="0" w:uiPriority="72" w:unhideWhenUsed="0"/>
-    <w:lsdException w:name="Colorful Grid Accent 5" w:semiHidden="0" w:uiPriority="73" w:unhideWhenUsed="0"/>
-    <w:lsdException w:name="Light Shading Accent 6" w:semiHidden="0" w:uiPriority="60" w:unhideWhenUsed="0"/>
-    <w:lsdException w:name="Light List Accent 6" w:semiHidden="0" w:uiPriority="61" w:unhideWhenUsed="0"/>
-    <w:lsdException w:name="Light Grid Accent 6" w:semiHidden="0" w:uiPriority="62" w:unhideWhenUsed="0"/>
-    <w:lsdException w:name="Medium Shading 1 Accent 6" w:semiHidden="0" w:uiPriority="63" w:unhideWhenUsed="0"/>
-    <w:lsdException w:name="Medium Shading 2 Accent 6" w:semiHidden="0" w:uiPriority="64" w:unhideWhenUsed="0"/>
-    <w:lsdException w:name="Medium List 1 Accent 6" w:semiHidden="0" w:uiPriority="65" w:unhideWhenUsed="0"/>
-    <w:lsdException w:name="Medium List 2 Accent 6" w:semiHidden="0" w:uiPriority="66" w:unhideWhenUsed="0"/>
-    <w:lsdException w:name="Medium Grid 1 Accent 6" w:semiHidden="0" w:uiPriority="67" w:unhideWhenUsed="0"/>
-    <w:lsdException w:name="Medium Grid 2 Accent 6" w:semiHidden="0" w:uiPriority="68" w:unhideWhenUsed="0"/>
-    <w:lsdException w:name="Medium Grid 3 Accent 6" w:semiHidden="0" w:uiPriority="69" w:unhideWhenUsed="0"/>
-    <w:lsdException w:name="Dark List Accent 6" w:semiHidden="0" w:uiPriority="70" w:unhideWhenUsed="0"/>
-    <w:lsdException w:name="Colorful Shading Accent 6" w:semiHidden="0" w:uiPriority="71" w:unhideWhenUsed="0"/>
-    <w:lsdException w:name="Colorful List Accent 6" w:semiHidden="0" w:uiPriority="72" w:unhideWhenUsed="0"/>
-    <w:lsdException w:name="Colorful Grid Accent 6" w:semiHidden="0" w:uiPriority="73" w:unhideWhenUsed="0"/>
-    <w:lsdException w:name="Subtle Emphasis" w:semiHidden="0" w:uiPriority="19" w:unhideWhenUsed="0" w:qFormat="1"/>
-    <w:lsdException w:name="Intense Emphasis" w:semiHidden="0" w:uiPriority="21" w:unhideWhenUsed="0" w:qFormat="1"/>
-    <w:lsdException w:name="Subtle Reference" w:semiHidden="0" w:uiPriority="31" w:unhideWhenUsed="0" w:qFormat="1"/>
-    <w:lsdException w:name="Intense Reference" w:semiHidden="0" w:uiPriority="32" w:unhideWhenUsed="0" w:qFormat="1"/>
-    <w:lsdException w:name="Book Title" w:semiHidden="0" w:uiPriority="33" w:unhideWhenUsed="0" w:qFormat="1"/>
-    <w:lsdException w:name="Bibliography" w:uiPriority="37"/>
-    <w:lsdException w:name="TOC Heading" w:uiPriority="39" w:qFormat="1"/>
+  <w:latentStyles w:defLockedState="0" w:defUIPriority="99" w:defSemiHidden="0" w:defUnhideWhenUsed="0" w:defQFormat="0" w:count="371">
+    <w:lsdException w:name="Normal" w:uiPriority="0" w:qFormat="1"/>
+    <w:lsdException w:name="heading 1" w:uiPriority="0" w:qFormat="1"/>
+    <w:lsdException w:name="heading 2" w:semiHidden="1" w:uiPriority="0" w:unhideWhenUsed="1" w:qFormat="1"/>
+    <w:lsdException w:name="heading 3" w:semiHidden="1" w:uiPriority="9" w:unhideWhenUsed="1" w:qFormat="1"/>
+    <w:lsdException w:name="heading 4" w:semiHidden="1" w:uiPriority="9" w:unhideWhenUsed="1" w:qFormat="1"/>
+    <w:lsdException w:name="heading 5" w:semiHidden="1" w:uiPriority="9" w:unhideWhenUsed="1" w:qFormat="1"/>
+    <w:lsdException w:name="heading 6" w:semiHidden="1" w:uiPriority="9" w:unhideWhenUsed="1" w:qFormat="1"/>
+    <w:lsdException w:name="heading 7" w:semiHidden="1" w:uiPriority="9" w:unhideWhenUsed="1" w:qFormat="1"/>
+    <w:lsdException w:name="heading 8" w:semiHidden="1" w:uiPriority="9" w:unhideWhenUsed="1" w:qFormat="1"/>
+    <w:lsdException w:name="heading 9" w:semiHidden="1" w:uiPriority="9" w:unhideWhenUsed="1" w:qFormat="1"/>
+    <w:lsdException w:name="index 1" w:semiHidden="1" w:unhideWhenUsed="1"/>
+    <w:lsdException w:name="index 2" w:semiHidden="1" w:unhideWhenUsed="1"/>
+    <w:lsdException w:name="index 3" w:semiHidden="1" w:unhideWhenUsed="1"/>
+    <w:lsdException w:name="index 4" w:semiHidden="1" w:unhideWhenUsed="1"/>
+    <w:lsdException w:name="index 5" w:semiHidden="1" w:unhideWhenUsed="1"/>
+    <w:lsdException w:name="index 6" w:semiHidden="1" w:unhideWhenUsed="1"/>
+    <w:lsdException w:name="index 7" w:semiHidden="1" w:unhideWhenUsed="1"/>
+    <w:lsdException w:name="index 8" w:semiHidden="1" w:unhideWhenUsed="1"/>
+    <w:lsdException w:name="index 9" w:semiHidden="1" w:unhideWhenUsed="1"/>
+    <w:lsdException w:name="toc 1" w:semiHidden="1" w:uiPriority="39" w:unhideWhenUsed="1"/>
+    <w:lsdException w:name="toc 2" w:semiHidden="1" w:uiPriority="39" w:unhideWhenUsed="1"/>
+    <w:lsdException w:name="toc 3" w:semiHidden="1" w:uiPriority="39" w:unhideWhenUsed="1"/>
+    <w:lsdException w:name="toc 4" w:semiHidden="1" w:uiPriority="39" w:unhideWhenUsed="1"/>
+    <w:lsdException w:name="toc 5" w:semiHidden="1" w:uiPriority="39" w:unhideWhenUsed="1"/>
+    <w:lsdException w:name="toc 6" w:semiHidden="1" w:uiPriority="39" w:unhideWhenUsed="1"/>
+    <w:lsdException w:name="toc 7" w:semiHidden="1" w:uiPriority="39" w:unhideWhenUsed="1"/>
+    <w:lsdException w:name="toc 8" w:semiHidden="1" w:uiPriority="39" w:unhideWhenUsed="1"/>
+    <w:lsdException w:name="toc 9" w:semiHidden="1" w:uiPriority="39" w:unhideWhenUsed="1"/>
+    <w:lsdException w:name="Normal Indent" w:semiHidden="1" w:unhideWhenUsed="1"/>
+    <w:lsdException w:name="footnote text" w:semiHidden="1" w:unhideWhenUsed="1"/>
+    <w:lsdException w:name="annotation text" w:semiHidden="1" w:unhideWhenUsed="1"/>
+    <w:lsdException w:name="header" w:semiHidden="1" w:unhideWhenUsed="1"/>
+    <w:lsdException w:name="footer" w:semiHidden="1" w:unhideWhenUsed="1"/>
+    <w:lsdException w:name="index heading" w:semiHidden="1" w:unhideWhenUsed="1"/>
+    <w:lsdException w:name="caption" w:semiHidden="1" w:uiPriority="35" w:unhideWhenUsed="1" w:qFormat="1"/>
+    <w:lsdException w:name="table of figures" w:semiHidden="1" w:unhideWhenUsed="1"/>
+    <w:lsdException w:name="envelope address" w:semiHidden="1" w:unhideWhenUsed="1"/>
+    <w:lsdException w:name="envelope return" w:semiHidden="1" w:unhideWhenUsed="1"/>
+    <w:lsdException w:name="footnote reference" w:semiHidden="1" w:unhideWhenUsed="1"/>
+    <w:lsdException w:name="annotation reference" w:semiHidden="1" w:unhideWhenUsed="1"/>
+    <w:lsdException w:name="line number" w:semiHidden="1" w:unhideWhenUsed="1"/>
+    <w:lsdException w:name="page number" w:semiHidden="1" w:unhideWhenUsed="1"/>
+    <w:lsdException w:name="endnote reference" w:semiHidden="1" w:unhideWhenUsed="1"/>
+    <w:lsdException w:name="endnote text" w:semiHidden="1" w:unhideWhenUsed="1"/>
+    <w:lsdException w:name="table of authorities" w:semiHidden="1" w:unhideWhenUsed="1"/>
+    <w:lsdException w:name="macro" w:semiHidden="1" w:unhideWhenUsed="1"/>
+    <w:lsdException w:name="toa heading" w:semiHidden="1" w:unhideWhenUsed="1"/>
+    <w:lsdException w:name="List" w:semiHidden="1" w:unhideWhenUsed="1"/>
+    <w:lsdException w:name="List Bullet" w:semiHidden="1" w:unhideWhenUsed="1"/>
+    <w:lsdException w:name="List Number" w:semiHidden="1" w:unhideWhenUsed="1"/>
+    <w:lsdException w:name="List 2" w:semiHidden="1" w:unhideWhenUsed="1"/>
+    <w:lsdException w:name="List 3" w:semiHidden="1" w:unhideWhenUsed="1"/>
+    <w:lsdException w:name="List 4" w:semiHidden="1" w:unhideWhenUsed="1"/>
+    <w:lsdException w:name="List 5" w:semiHidden="1" w:unhideWhenUsed="1"/>
+    <w:lsdException w:name="List Bullet 2" w:semiHidden="1" w:unhideWhenUsed="1"/>
+    <w:lsdException w:name="List Bullet 3" w:semiHidden="1" w:unhideWhenUsed="1"/>
+    <w:lsdException w:name="List Bullet 4" w:semiHidden="1" w:unhideWhenUsed="1"/>
+    <w:lsdException w:name="List Bullet 5" w:semiHidden="1" w:unhideWhenUsed="1"/>
+    <w:lsdException w:name="List Number 2" w:semiHidden="1" w:unhideWhenUsed="1"/>
+    <w:lsdException w:name="List Number 3" w:semiHidden="1" w:unhideWhenUsed="1"/>
+    <w:lsdException w:name="List Number 4" w:semiHidden="1" w:unhideWhenUsed="1"/>
+    <w:lsdException w:name="List Number 5" w:semiHidden="1" w:unhideWhenUsed="1"/>
+    <w:lsdException w:name="Title" w:uiPriority="10" w:qFormat="1"/>
+    <w:lsdException w:name="Closing" w:semiHidden="1" w:unhideWhenUsed="1"/>
+    <w:lsdException w:name="Signature" w:semiHidden="1" w:unhideWhenUsed="1"/>
+    <w:lsdException w:name="Default Paragraph Font" w:semiHidden="1" w:uiPriority="1" w:unhideWhenUsed="1"/>
+    <w:lsdException w:name="Body Text" w:semiHidden="1" w:unhideWhenUsed="1"/>
+    <w:lsdException w:name="Body Text Indent" w:semiHidden="1" w:unhideWhenUsed="1"/>
+    <w:lsdException w:name="List Continue" w:semiHidden="1" w:unhideWhenUsed="1"/>
+    <w:lsdException w:name="List Continue 2" w:semiHidden="1" w:unhideWhenUsed="1"/>
+    <w:lsdException w:name="List Continue 3" w:semiHidden="1" w:unhideWhenUsed="1"/>
+    <w:lsdException w:name="List Continue 4" w:semiHidden="1" w:unhideWhenUsed="1"/>
+    <w:lsdException w:name="List Continue 5" w:semiHidden="1" w:unhideWhenUsed="1"/>
+    <w:lsdException w:name="Message Header" w:semiHidden="1" w:unhideWhenUsed="1"/>
+    <w:lsdException w:name="Subtitle" w:uiPriority="11" w:qFormat="1"/>
+    <w:lsdException w:name="Salutation" w:semiHidden="1" w:unhideWhenUsed="1"/>
+    <w:lsdException w:name="Date" w:semiHidden="1" w:unhideWhenUsed="1"/>
+    <w:lsdException w:name="Body Text First Indent" w:semiHidden="1" w:unhideWhenUsed="1"/>
+    <w:lsdException w:name="Body Text First Indent 2" w:semiHidden="1" w:unhideWhenUsed="1"/>
+    <w:lsdException w:name="Note Heading" w:semiHidden="1" w:unhideWhenUsed="1"/>
+    <w:lsdException w:name="Body Text 2" w:semiHidden="1" w:unhideWhenUsed="1"/>
+    <w:lsdException w:name="Body Text 3" w:semiHidden="1" w:unhideWhenUsed="1"/>
+    <w:lsdException w:name="Body Text Indent 2" w:semiHidden="1" w:unhideWhenUsed="1"/>
+    <w:lsdException w:name="Body Text Indent 3" w:semiHidden="1" w:unhideWhenUsed="1"/>
+    <w:lsdException w:name="Block Text" w:semiHidden="1" w:unhideWhenUsed="1"/>
+    <w:lsdException w:name="Hyperlink" w:semiHidden="1" w:unhideWhenUsed="1"/>
+    <w:lsdException w:name="FollowedHyperlink" w:semiHidden="1" w:unhideWhenUsed="1"/>
+    <w:lsdException w:name="Strong" w:uiPriority="22" w:qFormat="1"/>
+    <w:lsdException w:name="Emphasis" w:uiPriority="20" w:qFormat="1"/>
+    <w:lsdException w:name="Document Map" w:semiHidden="1" w:unhideWhenUsed="1"/>
+    <w:lsdException w:name="Plain Text" w:semiHidden="1" w:unhideWhenUsed="1"/>
+    <w:lsdException w:name="E-mail Signature" w:semiHidden="1" w:unhideWhenUsed="1"/>
+    <w:lsdException w:name="HTML Top of Form" w:semiHidden="1" w:unhideWhenUsed="1"/>
+    <w:lsdException w:name="HTML Bottom of Form" w:semiHidden="1" w:unhideWhenUsed="1"/>
+    <w:lsdException w:name="Normal (Web)" w:semiHidden="1" w:unhideWhenUsed="1"/>
+    <w:lsdException w:name="HTML Acronym" w:semiHidden="1" w:unhideWhenUsed="1"/>
+    <w:lsdException w:name="HTML Address" w:semiHidden="1" w:unhideWhenUsed="1"/>
+    <w:lsdException w:name="HTML Cite" w:semiHidden="1" w:unhideWhenUsed="1"/>
+    <w:lsdException w:name="HTML Code" w:semiHidden="1" w:unhideWhenUsed="1"/>
+    <w:lsdException w:name="HTML Definition" w:semiHidden="1" w:unhideWhenUsed="1"/>
+    <w:lsdException w:name="HTML Keyboard" w:semiHidden="1" w:unhideWhenUsed="1"/>
+    <w:lsdException w:name="HTML Preformatted" w:semiHidden="1" w:unhideWhenUsed="1"/>
+    <w:lsdException w:name="HTML Sample" w:semiHidden="1" w:unhideWhenUsed="1"/>
+    <w:lsdException w:name="HTML Typewriter" w:semiHidden="1" w:unhideWhenUsed="1"/>
+    <w:lsdException w:name="HTML Variable" w:semiHidden="1" w:unhideWhenUsed="1"/>
+    <w:lsdException w:name="Normal Table" w:semiHidden="1" w:unhideWhenUsed="1"/>
+    <w:lsdException w:name="annotation subject" w:semiHidden="1" w:unhideWhenUsed="1"/>
+    <w:lsdException w:name="No List" w:semiHidden="1" w:unhideWhenUsed="1"/>
+    <w:lsdException w:name="Outline List 1" w:semiHidden="1" w:unhideWhenUsed="1"/>
+    <w:lsdException w:name="Outline List 2" w:semiHidden="1" w:unhideWhenUsed="1"/>
+    <w:lsdException w:name="Outline List 3" w:semiHidden="1" w:unhideWhenUsed="1"/>
+    <w:lsdException w:name="Table Simple 1" w:semiHidden="1" w:unhideWhenUsed="1"/>
+    <w:lsdException w:name="Table Simple 2" w:semiHidden="1" w:unhideWhenUsed="1"/>
+    <w:lsdException w:name="Table Simple 3" w:semiHidden="1" w:unhideWhenUsed="1"/>
+    <w:lsdException w:name="Table Classic 1" w:semiHidden="1" w:unhideWhenUsed="1"/>
+    <w:lsdException w:name="Table Classic 2" w:semiHidden="1" w:unhideWhenUsed="1"/>
+    <w:lsdException w:name="Table Classic 3" w:semiHidden="1" w:unhideWhenUsed="1"/>
+    <w:lsdException w:name="Table Classic 4" w:semiHidden="1" w:unhideWhenUsed="1"/>
+    <w:lsdException w:name="Table Colorful 1" w:semiHidden="1" w:unhideWhenUsed="1"/>
+    <w:lsdException w:name="Table Colorful 2" w:semiHidden="1" w:unhideWhenUsed="1"/>
+    <w:lsdException w:name="Table Colorful 3" w:semiHidden="1" w:unhideWhenUsed="1"/>
+    <w:lsdException w:name="Table Columns 1" w:semiHidden="1" w:unhideWhenUsed="1"/>
+    <w:lsdException w:name="Table Columns 2" w:semiHidden="1" w:unhideWhenUsed="1"/>
+    <w:lsdException w:name="Table Columns 3" w:semiHidden="1" w:unhideWhenUsed="1"/>
+    <w:lsdException w:name="Table Columns 4" w:semiHidden="1" w:unhideWhenUsed="1"/>
+    <w:lsdException w:name="Table Columns 5" w:semiHidden="1" w:unhideWhenUsed="1"/>
+    <w:lsdException w:name="Table Grid 1" w:semiHidden="1" w:unhideWhenUsed="1"/>
+    <w:lsdException w:name="Table Grid 2" w:semiHidden="1" w:unhideWhenUsed="1"/>
+    <w:lsdException w:name="Table Grid 3" w:semiHidden="1" w:unhideWhenUsed="1"/>
+    <w:lsdException w:name="Table Grid 4" w:semiHidden="1" w:unhideWhenUsed="1"/>
+    <w:lsdException w:name="Table Grid 5" w:semiHidden="1" w:unhideWhenUsed="1"/>
+    <w:lsdException w:name="Table Grid 6" w:semiHidden="1" w:unhideWhenUsed="1"/>
+    <w:lsdException w:name="Table Grid 7" w:semiHidden="1" w:unhideWhenUsed="1"/>
+    <w:lsdException w:name="Table Grid 8" w:semiHidden="1" w:unhideWhenUsed="1"/>
+    <w:lsdException w:name="Table List 1" w:semiHidden="1" w:unhideWhenUsed="1"/>
+    <w:lsdException w:name="Table List 2" w:semiHidden="1" w:unhideWhenUsed="1"/>
+    <w:lsdException w:name="Table List 3" w:semiHidden="1" w:unhideWhenUsed="1"/>
+    <w:lsdException w:name="Table List 4" w:semiHidden="1" w:unhideWhenUsed="1"/>
+    <w:lsdException w:name="Table List 5" w:semiHidden="1" w:unhideWhenUsed="1"/>
+    <w:lsdException w:name="Table List 6" w:semiHidden="1" w:unhideWhenUsed="1"/>
+    <w:lsdException w:name="Table List 7" w:semiHidden="1" w:unhideWhenUsed="1"/>
+    <w:lsdException w:name="Table List 8" w:semiHidden="1" w:unhideWhenUsed="1"/>
+    <w:lsdException w:name="Table 3D effects 1" w:semiHidden="1" w:unhideWhenUsed="1"/>
+    <w:lsdException w:name="Table 3D effects 2" w:semiHidden="1" w:unhideWhenUsed="1"/>
+    <w:lsdException w:name="Table 3D effects 3" w:semiHidden="1" w:unhideWhenUsed="1"/>
+    <w:lsdException w:name="Table Contemporary" w:semiHidden="1" w:unhideWhenUsed="1"/>
+    <w:lsdException w:name="Table Elegant" w:semiHidden="1" w:unhideWhenUsed="1"/>
+    <w:lsdException w:name="Table Professional" w:semiHidden="1" w:unhideWhenUsed="1"/>
+    <w:lsdException w:name="Table Subtle 1" w:semiHidden="1" w:unhideWhenUsed="1"/>
+    <w:lsdException w:name="Table Subtle 2" w:semiHidden="1" w:unhideWhenUsed="1"/>
+    <w:lsdException w:name="Table Web 1" w:semiHidden="1" w:unhideWhenUsed="1"/>
+    <w:lsdException w:name="Table Web 2" w:semiHidden="1" w:unhideWhenUsed="1"/>
+    <w:lsdException w:name="Table Web 3" w:semiHidden="1" w:unhideWhenUsed="1"/>
+    <w:lsdException w:name="Balloon Text" w:semiHidden="1" w:unhideWhenUsed="1"/>
+    <w:lsdException w:name="Table Grid" w:uiPriority="39"/>
+    <w:lsdException w:name="Table Theme" w:semiHidden="1" w:unhideWhenUsed="1"/>
+    <w:lsdException w:name="Placeholder Text" w:semiHidden="1"/>
+    <w:lsdException w:name="No Spacing" w:uiPriority="1" w:qFormat="1"/>
+    <w:lsdException w:name="Light Shading" w:uiPriority="60"/>
+    <w:lsdException w:name="Light List" w:uiPriority="61"/>
+    <w:lsdException w:name="Light Grid" w:uiPriority="62"/>
+    <w:lsdException w:name="Medium Shading 1" w:uiPriority="63"/>
+    <w:lsdException w:name="Medium Shading 2" w:uiPriority="64"/>
+    <w:lsdException w:name="Medium List 1" w:uiPriority="65"/>
+    <w:lsdException w:name="Medium List 2" w:uiPriority="66"/>
+    <w:lsdException w:name="Medium Grid 1" w:uiPriority="67"/>
+    <w:lsdException w:name="Medium Grid 2" w:uiPriority="68"/>
+    <w:lsdException w:name="Medium Grid 3" w:uiPriority="69"/>
+    <w:lsdException w:name="Dark List" w:uiPriority="70"/>
+    <w:lsdException w:name="Colorful Shading" w:uiPriority="71"/>
+    <w:lsdException w:name="Colorful List" w:uiPriority="72"/>
+    <w:lsdException w:name="Colorful Grid" w:uiPriority="73"/>
+    <w:lsdException w:name="Light Shading Accent 1" w:uiPriority="60"/>
+    <w:lsdException w:name="Light List Accent 1" w:uiPriority="61"/>
+    <w:lsdException w:name="Light Grid Accent 1" w:uiPriority="62"/>
+    <w:lsdException w:name="Medium Shading 1 Accent 1" w:uiPriority="63"/>
+    <w:lsdException w:name="Medium Shading 2 Accent 1" w:uiPriority="64"/>
+    <w:lsdException w:name="Medium List 1 Accent 1" w:uiPriority="65"/>
+    <w:lsdException w:name="Revision" w:semiHidden="1"/>
+    <w:lsdException w:name="List Paragraph" w:uiPriority="34" w:qFormat="1"/>
+    <w:lsdException w:name="Quote" w:uiPriority="29" w:qFormat="1"/>
+    <w:lsdException w:name="Intense Quote" w:uiPriority="30" w:qFormat="1"/>
+    <w:lsdException w:name="Medium List 2 Accent 1" w:uiPriority="66"/>
+    <w:lsdException w:name="Medium Grid 1 Accent 1" w:uiPriority="67"/>
+    <w:lsdException w:name="Medium Grid 2 Accent 1" w:uiPriority="68"/>
+    <w:lsdException w:name="Medium Grid 3 Accent 1" w:uiPriority="69"/>
+    <w:lsdException w:name="Dark List Accent 1" w:uiPriority="70"/>
+    <w:lsdException w:name="Colorful Shading Accent 1" w:uiPriority="71"/>
+    <w:lsdException w:name="Colorful List Accent 1" w:uiPriority="72"/>
+    <w:lsdException w:name="Colorful Grid Accent 1" w:uiPriority="73"/>
+    <w:lsdException w:name="Light Shading Accent 2" w:uiPriority="60"/>
+    <w:lsdException w:name="Light List Accent 2" w:uiPriority="61"/>
+    <w:lsdException w:name="Light Grid Accent 2" w:uiPriority="62"/>
+    <w:lsdException w:name="Medium Shading 1 Accent 2" w:uiPriority="63"/>
+    <w:lsdException w:name="Medium Shading 2 Accent 2" w:uiPriority="64"/>
+    <w:lsdException w:name="Medium List 1 Accent 2" w:uiPriority="65"/>
+    <w:lsdException w:name="Medium List 2 Accent 2" w:uiPriority="66"/>
+    <w:lsdException w:name="Medium Grid 1 Accent 2" w:uiPriority="67"/>
+    <w:lsdException w:name="Medium Grid 2 Accent 2" w:uiPriority="68"/>
+    <w:lsdException w:name="Medium Grid 3 Accent 2" w:uiPriority="69"/>
+    <w:lsdException w:name="Dark List Accent 2" w:uiPriority="70"/>
+    <w:lsdException w:name="Colorful Shading Accent 2" w:uiPriority="71"/>
+    <w:lsdException w:name="Colorful List Accent 2" w:uiPriority="72"/>
+    <w:lsdException w:name="Colorful Grid Accent 2" w:uiPriority="73"/>
+    <w:lsdException w:name="Light Shading Accent 3" w:uiPriority="60"/>
+    <w:lsdException w:name="Light List Accent 3" w:uiPriority="61"/>
+    <w:lsdException w:name="Light Grid Accent 3" w:uiPriority="62"/>
+    <w:lsdException w:name="Medium Shading 1 Accent 3" w:uiPriority="63"/>
+    <w:lsdException w:name="Medium Shading 2 Accent 3" w:uiPriority="64"/>
+    <w:lsdException w:name="Medium List 1 Accent 3" w:uiPriority="65"/>
+    <w:lsdException w:name="Medium List 2 Accent 3" w:uiPriority="66"/>
+    <w:lsdException w:name="Medium Grid 1 Accent 3" w:uiPriority="67"/>
+    <w:lsdException w:name="Medium Grid 2 Accent 3" w:uiPriority="68"/>
+    <w:lsdException w:name="Medium Grid 3 Accent 3" w:uiPriority="69"/>
+    <w:lsdException w:name="Dark List Accent 3" w:uiPriority="70"/>
+    <w:lsdException w:name="Colorful Shading Accent 3" w:uiPriority="71"/>
+    <w:lsdException w:name="Colorful List Accent 3" w:uiPriority="72"/>
+    <w:lsdException w:name="Colorful Grid Accent 3" w:uiPriority="73"/>
+    <w:lsdException w:name="Light Shading Accent 4" w:uiPriority="60"/>
+    <w:lsdException w:name="Light List Accent 4" w:uiPriority="61"/>
+    <w:lsdException w:name="Light Grid Accent 4" w:uiPriority="62"/>
+    <w:lsdException w:name="Medium Shading 1 Accent 4" w:uiPriority="63"/>
+    <w:lsdException w:name="Medium Shading 2 Accent 4" w:uiPriority="64"/>
+    <w:lsdException w:name="Medium List 1 Accent 4" w:uiPriority="65"/>
+    <w:lsdException w:name="Medium List 2 Accent 4" w:uiPriority="66"/>
+    <w:lsdException w:name="Medium Grid 1 Accent 4" w:uiPriority="67"/>
+    <w:lsdException w:name="Medium Grid 2 Accent 4" w:uiPriority="68"/>
+    <w:lsdException w:name="Medium Grid 3 Accent 4" w:uiPriority="69"/>
+    <w:lsdException w:name="Dark List Accent 4" w:uiPriority="70"/>
+    <w:lsdException w:name="Colorful Shading Accent 4" w:uiPriority="71"/>
+    <w:lsdException w:name="Colorful List Accent 4" w:uiPriority="72"/>
+    <w:lsdException w:name="Colorful Grid Accent 4" w:uiPriority="73"/>
+    <w:lsdException w:name="Light Shading Accent 5" w:uiPriority="60"/>
+    <w:lsdException w:name="Light List Accent 5" w:uiPriority="61"/>
+    <w:lsdException w:name="Light Grid Accent 5" w:uiPriority="62"/>
+    <w:lsdException w:name="Medium Shading 1 Accent 5" w:uiPriority="63"/>
+    <w:lsdException w:name="Medium Shading 2 Accent 5" w:uiPriority="64"/>
+    <w:lsdException w:name="Medium List 1 Accent 5" w:uiPriority="65"/>
+    <w:lsdException w:name="Medium List 2 Accent 5" w:uiPriority="66"/>
+    <w:lsdException w:name="Medium Grid 1 Accent 5" w:uiPriority="67"/>
+    <w:lsdException w:name="Medium Grid 2 Accent 5" w:uiPriority="68"/>
+    <w:lsdException w:name="Medium Grid 3 Accent 5" w:uiPriority="69"/>
+    <w:lsdException w:name="Dark List Accent 5" w:uiPriority="70"/>
+    <w:lsdException w:name="Colorful Shading Accent 5" w:uiPriority="71"/>
+    <w:lsdException w:name="Colorful List Accent 5" w:uiPriority="72"/>
+    <w:lsdException w:name="Colorful Grid Accent 5" w:uiPriority="73"/>
+    <w:lsdException w:name="Light Shading Accent 6" w:uiPriority="60"/>
+    <w:lsdException w:name="Light List Accent 6" w:uiPriority="61"/>
+    <w:lsdException w:name="Light Grid Accent 6" w:uiPriority="62"/>
+    <w:lsdException w:name="Medium Shading 1 Accent 6" w:uiPriority="63"/>
+    <w:lsdException w:name="Medium Shading 2 Accent 6" w:uiPriority="64"/>
+    <w:lsdException w:name="Medium List 1 Accent 6" w:uiPriority="65"/>
+    <w:lsdException w:name="Medium List 2 Accent 6" w:uiPriority="66"/>
+    <w:lsdException w:name="Medium Grid 1 Accent 6" w:uiPriority="67"/>
+    <w:lsdException w:name="Medium Grid 2 Accent 6" w:uiPriority="68"/>
+    <w:lsdException w:name="Medium Grid 3 Accent 6" w:uiPriority="69"/>
+    <w:lsdException w:name="Dark List Accent 6" w:uiPriority="70"/>
+    <w:lsdException w:name="Colorful Shading Accent 6" w:uiPriority="71"/>
+    <w:lsdException w:name="Colorful List Accent 6" w:uiPriority="72"/>
+    <w:lsdException w:name="Colorful Grid Accent 6" w:uiPriority="73"/>
+    <w:lsdException w:name="Subtle Emphasis" w:uiPriority="19" w:qFormat="1"/>
+    <w:lsdException w:name="Intense Emphasis" w:uiPriority="21" w:qFormat="1"/>
+    <w:lsdException w:name="Subtle Reference" w:uiPriority="31" w:qFormat="1"/>
+    <w:lsdException w:name="Intense Reference" w:uiPriority="32" w:qFormat="1"/>
+    <w:lsdException w:name="Book Title" w:uiPriority="33" w:qFormat="1"/>
+    <w:lsdException w:name="Bibliography" w:semiHidden="1" w:uiPriority="37" w:unhideWhenUsed="1"/>
+    <w:lsdException w:name="TOC Heading" w:semiHidden="1" w:uiPriority="39" w:unhideWhenUsed="1" w:qFormat="1"/>
+    <w:lsdException w:name="Plain Table 1" w:uiPriority="41"/>
+    <w:lsdException w:name="Plain Table 2" w:uiPriority="42"/>
+    <w:lsdException w:name="Plain Table 3" w:uiPriority="43"/>
+    <w:lsdException w:name="Plain Table 4" w:uiPriority="44"/>
+    <w:lsdException w:name="Plain Table 5" w:uiPriority="45"/>
+    <w:lsdException w:name="Grid Table Light" w:uiPriority="40"/>
+    <w:lsdException w:name="Grid Table 1 Light" w:uiPriority="46"/>
+    <w:lsdException w:name="Grid Table 2" w:uiPriority="47"/>
+    <w:lsdException w:name="Grid Table 3" w:uiPriority="48"/>
+    <w:lsdException w:name="Grid Table 4" w:uiPriority="49"/>
+    <w:lsdException w:name="Grid Table 5 Dark" w:uiPriority="50"/>
+    <w:lsdException w:name="Grid Table 6 Colorful" w:uiPriority="51"/>
+    <w:lsdException w:name="Grid Table 7 Colorful" w:uiPriority="52"/>
+    <w:lsdException w:name="Grid Table 1 Light Accent 1" w:uiPriority="46"/>
+    <w:lsdException w:name="Grid Table 2 Accent 1" w:uiPriority="47"/>
+    <w:lsdException w:name="Grid Table 3 Accent 1" w:uiPriority="48"/>
+    <w:lsdException w:name="Grid Table 4 Accent 1" w:uiPriority="49"/>
+    <w:lsdException w:name="Grid Table 5 Dark Accent 1" w:uiPriority="50"/>
+    <w:lsdException w:name="Grid Table 6 Colorful Accent 1" w:uiPriority="51"/>
+    <w:lsdException w:name="Grid Table 7 Colorful Accent 1" w:uiPriority="52"/>
+    <w:lsdException w:name="Grid Table 1 Light Accent 2" w:uiPriority="46"/>
+    <w:lsdException w:name="Grid Table 2 Accent 2" w:uiPriority="47"/>
+    <w:lsdException w:name="Grid Table 3 Accent 2" w:uiPriority="48"/>
+    <w:lsdException w:name="Grid Table 4 Accent 2" w:uiPriority="49"/>
+    <w:lsdException w:name="Grid Table 5 Dark Accent 2" w:uiPriority="50"/>
+    <w:lsdException w:name="Grid Table 6 Colorful Accent 2" w:uiPriority="51"/>
+    <w:lsdException w:name="Grid Table 7 Colorful Accent 2" w:uiPriority="52"/>
+    <w:lsdException w:name="Grid Table 1 Light Accent 3" w:uiPriority="46"/>
+    <w:lsdException w:name="Grid Table 2 Accent 3" w:uiPriority="47"/>
+    <w:lsdException w:name="Grid Table 3 Accent 3" w:uiPriority="48"/>
+    <w:lsdException w:name="Grid Table 4 Accent 3" w:uiPriority="49"/>
+    <w:lsdException w:name="Grid Table 5 Dark Accent 3" w:uiPriority="50"/>
+    <w:lsdException w:name="Grid Table 6 Colorful Accent 3" w:uiPriority="51"/>
+    <w:lsdException w:name="Grid Table 7 Colorful Accent 3" w:uiPriority="52"/>
+    <w:lsdException w:name="Grid Table 1 Light Accent 4" w:uiPriority="46"/>
+    <w:lsdException w:name="Grid Table 2 Accent 4" w:uiPriority="47"/>
+    <w:lsdException w:name="Grid Table 3 Accent 4" w:uiPriority="48"/>
+    <w:lsdException w:name="Grid Table 4 Accent 4" w:uiPriority="49"/>
+    <w:lsdException w:name="Grid Table 5 Dark Accent 4" w:uiPriority="50"/>
+    <w:lsdException w:name="Grid Table 6 Colorful Accent 4" w:uiPriority="51"/>
+    <w:lsdException w:name="Grid Table 7 Colorful Accent 4" w:uiPriority="52"/>
+    <w:lsdException w:name="Grid Table 1 Light Accent 5" w:uiPriority="46"/>
+    <w:lsdException w:name="Grid Table 2 Accent 5" w:uiPriority="47"/>
+    <w:lsdException w:name="Grid Table 3 Accent 5" w:uiPriority="48"/>
+    <w:lsdException w:name="Grid Table 4 Accent 5" w:uiPriority="49"/>
+    <w:lsdException w:name="Grid Table 5 Dark Accent 5" w:uiPriority="50"/>
+    <w:lsdException w:name="Grid Table 6 Colorful Accent 5" w:uiPriority="51"/>
+    <w:lsdException w:name="Grid Table 7 Colorful Accent 5" w:uiPriority="52"/>
+    <w:lsdException w:name="Grid Table 1 Light Accent 6" w:uiPriority="46"/>
+    <w:lsdException w:name="Grid Table 2 Accent 6" w:uiPriority="47"/>
+    <w:lsdException w:name="Grid Table 3 Accent 6" w:uiPriority="48"/>
+    <w:lsdException w:name="Grid Table 4 Accent 6" w:uiPriority="49"/>
+    <w:lsdException w:name="Grid Table 5 Dark Accent 6" w:uiPriority="50"/>
+    <w:lsdException w:name="Grid Table 6 Colorful Accent 6" w:uiPriority="51"/>
+    <w:lsdException w:name="Grid Table 7 Colorful Accent 6" w:uiPriority="52"/>
+    <w:lsdException w:name="List Table 1 Light" w:uiPriority="46"/>
+    <w:lsdException w:name="List Table 2" w:uiPriority="47"/>
+    <w:lsdException w:name="List Table 3" w:uiPriority="48"/>
+    <w:lsdException w:name="List Table 4" w:uiPriority="49"/>
+    <w:lsdException w:name="List Table 5 Dark" w:uiPriority="50"/>
+    <w:lsdException w:name="List Table 6 Colorful" w:uiPriority="51"/>
+    <w:lsdException w:name="List Table 7 Colorful" w:uiPriority="52"/>
+    <w:lsdException w:name="List Table 1 Light Accent 1" w:uiPriority="46"/>
+    <w:lsdException w:name="List Table 2 Accent 1" w:uiPriority="47"/>
+    <w:lsdException w:name="List Table 3 Accent 1" w:uiPriority="48"/>
+    <w:lsdException w:name="List Table 4 Accent 1" w:uiPriority="49"/>
+    <w:lsdException w:name="List Table 5 Dark Accent 1" w:uiPriority="50"/>
+    <w:lsdException w:name="List Table 6 Colorful Accent 1" w:uiPriority="51"/>
+    <w:lsdException w:name="List Table 7 Colorful Accent 1" w:uiPriority="52"/>
+    <w:lsdException w:name="List Table 1 Light Accent 2" w:uiPriority="46"/>
+    <w:lsdException w:name="List Table 2 Accent 2" w:uiPriority="47"/>
+    <w:lsdException w:name="List Table 3 Accent 2" w:uiPriority="48"/>
+    <w:lsdException w:name="List Table 4 Accent 2" w:uiPriority="49"/>
+    <w:lsdException w:name="List Table 5 Dark Accent 2" w:uiPriority="50"/>
+    <w:lsdException w:name="List Table 6 Colorful Accent 2" w:uiPriority="51"/>
+    <w:lsdException w:name="List Table 7 Colorful Accent 2" w:uiPriority="52"/>
+    <w:lsdException w:name="List Table 1 Light Accent 3" w:uiPriority="46"/>
+    <w:lsdException w:name="List Table 2 Accent 3" w:uiPriority="47"/>
+    <w:lsdException w:name="List Table 3 Accent 3" w:uiPriority="48"/>
+    <w:lsdException w:name="List Table 4 Accent 3" w:uiPriority="49"/>
+    <w:lsdException w:name="List Table 5 Dark Accent 3" w:uiPriority="50"/>
+    <w:lsdException w:name="List Table 6 Colorful Accent 3" w:uiPriority="51"/>
+    <w:lsdException w:name="List Table 7 Colorful Accent 3" w:uiPriority="52"/>
+    <w:lsdException w:name="List Table 1 Light Accent 4" w:uiPriority="46"/>
+    <w:lsdException w:name="List Table 2 Accent 4" w:uiPriority="47"/>
+    <w:lsdException w:name="List Table 3 Accent 4" w:uiPriority="48"/>
+    <w:lsdException w:name="List Table 4 Accent 4" w:uiPriority="49"/>
+    <w:lsdException w:name="List Table 5 Dark Accent 4" w:uiPriority="50"/>
+    <w:lsdException w:name="List Table 6 Colorful Accent 4" w:uiPriority="51"/>
+    <w:lsdException w:name="List Table 7 Colorful Accent 4" w:uiPriority="52"/>
+    <w:lsdException w:name="List Table 1 Light Accent 5" w:uiPriority="46"/>
+    <w:lsdException w:name="List Table 2 Accent 5" w:uiPriority="47"/>
+    <w:lsdException w:name="List Table 3 Accent 5" w:uiPriority="48"/>
+    <w:lsdException w:name="List Table 4 Accent 5" w:uiPriority="49"/>
+    <w:lsdException w:name="List Table 5 Dark Accent 5" w:uiPriority="50"/>
+    <w:lsdException w:name="List Table 6 Colorful Accent 5" w:uiPriority="51"/>
+    <w:lsdException w:name="List Table 7 Colorful Accent 5" w:uiPriority="52"/>
+    <w:lsdException w:name="List Table 1 Light Accent 6" w:uiPriority="46"/>
+    <w:lsdException w:name="List Table 2 Accent 6" w:uiPriority="47"/>
+    <w:lsdException w:name="List Table 3 Accent 6" w:uiPriority="48"/>
+    <w:lsdException w:name="List Table 4 Accent 6" w:uiPriority="49"/>
+    <w:lsdException w:name="List Table 5 Dark Accent 6" w:uiPriority="50"/>
+    <w:lsdException w:name="List Table 6 Colorful Accent 6" w:uiPriority="51"/>
+    <w:lsdException w:name="List Table 7 Colorful Accent 6" w:uiPriority="52"/>
   </w:latentStyles>
   <w:style w:type="paragraph" w:default="1" w:styleId="Normal">
     <w:name w:val="Normal"/>
@@ -4112,11 +4527,11 @@
       <w:szCs w:val="20"/>
     </w:rPr>
   </w:style>
-  <w:style w:type="paragraph" w:styleId="Ttulo1">
+  <w:style w:type="paragraph" w:styleId="Heading1">
     <w:name w:val="heading 1"/>
     <w:basedOn w:val="Normal"/>
     <w:next w:val="Normal"/>
-    <w:link w:val="Ttulo1Car"/>
+    <w:link w:val="Heading1Char"/>
     <w:rsid w:val="001D193E"/>
     <w:pPr>
       <w:spacing w:before="480" w:after="120"/>
@@ -4127,11 +4542,11 @@
       <w:sz w:val="36"/>
     </w:rPr>
   </w:style>
-  <w:style w:type="paragraph" w:styleId="Ttulo2">
+  <w:style w:type="paragraph" w:styleId="Heading2">
     <w:name w:val="heading 2"/>
     <w:basedOn w:val="Normal"/>
     <w:next w:val="Normal"/>
-    <w:link w:val="Ttulo2Car"/>
+    <w:link w:val="Heading2Char"/>
     <w:rsid w:val="001D193E"/>
     <w:pPr>
       <w:spacing w:before="360" w:after="80"/>
@@ -4142,11 +4557,11 @@
       <w:sz w:val="28"/>
     </w:rPr>
   </w:style>
-  <w:style w:type="paragraph" w:styleId="Ttulo3">
+  <w:style w:type="paragraph" w:styleId="Heading3">
     <w:name w:val="heading 3"/>
     <w:basedOn w:val="Normal"/>
     <w:next w:val="Normal"/>
-    <w:link w:val="Ttulo3Car"/>
+    <w:link w:val="Heading3Char"/>
     <w:uiPriority w:val="9"/>
     <w:unhideWhenUsed/>
     <w:qFormat/>
@@ -4164,13 +4579,13 @@
       <w:color w:val="5B9BD5" w:themeColor="accent1"/>
     </w:rPr>
   </w:style>
-  <w:style w:type="character" w:default="1" w:styleId="Fuentedeprrafopredeter">
+  <w:style w:type="character" w:default="1" w:styleId="DefaultParagraphFont">
     <w:name w:val="Default Paragraph Font"/>
     <w:uiPriority w:val="1"/>
     <w:semiHidden/>
     <w:unhideWhenUsed/>
   </w:style>
-  <w:style w:type="table" w:default="1" w:styleId="Tablanormal">
+  <w:style w:type="table" w:default="1" w:styleId="TableNormal">
     <w:name w:val="Normal Table"/>
     <w:uiPriority w:val="99"/>
     <w:semiHidden/>
@@ -4185,16 +4600,16 @@
       </w:tblCellMar>
     </w:tblPr>
   </w:style>
-  <w:style w:type="numbering" w:default="1" w:styleId="Sinlista">
+  <w:style w:type="numbering" w:default="1" w:styleId="NoList">
     <w:name w:val="No List"/>
     <w:uiPriority w:val="99"/>
     <w:semiHidden/>
     <w:unhideWhenUsed/>
   </w:style>
-  <w:style w:type="character" w:customStyle="1" w:styleId="Ttulo1Car">
-    <w:name w:val="Título 1 Car"/>
-    <w:basedOn w:val="Fuentedeprrafopredeter"/>
-    <w:link w:val="Ttulo1"/>
+  <w:style w:type="character" w:customStyle="1" w:styleId="Heading1Char">
+    <w:name w:val="Heading 1 Char"/>
+    <w:basedOn w:val="DefaultParagraphFont"/>
+    <w:link w:val="Heading1"/>
     <w:rsid w:val="001D193E"/>
     <w:rPr>
       <w:rFonts w:ascii="Arial" w:eastAsia="Arial" w:hAnsi="Arial" w:cs="Arial"/>
@@ -4204,10 +4619,10 @@
       <w:szCs w:val="20"/>
     </w:rPr>
   </w:style>
-  <w:style w:type="character" w:customStyle="1" w:styleId="Ttulo2Car">
-    <w:name w:val="Título 2 Car"/>
-    <w:basedOn w:val="Fuentedeprrafopredeter"/>
-    <w:link w:val="Ttulo2"/>
+  <w:style w:type="character" w:customStyle="1" w:styleId="Heading2Char">
+    <w:name w:val="Heading 2 Char"/>
+    <w:basedOn w:val="DefaultParagraphFont"/>
+    <w:link w:val="Heading2"/>
     <w:rsid w:val="001D193E"/>
     <w:rPr>
       <w:rFonts w:ascii="Arial" w:eastAsia="Arial" w:hAnsi="Arial" w:cs="Arial"/>
@@ -4217,10 +4632,10 @@
       <w:szCs w:val="20"/>
     </w:rPr>
   </w:style>
-  <w:style w:type="paragraph" w:styleId="Textodeglobo">
+  <w:style w:type="paragraph" w:styleId="BalloonText">
     <w:name w:val="Balloon Text"/>
     <w:basedOn w:val="Normal"/>
-    <w:link w:val="TextodegloboCar"/>
+    <w:link w:val="BalloonTextChar"/>
     <w:uiPriority w:val="99"/>
     <w:semiHidden/>
     <w:unhideWhenUsed/>
@@ -4234,10 +4649,10 @@
       <w:szCs w:val="16"/>
     </w:rPr>
   </w:style>
-  <w:style w:type="character" w:customStyle="1" w:styleId="TextodegloboCar">
-    <w:name w:val="Texto de globo Car"/>
-    <w:basedOn w:val="Fuentedeprrafopredeter"/>
-    <w:link w:val="Textodeglobo"/>
+  <w:style w:type="character" w:customStyle="1" w:styleId="BalloonTextChar">
+    <w:name w:val="Balloon Text Char"/>
+    <w:basedOn w:val="DefaultParagraphFont"/>
+    <w:link w:val="BalloonText"/>
     <w:uiPriority w:val="99"/>
     <w:semiHidden/>
     <w:rsid w:val="00EF2B4E"/>
@@ -4248,7 +4663,7 @@
       <w:szCs w:val="16"/>
     </w:rPr>
   </w:style>
-  <w:style w:type="paragraph" w:styleId="Prrafodelista">
+  <w:style w:type="paragraph" w:styleId="ListParagraph">
     <w:name w:val="List Paragraph"/>
     <w:basedOn w:val="Normal"/>
     <w:uiPriority w:val="34"/>
@@ -4273,9 +4688,9 @@
       <w:lang w:val="es-AR" w:eastAsia="es-AR"/>
     </w:rPr>
   </w:style>
-  <w:style w:type="character" w:styleId="Hipervnculo">
+  <w:style w:type="character" w:styleId="Hyperlink">
     <w:name w:val="Hyperlink"/>
-    <w:basedOn w:val="Fuentedeprrafopredeter"/>
+    <w:basedOn w:val="DefaultParagraphFont"/>
     <w:uiPriority w:val="99"/>
     <w:unhideWhenUsed/>
     <w:rsid w:val="00624415"/>
@@ -4284,10 +4699,10 @@
       <w:u w:val="single"/>
     </w:rPr>
   </w:style>
-  <w:style w:type="paragraph" w:styleId="Encabezado">
+  <w:style w:type="paragraph" w:styleId="Header">
     <w:name w:val="header"/>
     <w:basedOn w:val="Normal"/>
-    <w:link w:val="EncabezadoCar"/>
+    <w:link w:val="HeaderChar"/>
     <w:uiPriority w:val="99"/>
     <w:unhideWhenUsed/>
     <w:rsid w:val="000138E3"/>
@@ -4299,10 +4714,10 @@
       <w:spacing w:line="240" w:lineRule="auto"/>
     </w:pPr>
   </w:style>
-  <w:style w:type="character" w:customStyle="1" w:styleId="EncabezadoCar">
-    <w:name w:val="Encabezado Car"/>
-    <w:basedOn w:val="Fuentedeprrafopredeter"/>
-    <w:link w:val="Encabezado"/>
+  <w:style w:type="character" w:customStyle="1" w:styleId="HeaderChar">
+    <w:name w:val="Header Char"/>
+    <w:basedOn w:val="DefaultParagraphFont"/>
+    <w:link w:val="Header"/>
     <w:uiPriority w:val="99"/>
     <w:rsid w:val="000138E3"/>
     <w:rPr>
@@ -4311,10 +4726,10 @@
       <w:szCs w:val="20"/>
     </w:rPr>
   </w:style>
-  <w:style w:type="paragraph" w:styleId="Piedepgina">
+  <w:style w:type="paragraph" w:styleId="Footer">
     <w:name w:val="footer"/>
     <w:basedOn w:val="Normal"/>
-    <w:link w:val="PiedepginaCar"/>
+    <w:link w:val="FooterChar"/>
     <w:uiPriority w:val="99"/>
     <w:unhideWhenUsed/>
     <w:rsid w:val="000138E3"/>
@@ -4326,10 +4741,10 @@
       <w:spacing w:line="240" w:lineRule="auto"/>
     </w:pPr>
   </w:style>
-  <w:style w:type="character" w:customStyle="1" w:styleId="PiedepginaCar">
-    <w:name w:val="Pie de página Car"/>
-    <w:basedOn w:val="Fuentedeprrafopredeter"/>
-    <w:link w:val="Piedepgina"/>
+  <w:style w:type="character" w:customStyle="1" w:styleId="FooterChar">
+    <w:name w:val="Footer Char"/>
+    <w:basedOn w:val="DefaultParagraphFont"/>
+    <w:link w:val="Footer"/>
     <w:uiPriority w:val="99"/>
     <w:rsid w:val="000138E3"/>
     <w:rPr>
@@ -4338,10 +4753,10 @@
       <w:szCs w:val="20"/>
     </w:rPr>
   </w:style>
-  <w:style w:type="character" w:customStyle="1" w:styleId="Ttulo3Car">
-    <w:name w:val="Título 3 Car"/>
-    <w:basedOn w:val="Fuentedeprrafopredeter"/>
-    <w:link w:val="Ttulo3"/>
+  <w:style w:type="character" w:customStyle="1" w:styleId="Heading3Char">
+    <w:name w:val="Heading 3 Char"/>
+    <w:basedOn w:val="DefaultParagraphFont"/>
+    <w:link w:val="Heading3"/>
     <w:uiPriority w:val="9"/>
     <w:rsid w:val="00154108"/>
     <w:rPr>
@@ -4355,198 +4770,8 @@
 </w:styles>
 </file>
 
-<file path=word/stylesWithEffects.xml><?xml version="1.0" encoding="utf-8"?>
-<w:styles xmlns:wpc="http://schemas.microsoft.com/office/word/2010/wordprocessingCanvas" xmlns:mc="http://schemas.openxmlformats.org/markup-compatibility/2006" xmlns:o="urn:schemas-microsoft-com:office:office" xmlns:r="http://schemas.openxmlformats.org/officeDocument/2006/relationships" xmlns:m="http://schemas.openxmlformats.org/officeDocument/2006/math" xmlns:v="urn:schemas-microsoft-com:vml" xmlns:wp14="http://schemas.microsoft.com/office/word/2010/wordprocessingDrawing" xmlns:wp="http://schemas.openxmlformats.org/drawingml/2006/wordprocessingDrawing" xmlns:w10="urn:schemas-microsoft-com:office:word" xmlns:w="http://schemas.openxmlformats.org/wordprocessingml/2006/main" xmlns:w14="http://schemas.microsoft.com/office/word/2010/wordml" xmlns:wpg="http://schemas.microsoft.com/office/word/2010/wordprocessingGroup" xmlns:wpi="http://schemas.microsoft.com/office/word/2010/wordprocessingInk" xmlns:wne="http://schemas.microsoft.com/office/word/2006/wordml" xmlns:wps="http://schemas.microsoft.com/office/word/2010/wordprocessingShape" mc:Ignorable="w14 wp14">
-  <w:docDefaults>
-    <w:rPrDefault>
-      <w:rPr>
-        <w:rFonts w:asciiTheme="minorHAnsi" w:eastAsiaTheme="minorEastAsia" w:hAnsiTheme="minorHAnsi" w:cstheme="minorBidi"/>
-        <w:sz w:val="22"/>
-        <w:szCs w:val="22"/>
-        <w:lang w:val="es-AR" w:eastAsia="es-AR" w:bidi="ar-SA"/>
-      </w:rPr>
-    </w:rPrDefault>
-    <w:pPrDefault>
-      <w:pPr>
-        <w:spacing w:after="200" w:line="276" w:lineRule="auto"/>
-      </w:pPr>
-    </w:pPrDefault>
-  </w:docDefaults>
-  <w:latentStyles w:defLockedState="0" w:defUIPriority="99" w:defSemiHidden="1" w:defUnhideWhenUsed="1" w:defQFormat="0" w:count="267">
-    <w:lsdException w:name="Normal" w:semiHidden="0" w:uiPriority="0" w:unhideWhenUsed="0" w:qFormat="1"/>
-    <w:lsdException w:name="heading 1" w:semiHidden="0" w:uiPriority="9" w:unhideWhenUsed="0" w:qFormat="1"/>
-    <w:lsdException w:name="heading 2" w:uiPriority="9" w:qFormat="1"/>
-    <w:lsdException w:name="heading 3" w:uiPriority="9" w:qFormat="1"/>
-    <w:lsdException w:name="heading 4" w:uiPriority="9" w:qFormat="1"/>
-    <w:lsdException w:name="heading 5" w:uiPriority="9" w:qFormat="1"/>
-    <w:lsdException w:name="heading 6" w:uiPriority="9" w:qFormat="1"/>
-    <w:lsdException w:name="heading 7" w:uiPriority="9" w:qFormat="1"/>
-    <w:lsdException w:name="heading 8" w:uiPriority="9" w:qFormat="1"/>
-    <w:lsdException w:name="heading 9" w:uiPriority="9" w:qFormat="1"/>
-    <w:lsdException w:name="toc 1" w:uiPriority="39"/>
-    <w:lsdException w:name="toc 2" w:uiPriority="39"/>
-    <w:lsdException w:name="toc 3" w:uiPriority="39"/>
-    <w:lsdException w:name="toc 4" w:uiPriority="39"/>
-    <w:lsdException w:name="toc 5" w:uiPriority="39"/>
-    <w:lsdException w:name="toc 6" w:uiPriority="39"/>
-    <w:lsdException w:name="toc 7" w:uiPriority="39"/>
-    <w:lsdException w:name="toc 8" w:uiPriority="39"/>
-    <w:lsdException w:name="toc 9" w:uiPriority="39"/>
-    <w:lsdException w:name="caption" w:uiPriority="35" w:qFormat="1"/>
-    <w:lsdException w:name="Title" w:semiHidden="0" w:uiPriority="10" w:unhideWhenUsed="0" w:qFormat="1"/>
-    <w:lsdException w:name="Default Paragraph Font" w:uiPriority="1"/>
-    <w:lsdException w:name="Subtitle" w:semiHidden="0" w:uiPriority="11" w:unhideWhenUsed="0" w:qFormat="1"/>
-    <w:lsdException w:name="Strong" w:semiHidden="0" w:uiPriority="22" w:unhideWhenUsed="0" w:qFormat="1"/>
-    <w:lsdException w:name="Emphasis" w:semiHidden="0" w:uiPriority="20" w:unhideWhenUsed="0" w:qFormat="1"/>
-    <w:lsdException w:name="Table Grid" w:semiHidden="0" w:uiPriority="59" w:unhideWhenUsed="0"/>
-    <w:lsdException w:name="Placeholder Text" w:unhideWhenUsed="0"/>
-    <w:lsdException w:name="No Spacing" w:semiHidden="0" w:uiPriority="1" w:unhideWhenUsed="0" w:qFormat="1"/>
-    <w:lsdException w:name="Light Shading" w:semiHidden="0" w:uiPriority="60" w:unhideWhenUsed="0"/>
-    <w:lsdException w:name="Light List" w:semiHidden="0" w:uiPriority="61" w:unhideWhenUsed="0"/>
-    <w:lsdException w:name="Light Grid" w:semiHidden="0" w:uiPriority="62" w:unhideWhenUsed="0"/>
-    <w:lsdException w:name="Medium Shading 1" w:semiHidden="0" w:uiPriority="63" w:unhideWhenUsed="0"/>
-    <w:lsdException w:name="Medium Shading 2" w:semiHidden="0" w:uiPriority="64" w:unhideWhenUsed="0"/>
-    <w:lsdException w:name="Medium List 1" w:semiHidden="0" w:uiPriority="65" w:unhideWhenUsed="0"/>
-    <w:lsdException w:name="Medium List 2" w:semiHidden="0" w:uiPriority="66" w:unhideWhenUsed="0"/>
-    <w:lsdException w:name="Medium Grid 1" w:semiHidden="0" w:uiPriority="67" w:unhideWhenUsed="0"/>
-    <w:lsdException w:name="Medium Grid 2" w:semiHidden="0" w:uiPriority="68" w:unhideWhenUsed="0"/>
-    <w:lsdException w:name="Medium Grid 3" w:semiHidden="0" w:uiPriority="69" w:unhideWhenUsed="0"/>
-    <w:lsdException w:name="Dark List" w:semiHidden="0" w:uiPriority="70" w:unhideWhenUsed="0"/>
-    <w:lsdException w:name="Colorful Shading" w:semiHidden="0" w:uiPriority="71" w:unhideWhenUsed="0"/>
-    <w:lsdException w:name="Colorful List" w:semiHidden="0" w:uiPriority="72" w:unhideWhenUsed="0"/>
-    <w:lsdException w:name="Colorful Grid" w:semiHidden="0" w:uiPriority="73" w:unhideWhenUsed="0"/>
-    <w:lsdException w:name="Light Shading Accent 1" w:semiHidden="0" w:uiPriority="60" w:unhideWhenUsed="0"/>
-    <w:lsdException w:name="Light List Accent 1" w:semiHidden="0" w:uiPriority="61" w:unhideWhenUsed="0"/>
-    <w:lsdException w:name="Light Grid Accent 1" w:semiHidden="0" w:uiPriority="62" w:unhideWhenUsed="0"/>
-    <w:lsdException w:name="Medium Shading 1 Accent 1" w:semiHidden="0" w:uiPriority="63" w:unhideWhenUsed="0"/>
-    <w:lsdException w:name="Medium Shading 2 Accent 1" w:semiHidden="0" w:uiPriority="64" w:unhideWhenUsed="0"/>
-    <w:lsdException w:name="Medium List 1 Accent 1" w:semiHidden="0" w:uiPriority="65" w:unhideWhenUsed="0"/>
-    <w:lsdException w:name="Revision" w:unhideWhenUsed="0"/>
-    <w:lsdException w:name="List Paragraph" w:semiHidden="0" w:uiPriority="34" w:unhideWhenUsed="0" w:qFormat="1"/>
-    <w:lsdException w:name="Quote" w:semiHidden="0" w:uiPriority="29" w:unhideWhenUsed="0" w:qFormat="1"/>
-    <w:lsdException w:name="Intense Quote" w:semiHidden="0" w:uiPriority="30" w:unhideWhenUsed="0" w:qFormat="1"/>
-    <w:lsdException w:name="Medium List 2 Accent 1" w:semiHidden="0" w:uiPriority="66" w:unhideWhenUsed="0"/>
-    <w:lsdException w:name="Medium Grid 1 Accent 1" w:semiHidden="0" w:uiPriority="67" w:unhideWhenUsed="0"/>
-    <w:lsdException w:name="Medium Grid 2 Accent 1" w:semiHidden="0" w:uiPriority="68" w:unhideWhenUsed="0"/>
-    <w:lsdException w:name="Medium Grid 3 Accent 1" w:semiHidden="0" w:uiPriority="69" w:unhideWhenUsed="0"/>
-    <w:lsdException w:name="Dark List Accent 1" w:semiHidden="0" w:uiPriority="70" w:unhideWhenUsed="0"/>
-    <w:lsdException w:name="Colorful Shading Accent 1" w:semiHidden="0" w:uiPriority="71" w:unhideWhenUsed="0"/>
-    <w:lsdException w:name="Colorful List Accent 1" w:semiHidden="0" w:uiPriority="72" w:unhideWhenUsed="0"/>
-    <w:lsdException w:name="Colorful Grid Accent 1" w:semiHidden="0" w:uiPriority="73" w:unhideWhenUsed="0"/>
-    <w:lsdException w:name="Light Shading Accent 2" w:semiHidden="0" w:uiPriority="60" w:unhideWhenUsed="0"/>
-    <w:lsdException w:name="Light List Accent 2" w:semiHidden="0" w:uiPriority="61" w:unhideWhenUsed="0"/>
-    <w:lsdException w:name="Light Grid Accent 2" w:semiHidden="0" w:uiPriority="62" w:unhideWhenUsed="0"/>
-    <w:lsdException w:name="Medium Shading 1 Accent 2" w:semiHidden="0" w:uiPriority="63" w:unhideWhenUsed="0"/>
-    <w:lsdException w:name="Medium Shading 2 Accent 2" w:semiHidden="0" w:uiPriority="64" w:unhideWhenUsed="0"/>
-    <w:lsdException w:name="Medium List 1 Accent 2" w:semiHidden="0" w:uiPriority="65" w:unhideWhenUsed="0"/>
-    <w:lsdException w:name="Medium List 2 Accent 2" w:semiHidden="0" w:uiPriority="66" w:unhideWhenUsed="0"/>
-    <w:lsdException w:name="Medium Grid 1 Accent 2" w:semiHidden="0" w:uiPriority="67" w:unhideWhenUsed="0"/>
-    <w:lsdException w:name="Medium Grid 2 Accent 2" w:semiHidden="0" w:uiPriority="68" w:unhideWhenUsed="0"/>
-    <w:lsdException w:name="Medium Grid 3 Accent 2" w:semiHidden="0" w:uiPriority="69" w:unhideWhenUsed="0"/>
-    <w:lsdException w:name="Dark List Accent 2" w:semiHidden="0" w:uiPriority="70" w:unhideWhenUsed="0"/>
-    <w:lsdException w:name="Colorful Shading Accent 2" w:semiHidden="0" w:uiPriority="71" w:unhideWhenUsed="0"/>
-    <w:lsdException w:name="Colorful List Accent 2" w:semiHidden="0" w:uiPriority="72" w:unhideWhenUsed="0"/>
-    <w:lsdException w:name="Colorful Grid Accent 2" w:semiHidden="0" w:uiPriority="73" w:unhideWhenUsed="0"/>
-    <w:lsdException w:name="Light Shading Accent 3" w:semiHidden="0" w:uiPriority="60" w:unhideWhenUsed="0"/>
-    <w:lsdException w:name="Light List Accent 3" w:semiHidden="0" w:uiPriority="61" w:unhideWhenUsed="0"/>
-    <w:lsdException w:name="Light Grid Accent 3" w:semiHidden="0" w:uiPriority="62" w:unhideWhenUsed="0"/>
-    <w:lsdException w:name="Medium Shading 1 Accent 3" w:semiHidden="0" w:uiPriority="63" w:unhideWhenUsed="0"/>
-    <w:lsdException w:name="Medium Shading 2 Accent 3" w:semiHidden="0" w:uiPriority="64" w:unhideWhenUsed="0"/>
-    <w:lsdException w:name="Medium List 1 Accent 3" w:semiHidden="0" w:uiPriority="65" w:unhideWhenUsed="0"/>
-    <w:lsdException w:name="Medium List 2 Accent 3" w:semiHidden="0" w:uiPriority="66" w:unhideWhenUsed="0"/>
-    <w:lsdException w:name="Medium Grid 1 Accent 3" w:semiHidden="0" w:uiPriority="67" w:unhideWhenUsed="0"/>
-    <w:lsdException w:name="Medium Grid 2 Accent 3" w:semiHidden="0" w:uiPriority="68" w:unhideWhenUsed="0"/>
-    <w:lsdException w:name="Medium Grid 3 Accent 3" w:semiHidden="0" w:uiPriority="69" w:unhideWhenUsed="0"/>
-    <w:lsdException w:name="Dark List Accent 3" w:semiHidden="0" w:uiPriority="70" w:unhideWhenUsed="0"/>
-    <w:lsdException w:name="Colorful Shading Accent 3" w:semiHidden="0" w:uiPriority="71" w:unhideWhenUsed="0"/>
-    <w:lsdException w:name="Colorful List Accent 3" w:semiHidden="0" w:uiPriority="72" w:unhideWhenUsed="0"/>
-    <w:lsdException w:name="Colorful Grid Accent 3" w:semiHidden="0" w:uiPriority="73" w:unhideWhenUsed="0"/>
-    <w:lsdException w:name="Light Shading Accent 4" w:semiHidden="0" w:uiPriority="60" w:unhideWhenUsed="0"/>
-    <w:lsdException w:name="Light List Accent 4" w:semiHidden="0" w:uiPriority="61" w:unhideWhenUsed="0"/>
-    <w:lsdException w:name="Light Grid Accent 4" w:semiHidden="0" w:uiPriority="62" w:unhideWhenUsed="0"/>
-    <w:lsdException w:name="Medium Shading 1 Accent 4" w:semiHidden="0" w:uiPriority="63" w:unhideWhenUsed="0"/>
-    <w:lsdException w:name="Medium Shading 2 Accent 4" w:semiHidden="0" w:uiPriority="64" w:unhideWhenUsed="0"/>
-    <w:lsdException w:name="Medium List 1 Accent 4" w:semiHidden="0" w:uiPriority="65" w:unhideWhenUsed="0"/>
-    <w:lsdException w:name="Medium List 2 Accent 4" w:semiHidden="0" w:uiPriority="66" w:unhideWhenUsed="0"/>
-    <w:lsdException w:name="Medium Grid 1 Accent 4" w:semiHidden="0" w:uiPriority="67" w:unhideWhenUsed="0"/>
-    <w:lsdException w:name="Medium Grid 2 Accent 4" w:semiHidden="0" w:uiPriority="68" w:unhideWhenUsed="0"/>
-    <w:lsdException w:name="Medium Grid 3 Accent 4" w:semiHidden="0" w:uiPriority="69" w:unhideWhenUsed="0"/>
-    <w:lsdException w:name="Dark List Accent 4" w:semiHidden="0" w:uiPriority="70" w:unhideWhenUsed="0"/>
-    <w:lsdException w:name="Colorful Shading Accent 4" w:semiHidden="0" w:uiPriority="71" w:unhideWhenUsed="0"/>
-    <w:lsdException w:name="Colorful List Accent 4" w:semiHidden="0" w:uiPriority="72" w:unhideWhenUsed="0"/>
-    <w:lsdException w:name="Colorful Grid Accent 4" w:semiHidden="0" w:uiPriority="73" w:unhideWhenUsed="0"/>
-    <w:lsdException w:name="Light Shading Accent 5" w:semiHidden="0" w:uiPriority="60" w:unhideWhenUsed="0"/>
-    <w:lsdException w:name="Light List Accent 5" w:semiHidden="0" w:uiPriority="61" w:unhideWhenUsed="0"/>
-    <w:lsdException w:name="Light Grid Accent 5" w:semiHidden="0" w:uiPriority="62" w:unhideWhenUsed="0"/>
-    <w:lsdException w:name="Medium Shading 1 Accent 5" w:semiHidden="0" w:uiPriority="63" w:unhideWhenUsed="0"/>
-    <w:lsdException w:name="Medium Shading 2 Accent 5" w:semiHidden="0" w:uiPriority="64" w:unhideWhenUsed="0"/>
-    <w:lsdException w:name="Medium List 1 Accent 5" w:semiHidden="0" w:uiPriority="65" w:unhideWhenUsed="0"/>
-    <w:lsdException w:name="Medium List 2 Accent 5" w:semiHidden="0" w:uiPriority="66" w:unhideWhenUsed="0"/>
-    <w:lsdException w:name="Medium Grid 1 Accent 5" w:semiHidden="0" w:uiPriority="67" w:unhideWhenUsed="0"/>
-    <w:lsdException w:name="Medium Grid 2 Accent 5" w:semiHidden="0" w:uiPriority="68" w:unhideWhenUsed="0"/>
-    <w:lsdException w:name="Medium Grid 3 Accent 5" w:semiHidden="0" w:uiPriority="69" w:unhideWhenUsed="0"/>
-    <w:lsdException w:name="Dark List Accent 5" w:semiHidden="0" w:uiPriority="70" w:unhideWhenUsed="0"/>
-    <w:lsdException w:name="Colorful Shading Accent 5" w:semiHidden="0" w:uiPriority="71" w:unhideWhenUsed="0"/>
-    <w:lsdException w:name="Colorful List Accent 5" w:semiHidden="0" w:uiPriority="72" w:unhideWhenUsed="0"/>
-    <w:lsdException w:name="Colorful Grid Accent 5" w:semiHidden="0" w:uiPriority="73" w:unhideWhenUsed="0"/>
-    <w:lsdException w:name="Light Shading Accent 6" w:semiHidden="0" w:uiPriority="60" w:unhideWhenUsed="0"/>
-    <w:lsdException w:name="Light List Accent 6" w:semiHidden="0" w:uiPriority="61" w:unhideWhenUsed="0"/>
-    <w:lsdException w:name="Light Grid Accent 6" w:semiHidden="0" w:uiPriority="62" w:unhideWhenUsed="0"/>
-    <w:lsdException w:name="Medium Shading 1 Accent 6" w:semiHidden="0" w:uiPriority="63" w:unhideWhenUsed="0"/>
-    <w:lsdException w:name="Medium Shading 2 Accent 6" w:semiHidden="0" w:uiPriority="64" w:unhideWhenUsed="0"/>
-    <w:lsdException w:name="Medium List 1 Accent 6" w:semiHidden="0" w:uiPriority="65" w:unhideWhenUsed="0"/>
-    <w:lsdException w:name="Medium List 2 Accent 6" w:semiHidden="0" w:uiPriority="66" w:unhideWhenUsed="0"/>
-    <w:lsdException w:name="Medium Grid 1 Accent 6" w:semiHidden="0" w:uiPriority="67" w:unhideWhenUsed="0"/>
-    <w:lsdException w:name="Medium Grid 2 Accent 6" w:semiHidden="0" w:uiPriority="68" w:unhideWhenUsed="0"/>
-    <w:lsdException w:name="Medium Grid 3 Accent 6" w:semiHidden="0" w:uiPriority="69" w:unhideWhenUsed="0"/>
-    <w:lsdException w:name="Dark List Accent 6" w:semiHidden="0" w:uiPriority="70" w:unhideWhenUsed="0"/>
-    <w:lsdException w:name="Colorful Shading Accent 6" w:semiHidden="0" w:uiPriority="71" w:unhideWhenUsed="0"/>
-    <w:lsdException w:name="Colorful List Accent 6" w:semiHidden="0" w:uiPriority="72" w:unhideWhenUsed="0"/>
-    <w:lsdException w:name="Colorful Grid Accent 6" w:semiHidden="0" w:uiPriority="73" w:unhideWhenUsed="0"/>
-    <w:lsdException w:name="Subtle Emphasis" w:semiHidden="0" w:uiPriority="19" w:unhideWhenUsed="0" w:qFormat="1"/>
-    <w:lsdException w:name="Intense Emphasis" w:semiHidden="0" w:uiPriority="21" w:unhideWhenUsed="0" w:qFormat="1"/>
-    <w:lsdException w:name="Subtle Reference" w:semiHidden="0" w:uiPriority="31" w:unhideWhenUsed="0" w:qFormat="1"/>
-    <w:lsdException w:name="Intense Reference" w:semiHidden="0" w:uiPriority="32" w:unhideWhenUsed="0" w:qFormat="1"/>
-    <w:lsdException w:name="Book Title" w:semiHidden="0" w:uiPriority="33" w:unhideWhenUsed="0" w:qFormat="1"/>
-    <w:lsdException w:name="Bibliography" w:uiPriority="37"/>
-    <w:lsdException w:name="TOC Heading" w:uiPriority="39" w:qFormat="1"/>
-  </w:latentStyles>
-  <w:style w:type="paragraph" w:default="1" w:styleId="Normal">
-    <w:name w:val="Normal"/>
-    <w:qFormat/>
-  </w:style>
-  <w:style w:type="character" w:default="1" w:styleId="Fuentedeprrafopredeter">
-    <w:name w:val="Default Paragraph Font"/>
-    <w:uiPriority w:val="1"/>
-    <w:semiHidden/>
-    <w:unhideWhenUsed/>
-  </w:style>
-  <w:style w:type="table" w:default="1" w:styleId="Tablanormal">
-    <w:name w:val="Normal Table"/>
-    <w:uiPriority w:val="99"/>
-    <w:semiHidden/>
-    <w:unhideWhenUsed/>
-    <w:tblPr>
-      <w:tblInd w:w="0" w:type="dxa"/>
-      <w:tblCellMar>
-        <w:top w:w="0" w:type="dxa"/>
-        <w:left w:w="108" w:type="dxa"/>
-        <w:bottom w:w="0" w:type="dxa"/>
-        <w:right w:w="108" w:type="dxa"/>
-      </w:tblCellMar>
-    </w:tblPr>
-  </w:style>
-  <w:style w:type="numbering" w:default="1" w:styleId="Sinlista">
-    <w:name w:val="No List"/>
-    <w:uiPriority w:val="99"/>
-    <w:semiHidden/>
-    <w:unhideWhenUsed/>
-  </w:style>
-</w:styles>
-</file>
-
 <file path=word/glossary/document.xml><?xml version="1.0" encoding="utf-8"?>
-<w:glossaryDocument xmlns:wpc="http://schemas.microsoft.com/office/word/2010/wordprocessingCanvas" xmlns:mc="http://schemas.openxmlformats.org/markup-compatibility/2006" xmlns:o="urn:schemas-microsoft-com:office:office" xmlns:r="http://schemas.openxmlformats.org/officeDocument/2006/relationships" xmlns:m="http://schemas.openxmlformats.org/officeDocument/2006/math" xmlns:v="urn:schemas-microsoft-com:vml" xmlns:wp14="http://schemas.microsoft.com/office/word/2010/wordprocessingDrawing" xmlns:wp="http://schemas.openxmlformats.org/drawingml/2006/wordprocessingDrawing" xmlns:w10="urn:schemas-microsoft-com:office:word" xmlns:w="http://schemas.openxmlformats.org/wordprocessingml/2006/main" xmlns:w14="http://schemas.microsoft.com/office/word/2010/wordml" xmlns:wpg="http://schemas.microsoft.com/office/word/2010/wordprocessingGroup" xmlns:wpi="http://schemas.microsoft.com/office/word/2010/wordprocessingInk" xmlns:wne="http://schemas.microsoft.com/office/word/2006/wordml" xmlns:wps="http://schemas.microsoft.com/office/word/2010/wordprocessingShape" mc:Ignorable="w14 wp14">
+<w:glossaryDocument xmlns:wpc="http://schemas.microsoft.com/office/word/2010/wordprocessingCanvas" xmlns:mc="http://schemas.openxmlformats.org/markup-compatibility/2006" xmlns:o="urn:schemas-microsoft-com:office:office" xmlns:r="http://schemas.openxmlformats.org/officeDocument/2006/relationships" xmlns:m="http://schemas.openxmlformats.org/officeDocument/2006/math" xmlns:v="urn:schemas-microsoft-com:vml" xmlns:wp14="http://schemas.microsoft.com/office/word/2010/wordprocessingDrawing" xmlns:wp="http://schemas.openxmlformats.org/drawingml/2006/wordprocessingDrawing" xmlns:w10="urn:schemas-microsoft-com:office:word" xmlns:w="http://schemas.openxmlformats.org/wordprocessingml/2006/main" xmlns:w14="http://schemas.microsoft.com/office/word/2010/wordml" xmlns:w15="http://schemas.microsoft.com/office/word/2012/wordml" xmlns:wpg="http://schemas.microsoft.com/office/word/2010/wordprocessingGroup" xmlns:wpi="http://schemas.microsoft.com/office/word/2010/wordprocessingInk" xmlns:wne="http://schemas.microsoft.com/office/word/2006/wordml" xmlns:wps="http://schemas.microsoft.com/office/word/2010/wordprocessingShape" mc:Ignorable="w14 w15 wp14">
   <w:docParts>
     <w:docPart>
       <w:docPartPr>
@@ -4605,7 +4830,7 @@
               <w:rFonts w:asciiTheme="majorHAnsi" w:eastAsiaTheme="majorEastAsia" w:hAnsiTheme="majorHAnsi" w:cstheme="majorBidi"/>
               <w:b/>
               <w:bCs/>
-              <w:color w:val="4F81BD" w:themeColor="accent1"/>
+              <w:color w:val="5B9BD5" w:themeColor="accent1"/>
               <w:sz w:val="36"/>
               <w:szCs w:val="36"/>
               <w:lang w:val="es-ES"/>
@@ -4620,7 +4845,7 @@
 </file>
 
 <file path=word/glossary/fontTable.xml><?xml version="1.0" encoding="utf-8"?>
-<w:fonts xmlns:mc="http://schemas.openxmlformats.org/markup-compatibility/2006" xmlns:r="http://schemas.openxmlformats.org/officeDocument/2006/relationships" xmlns:w="http://schemas.openxmlformats.org/wordprocessingml/2006/main" xmlns:w14="http://schemas.microsoft.com/office/word/2010/wordml" mc:Ignorable="w14">
+<w:fonts xmlns:mc="http://schemas.openxmlformats.org/markup-compatibility/2006" xmlns:r="http://schemas.openxmlformats.org/officeDocument/2006/relationships" xmlns:w="http://schemas.openxmlformats.org/wordprocessingml/2006/main" xmlns:w14="http://schemas.microsoft.com/office/word/2010/wordml" xmlns:w15="http://schemas.microsoft.com/office/word/2012/wordml" mc:Ignorable="w14 w15">
   <w:font w:name="Symbol">
     <w:panose1 w:val="05050102010706020507"/>
     <w:charset w:val="02"/>
@@ -4654,7 +4879,7 @@
     <w:charset w:val="00"/>
     <w:family w:val="swiss"/>
     <w:pitch w:val="variable"/>
-    <w:sig w:usb0="E10002FF" w:usb1="4000ACFF" w:usb2="00000009" w:usb3="00000000" w:csb0="0000019F" w:csb1="00000000"/>
+    <w:sig w:usb0="E00002FF" w:usb1="4000ACFF" w:usb2="00000001" w:usb3="00000000" w:csb0="0000019F" w:csb1="00000000"/>
   </w:font>
   <w:font w:name="Arial">
     <w:panose1 w:val="020B0604020202020204"/>
@@ -4664,7 +4889,7 @@
     <w:sig w:usb0="E0002AFF" w:usb1="C0007843" w:usb2="00000009" w:usb3="00000000" w:csb0="000001FF" w:csb1="00000000"/>
   </w:font>
   <w:font w:name="Calibri Light">
-    <w:altName w:val="Calibri"/>
+    <w:panose1 w:val="020F0302020204030204"/>
     <w:charset w:val="00"/>
     <w:family w:val="swiss"/>
     <w:pitch w:val="variable"/>
@@ -4695,7 +4920,7 @@
 </file>
 
 <file path=word/glossary/settings.xml><?xml version="1.0" encoding="utf-8"?>
-<w:settings xmlns:mc="http://schemas.openxmlformats.org/markup-compatibility/2006" xmlns:o="urn:schemas-microsoft-com:office:office" xmlns:r="http://schemas.openxmlformats.org/officeDocument/2006/relationships" xmlns:m="http://schemas.openxmlformats.org/officeDocument/2006/math" xmlns:v="urn:schemas-microsoft-com:vml" xmlns:w10="urn:schemas-microsoft-com:office:word" xmlns:w="http://schemas.openxmlformats.org/wordprocessingml/2006/main" xmlns:w14="http://schemas.microsoft.com/office/word/2010/wordml" xmlns:sl="http://schemas.openxmlformats.org/schemaLibrary/2006/main" mc:Ignorable="w14">
+<w:settings xmlns:mc="http://schemas.openxmlformats.org/markup-compatibility/2006" xmlns:o="urn:schemas-microsoft-com:office:office" xmlns:r="http://schemas.openxmlformats.org/officeDocument/2006/relationships" xmlns:m="http://schemas.openxmlformats.org/officeDocument/2006/math" xmlns:v="urn:schemas-microsoft-com:vml" xmlns:w10="urn:schemas-microsoft-com:office:word" xmlns:w="http://schemas.openxmlformats.org/wordprocessingml/2006/main" xmlns:w14="http://schemas.microsoft.com/office/word/2010/wordml" xmlns:w15="http://schemas.microsoft.com/office/word/2012/wordml" xmlns:sl="http://schemas.openxmlformats.org/schemaLibrary/2006/main" mc:Ignorable="w14 w15">
   <w:view w:val="normal"/>
   <w:defaultTabStop w:val="708"/>
   <w:hyphenationZone w:val="425"/>
@@ -4709,6 +4934,7 @@
   </w:compat>
   <w:rsids>
     <w:rsidRoot w:val="00837E4E"/>
+    <w:rsid w:val="000A34CC"/>
     <w:rsid w:val="000E605C"/>
     <w:rsid w:val="00496086"/>
     <w:rsid w:val="00837E4E"/>
@@ -4729,13 +4955,13 @@
   </m:mathPr>
   <w:themeFontLang w:val="es-AR"/>
   <w:clrSchemeMapping w:bg1="light1" w:t1="dark1" w:bg2="light2" w:t2="dark2" w:accent1="accent1" w:accent2="accent2" w:accent3="accent3" w:accent4="accent4" w:accent5="accent5" w:accent6="accent6" w:hyperlink="hyperlink" w:followedHyperlink="followedHyperlink"/>
-  <w:decimalSymbol w:val=","/>
-  <w:listSeparator w:val=";"/>
+  <w:decimalSymbol w:val="."/>
+  <w:listSeparator w:val=","/>
 </w:settings>
 </file>
 
 <file path=word/glossary/styles.xml><?xml version="1.0" encoding="utf-8"?>
-<w:styles xmlns:mc="http://schemas.openxmlformats.org/markup-compatibility/2006" xmlns:r="http://schemas.openxmlformats.org/officeDocument/2006/relationships" xmlns:w="http://schemas.openxmlformats.org/wordprocessingml/2006/main" xmlns:w14="http://schemas.microsoft.com/office/word/2010/wordml" mc:Ignorable="w14">
+<w:styles xmlns:mc="http://schemas.openxmlformats.org/markup-compatibility/2006" xmlns:r="http://schemas.openxmlformats.org/officeDocument/2006/relationships" xmlns:w="http://schemas.openxmlformats.org/wordprocessingml/2006/main" xmlns:w14="http://schemas.microsoft.com/office/word/2010/wordml" xmlns:w15="http://schemas.microsoft.com/office/word/2012/wordml" mc:Ignorable="w14 w15">
   <w:docDefaults>
     <w:rPrDefault>
       <w:rPr>
@@ -4751,156 +4977,390 @@
       </w:pPr>
     </w:pPrDefault>
   </w:docDefaults>
-  <w:latentStyles w:defLockedState="0" w:defUIPriority="99" w:defSemiHidden="1" w:defUnhideWhenUsed="1" w:defQFormat="0" w:count="267">
-    <w:lsdException w:name="Normal" w:semiHidden="0" w:uiPriority="0" w:unhideWhenUsed="0" w:qFormat="1"/>
-    <w:lsdException w:name="heading 1" w:semiHidden="0" w:uiPriority="9" w:unhideWhenUsed="0" w:qFormat="1"/>
-    <w:lsdException w:name="heading 2" w:uiPriority="9" w:qFormat="1"/>
-    <w:lsdException w:name="heading 3" w:uiPriority="9" w:qFormat="1"/>
-    <w:lsdException w:name="heading 4" w:uiPriority="9" w:qFormat="1"/>
-    <w:lsdException w:name="heading 5" w:uiPriority="9" w:qFormat="1"/>
-    <w:lsdException w:name="heading 6" w:uiPriority="9" w:qFormat="1"/>
-    <w:lsdException w:name="heading 7" w:uiPriority="9" w:qFormat="1"/>
-    <w:lsdException w:name="heading 8" w:uiPriority="9" w:qFormat="1"/>
-    <w:lsdException w:name="heading 9" w:uiPriority="9" w:qFormat="1"/>
-    <w:lsdException w:name="toc 1" w:uiPriority="39"/>
-    <w:lsdException w:name="toc 2" w:uiPriority="39"/>
-    <w:lsdException w:name="toc 3" w:uiPriority="39"/>
-    <w:lsdException w:name="toc 4" w:uiPriority="39"/>
-    <w:lsdException w:name="toc 5" w:uiPriority="39"/>
-    <w:lsdException w:name="toc 6" w:uiPriority="39"/>
-    <w:lsdException w:name="toc 7" w:uiPriority="39"/>
-    <w:lsdException w:name="toc 8" w:uiPriority="39"/>
-    <w:lsdException w:name="toc 9" w:uiPriority="39"/>
-    <w:lsdException w:name="caption" w:uiPriority="35" w:qFormat="1"/>
-    <w:lsdException w:name="Title" w:semiHidden="0" w:uiPriority="10" w:unhideWhenUsed="0" w:qFormat="1"/>
-    <w:lsdException w:name="Default Paragraph Font" w:uiPriority="1"/>
-    <w:lsdException w:name="Subtitle" w:semiHidden="0" w:uiPriority="11" w:unhideWhenUsed="0" w:qFormat="1"/>
-    <w:lsdException w:name="Strong" w:semiHidden="0" w:uiPriority="22" w:unhideWhenUsed="0" w:qFormat="1"/>
-    <w:lsdException w:name="Emphasis" w:semiHidden="0" w:uiPriority="20" w:unhideWhenUsed="0" w:qFormat="1"/>
-    <w:lsdException w:name="Table Grid" w:semiHidden="0" w:uiPriority="59" w:unhideWhenUsed="0"/>
-    <w:lsdException w:name="Placeholder Text" w:unhideWhenUsed="0"/>
-    <w:lsdException w:name="No Spacing" w:semiHidden="0" w:uiPriority="1" w:unhideWhenUsed="0" w:qFormat="1"/>
-    <w:lsdException w:name="Light Shading" w:semiHidden="0" w:uiPriority="60" w:unhideWhenUsed="0"/>
-    <w:lsdException w:name="Light List" w:semiHidden="0" w:uiPriority="61" w:unhideWhenUsed="0"/>
-    <w:lsdException w:name="Light Grid" w:semiHidden="0" w:uiPriority="62" w:unhideWhenUsed="0"/>
-    <w:lsdException w:name="Medium Shading 1" w:semiHidden="0" w:uiPriority="63" w:unhideWhenUsed="0"/>
-    <w:lsdException w:name="Medium Shading 2" w:semiHidden="0" w:uiPriority="64" w:unhideWhenUsed="0"/>
-    <w:lsdException w:name="Medium List 1" w:semiHidden="0" w:uiPriority="65" w:unhideWhenUsed="0"/>
-    <w:lsdException w:name="Medium List 2" w:semiHidden="0" w:uiPriority="66" w:unhideWhenUsed="0"/>
-    <w:lsdException w:name="Medium Grid 1" w:semiHidden="0" w:uiPriority="67" w:unhideWhenUsed="0"/>
-    <w:lsdException w:name="Medium Grid 2" w:semiHidden="0" w:uiPriority="68" w:unhideWhenUsed="0"/>
-    <w:lsdException w:name="Medium Grid 3" w:semiHidden="0" w:uiPriority="69" w:unhideWhenUsed="0"/>
-    <w:lsdException w:name="Dark List" w:semiHidden="0" w:uiPriority="70" w:unhideWhenUsed="0"/>
-    <w:lsdException w:name="Colorful Shading" w:semiHidden="0" w:uiPriority="71" w:unhideWhenUsed="0"/>
-    <w:lsdException w:name="Colorful List" w:semiHidden="0" w:uiPriority="72" w:unhideWhenUsed="0"/>
-    <w:lsdException w:name="Colorful Grid" w:semiHidden="0" w:uiPriority="73" w:unhideWhenUsed="0"/>
-    <w:lsdException w:name="Light Shading Accent 1" w:semiHidden="0" w:uiPriority="60" w:unhideWhenUsed="0"/>
-    <w:lsdException w:name="Light List Accent 1" w:semiHidden="0" w:uiPriority="61" w:unhideWhenUsed="0"/>
-    <w:lsdException w:name="Light Grid Accent 1" w:semiHidden="0" w:uiPriority="62" w:unhideWhenUsed="0"/>
-    <w:lsdException w:name="Medium Shading 1 Accent 1" w:semiHidden="0" w:uiPriority="63" w:unhideWhenUsed="0"/>
-    <w:lsdException w:name="Medium Shading 2 Accent 1" w:semiHidden="0" w:uiPriority="64" w:unhideWhenUsed="0"/>
-    <w:lsdException w:name="Medium List 1 Accent 1" w:semiHidden="0" w:uiPriority="65" w:unhideWhenUsed="0"/>
-    <w:lsdException w:name="Revision" w:unhideWhenUsed="0"/>
-    <w:lsdException w:name="List Paragraph" w:semiHidden="0" w:uiPriority="34" w:unhideWhenUsed="0" w:qFormat="1"/>
-    <w:lsdException w:name="Quote" w:semiHidden="0" w:uiPriority="29" w:unhideWhenUsed="0" w:qFormat="1"/>
-    <w:lsdException w:name="Intense Quote" w:semiHidden="0" w:uiPriority="30" w:unhideWhenUsed="0" w:qFormat="1"/>
-    <w:lsdException w:name="Medium List 2 Accent 1" w:semiHidden="0" w:uiPriority="66" w:unhideWhenUsed="0"/>
-    <w:lsdException w:name="Medium Grid 1 Accent 1" w:semiHidden="0" w:uiPriority="67" w:unhideWhenUsed="0"/>
-    <w:lsdException w:name="Medium Grid 2 Accent 1" w:semiHidden="0" w:uiPriority="68" w:unhideWhenUsed="0"/>
-    <w:lsdException w:name="Medium Grid 3 Accent 1" w:semiHidden="0" w:uiPriority="69" w:unhideWhenUsed="0"/>
-    <w:lsdException w:name="Dark List Accent 1" w:semiHidden="0" w:uiPriority="70" w:unhideWhenUsed="0"/>
-    <w:lsdException w:name="Colorful Shading Accent 1" w:semiHidden="0" w:uiPriority="71" w:unhideWhenUsed="0"/>
-    <w:lsdException w:name="Colorful List Accent 1" w:semiHidden="0" w:uiPriority="72" w:unhideWhenUsed="0"/>
-    <w:lsdException w:name="Colorful Grid Accent 1" w:semiHidden="0" w:uiPriority="73" w:unhideWhenUsed="0"/>
-    <w:lsdException w:name="Light Shading Accent 2" w:semiHidden="0" w:uiPriority="60" w:unhideWhenUsed="0"/>
-    <w:lsdException w:name="Light List Accent 2" w:semiHidden="0" w:uiPriority="61" w:unhideWhenUsed="0"/>
-    <w:lsdException w:name="Light Grid Accent 2" w:semiHidden="0" w:uiPriority="62" w:unhideWhenUsed="0"/>
-    <w:lsdException w:name="Medium Shading 1 Accent 2" w:semiHidden="0" w:uiPriority="63" w:unhideWhenUsed="0"/>
-    <w:lsdException w:name="Medium Shading 2 Accent 2" w:semiHidden="0" w:uiPriority="64" w:unhideWhenUsed="0"/>
-    <w:lsdException w:name="Medium List 1 Accent 2" w:semiHidden="0" w:uiPriority="65" w:unhideWhenUsed="0"/>
-    <w:lsdException w:name="Medium List 2 Accent 2" w:semiHidden="0" w:uiPriority="66" w:unhideWhenUsed="0"/>
-    <w:lsdException w:name="Medium Grid 1 Accent 2" w:semiHidden="0" w:uiPriority="67" w:unhideWhenUsed="0"/>
-    <w:lsdException w:name="Medium Grid 2 Accent 2" w:semiHidden="0" w:uiPriority="68" w:unhideWhenUsed="0"/>
-    <w:lsdException w:name="Medium Grid 3 Accent 2" w:semiHidden="0" w:uiPriority="69" w:unhideWhenUsed="0"/>
-    <w:lsdException w:name="Dark List Accent 2" w:semiHidden="0" w:uiPriority="70" w:unhideWhenUsed="0"/>
-    <w:lsdException w:name="Colorful Shading Accent 2" w:semiHidden="0" w:uiPriority="71" w:unhideWhenUsed="0"/>
-    <w:lsdException w:name="Colorful List Accent 2" w:semiHidden="0" w:uiPriority="72" w:unhideWhenUsed="0"/>
-    <w:lsdException w:name="Colorful Grid Accent 2" w:semiHidden="0" w:uiPriority="73" w:unhideWhenUsed="0"/>
-    <w:lsdException w:name="Light Shading Accent 3" w:semiHidden="0" w:uiPriority="60" w:unhideWhenUsed="0"/>
-    <w:lsdException w:name="Light List Accent 3" w:semiHidden="0" w:uiPriority="61" w:unhideWhenUsed="0"/>
-    <w:lsdException w:name="Light Grid Accent 3" w:semiHidden="0" w:uiPriority="62" w:unhideWhenUsed="0"/>
-    <w:lsdException w:name="Medium Shading 1 Accent 3" w:semiHidden="0" w:uiPriority="63" w:unhideWhenUsed="0"/>
-    <w:lsdException w:name="Medium Shading 2 Accent 3" w:semiHidden="0" w:uiPriority="64" w:unhideWhenUsed="0"/>
-    <w:lsdException w:name="Medium List 1 Accent 3" w:semiHidden="0" w:uiPriority="65" w:unhideWhenUsed="0"/>
-    <w:lsdException w:name="Medium List 2 Accent 3" w:semiHidden="0" w:uiPriority="66" w:unhideWhenUsed="0"/>
-    <w:lsdException w:name="Medium Grid 1 Accent 3" w:semiHidden="0" w:uiPriority="67" w:unhideWhenUsed="0"/>
-    <w:lsdException w:name="Medium Grid 2 Accent 3" w:semiHidden="0" w:uiPriority="68" w:unhideWhenUsed="0"/>
-    <w:lsdException w:name="Medium Grid 3 Accent 3" w:semiHidden="0" w:uiPriority="69" w:unhideWhenUsed="0"/>
-    <w:lsdException w:name="Dark List Accent 3" w:semiHidden="0" w:uiPriority="70" w:unhideWhenUsed="0"/>
-    <w:lsdException w:name="Colorful Shading Accent 3" w:semiHidden="0" w:uiPriority="71" w:unhideWhenUsed="0"/>
-    <w:lsdException w:name="Colorful List Accent 3" w:semiHidden="0" w:uiPriority="72" w:unhideWhenUsed="0"/>
-    <w:lsdException w:name="Colorful Grid Accent 3" w:semiHidden="0" w:uiPriority="73" w:unhideWhenUsed="0"/>
-    <w:lsdException w:name="Light Shading Accent 4" w:semiHidden="0" w:uiPriority="60" w:unhideWhenUsed="0"/>
-    <w:lsdException w:name="Light List Accent 4" w:semiHidden="0" w:uiPriority="61" w:unhideWhenUsed="0"/>
-    <w:lsdException w:name="Light Grid Accent 4" w:semiHidden="0" w:uiPriority="62" w:unhideWhenUsed="0"/>
-    <w:lsdException w:name="Medium Shading 1 Accent 4" w:semiHidden="0" w:uiPriority="63" w:unhideWhenUsed="0"/>
-    <w:lsdException w:name="Medium Shading 2 Accent 4" w:semiHidden="0" w:uiPriority="64" w:unhideWhenUsed="0"/>
-    <w:lsdException w:name="Medium List 1 Accent 4" w:semiHidden="0" w:uiPriority="65" w:unhideWhenUsed="0"/>
-    <w:lsdException w:name="Medium List 2 Accent 4" w:semiHidden="0" w:uiPriority="66" w:unhideWhenUsed="0"/>
-    <w:lsdException w:name="Medium Grid 1 Accent 4" w:semiHidden="0" w:uiPriority="67" w:unhideWhenUsed="0"/>
-    <w:lsdException w:name="Medium Grid 2 Accent 4" w:semiHidden="0" w:uiPriority="68" w:unhideWhenUsed="0"/>
-    <w:lsdException w:name="Medium Grid 3 Accent 4" w:semiHidden="0" w:uiPriority="69" w:unhideWhenUsed="0"/>
-    <w:lsdException w:name="Dark List Accent 4" w:semiHidden="0" w:uiPriority="70" w:unhideWhenUsed="0"/>
-    <w:lsdException w:name="Colorful Shading Accent 4" w:semiHidden="0" w:uiPriority="71" w:unhideWhenUsed="0"/>
-    <w:lsdException w:name="Colorful List Accent 4" w:semiHidden="0" w:uiPriority="72" w:unhideWhenUsed="0"/>
-    <w:lsdException w:name="Colorful Grid Accent 4" w:semiHidden="0" w:uiPriority="73" w:unhideWhenUsed="0"/>
-    <w:lsdException w:name="Light Shading Accent 5" w:semiHidden="0" w:uiPriority="60" w:unhideWhenUsed="0"/>
-    <w:lsdException w:name="Light List Accent 5" w:semiHidden="0" w:uiPriority="61" w:unhideWhenUsed="0"/>
-    <w:lsdException w:name="Light Grid Accent 5" w:semiHidden="0" w:uiPriority="62" w:unhideWhenUsed="0"/>
-    <w:lsdException w:name="Medium Shading 1 Accent 5" w:semiHidden="0" w:uiPriority="63" w:unhideWhenUsed="0"/>
-    <w:lsdException w:name="Medium Shading 2 Accent 5" w:semiHidden="0" w:uiPriority="64" w:unhideWhenUsed="0"/>
-    <w:lsdException w:name="Medium List 1 Accent 5" w:semiHidden="0" w:uiPriority="65" w:unhideWhenUsed="0"/>
-    <w:lsdException w:name="Medium List 2 Accent 5" w:semiHidden="0" w:uiPriority="66" w:unhideWhenUsed="0"/>
-    <w:lsdException w:name="Medium Grid 1 Accent 5" w:semiHidden="0" w:uiPriority="67" w:unhideWhenUsed="0"/>
-    <w:lsdException w:name="Medium Grid 2 Accent 5" w:semiHidden="0" w:uiPriority="68" w:unhideWhenUsed="0"/>
-    <w:lsdException w:name="Medium Grid 3 Accent 5" w:semiHidden="0" w:uiPriority="69" w:unhideWhenUsed="0"/>
-    <w:lsdException w:name="Dark List Accent 5" w:semiHidden="0" w:uiPriority="70" w:unhideWhenUsed="0"/>
-    <w:lsdException w:name="Colorful Shading Accent 5" w:semiHidden="0" w:uiPriority="71" w:unhideWhenUsed="0"/>
-    <w:lsdException w:name="Colorful List Accent 5" w:semiHidden="0" w:uiPriority="72" w:unhideWhenUsed="0"/>
-    <w:lsdException w:name="Colorful Grid Accent 5" w:semiHidden="0" w:uiPriority="73" w:unhideWhenUsed="0"/>
-    <w:lsdException w:name="Light Shading Accent 6" w:semiHidden="0" w:uiPriority="60" w:unhideWhenUsed="0"/>
-    <w:lsdException w:name="Light List Accent 6" w:semiHidden="0" w:uiPriority="61" w:unhideWhenUsed="0"/>
-    <w:lsdException w:name="Light Grid Accent 6" w:semiHidden="0" w:uiPriority="62" w:unhideWhenUsed="0"/>
-    <w:lsdException w:name="Medium Shading 1 Accent 6" w:semiHidden="0" w:uiPriority="63" w:unhideWhenUsed="0"/>
-    <w:lsdException w:name="Medium Shading 2 Accent 6" w:semiHidden="0" w:uiPriority="64" w:unhideWhenUsed="0"/>
-    <w:lsdException w:name="Medium List 1 Accent 6" w:semiHidden="0" w:uiPriority="65" w:unhideWhenUsed="0"/>
-    <w:lsdException w:name="Medium List 2 Accent 6" w:semiHidden="0" w:uiPriority="66" w:unhideWhenUsed="0"/>
-    <w:lsdException w:name="Medium Grid 1 Accent 6" w:semiHidden="0" w:uiPriority="67" w:unhideWhenUsed="0"/>
-    <w:lsdException w:name="Medium Grid 2 Accent 6" w:semiHidden="0" w:uiPriority="68" w:unhideWhenUsed="0"/>
-    <w:lsdException w:name="Medium Grid 3 Accent 6" w:semiHidden="0" w:uiPriority="69" w:unhideWhenUsed="0"/>
-    <w:lsdException w:name="Dark List Accent 6" w:semiHidden="0" w:uiPriority="70" w:unhideWhenUsed="0"/>
-    <w:lsdException w:name="Colorful Shading Accent 6" w:semiHidden="0" w:uiPriority="71" w:unhideWhenUsed="0"/>
-    <w:lsdException w:name="Colorful List Accent 6" w:semiHidden="0" w:uiPriority="72" w:unhideWhenUsed="0"/>
-    <w:lsdException w:name="Colorful Grid Accent 6" w:semiHidden="0" w:uiPriority="73" w:unhideWhenUsed="0"/>
-    <w:lsdException w:name="Subtle Emphasis" w:semiHidden="0" w:uiPriority="19" w:unhideWhenUsed="0" w:qFormat="1"/>
-    <w:lsdException w:name="Intense Emphasis" w:semiHidden="0" w:uiPriority="21" w:unhideWhenUsed="0" w:qFormat="1"/>
-    <w:lsdException w:name="Subtle Reference" w:semiHidden="0" w:uiPriority="31" w:unhideWhenUsed="0" w:qFormat="1"/>
-    <w:lsdException w:name="Intense Reference" w:semiHidden="0" w:uiPriority="32" w:unhideWhenUsed="0" w:qFormat="1"/>
-    <w:lsdException w:name="Book Title" w:semiHidden="0" w:uiPriority="33" w:unhideWhenUsed="0" w:qFormat="1"/>
-    <w:lsdException w:name="Bibliography" w:uiPriority="37"/>
-    <w:lsdException w:name="TOC Heading" w:uiPriority="39" w:qFormat="1"/>
+  <w:latentStyles w:defLockedState="0" w:defUIPriority="99" w:defSemiHidden="0" w:defUnhideWhenUsed="0" w:defQFormat="0" w:count="371">
+    <w:lsdException w:name="Normal" w:uiPriority="0" w:qFormat="1"/>
+    <w:lsdException w:name="heading 1" w:uiPriority="9" w:qFormat="1"/>
+    <w:lsdException w:name="heading 2" w:semiHidden="1" w:uiPriority="9" w:unhideWhenUsed="1" w:qFormat="1"/>
+    <w:lsdException w:name="heading 3" w:semiHidden="1" w:uiPriority="9" w:unhideWhenUsed="1" w:qFormat="1"/>
+    <w:lsdException w:name="heading 4" w:semiHidden="1" w:uiPriority="9" w:unhideWhenUsed="1" w:qFormat="1"/>
+    <w:lsdException w:name="heading 5" w:semiHidden="1" w:uiPriority="9" w:unhideWhenUsed="1" w:qFormat="1"/>
+    <w:lsdException w:name="heading 6" w:semiHidden="1" w:uiPriority="9" w:unhideWhenUsed="1" w:qFormat="1"/>
+    <w:lsdException w:name="heading 7" w:semiHidden="1" w:uiPriority="9" w:unhideWhenUsed="1" w:qFormat="1"/>
+    <w:lsdException w:name="heading 8" w:semiHidden="1" w:uiPriority="9" w:unhideWhenUsed="1" w:qFormat="1"/>
+    <w:lsdException w:name="heading 9" w:semiHidden="1" w:uiPriority="9" w:unhideWhenUsed="1" w:qFormat="1"/>
+    <w:lsdException w:name="index 1" w:semiHidden="1" w:unhideWhenUsed="1"/>
+    <w:lsdException w:name="index 2" w:semiHidden="1" w:unhideWhenUsed="1"/>
+    <w:lsdException w:name="index 3" w:semiHidden="1" w:unhideWhenUsed="1"/>
+    <w:lsdException w:name="index 4" w:semiHidden="1" w:unhideWhenUsed="1"/>
+    <w:lsdException w:name="index 5" w:semiHidden="1" w:unhideWhenUsed="1"/>
+    <w:lsdException w:name="index 6" w:semiHidden="1" w:unhideWhenUsed="1"/>
+    <w:lsdException w:name="index 7" w:semiHidden="1" w:unhideWhenUsed="1"/>
+    <w:lsdException w:name="index 8" w:semiHidden="1" w:unhideWhenUsed="1"/>
+    <w:lsdException w:name="index 9" w:semiHidden="1" w:unhideWhenUsed="1"/>
+    <w:lsdException w:name="toc 1" w:semiHidden="1" w:uiPriority="39" w:unhideWhenUsed="1"/>
+    <w:lsdException w:name="toc 2" w:semiHidden="1" w:uiPriority="39" w:unhideWhenUsed="1"/>
+    <w:lsdException w:name="toc 3" w:semiHidden="1" w:uiPriority="39" w:unhideWhenUsed="1"/>
+    <w:lsdException w:name="toc 4" w:semiHidden="1" w:uiPriority="39" w:unhideWhenUsed="1"/>
+    <w:lsdException w:name="toc 5" w:semiHidden="1" w:uiPriority="39" w:unhideWhenUsed="1"/>
+    <w:lsdException w:name="toc 6" w:semiHidden="1" w:uiPriority="39" w:unhideWhenUsed="1"/>
+    <w:lsdException w:name="toc 7" w:semiHidden="1" w:uiPriority="39" w:unhideWhenUsed="1"/>
+    <w:lsdException w:name="toc 8" w:semiHidden="1" w:uiPriority="39" w:unhideWhenUsed="1"/>
+    <w:lsdException w:name="toc 9" w:semiHidden="1" w:uiPriority="39" w:unhideWhenUsed="1"/>
+    <w:lsdException w:name="Normal Indent" w:semiHidden="1" w:unhideWhenUsed="1"/>
+    <w:lsdException w:name="footnote text" w:semiHidden="1" w:unhideWhenUsed="1"/>
+    <w:lsdException w:name="annotation text" w:semiHidden="1" w:unhideWhenUsed="1"/>
+    <w:lsdException w:name="header" w:semiHidden="1" w:unhideWhenUsed="1"/>
+    <w:lsdException w:name="footer" w:semiHidden="1" w:unhideWhenUsed="1"/>
+    <w:lsdException w:name="index heading" w:semiHidden="1" w:unhideWhenUsed="1"/>
+    <w:lsdException w:name="caption" w:semiHidden="1" w:uiPriority="35" w:unhideWhenUsed="1" w:qFormat="1"/>
+    <w:lsdException w:name="table of figures" w:semiHidden="1" w:unhideWhenUsed="1"/>
+    <w:lsdException w:name="envelope address" w:semiHidden="1" w:unhideWhenUsed="1"/>
+    <w:lsdException w:name="envelope return" w:semiHidden="1" w:unhideWhenUsed="1"/>
+    <w:lsdException w:name="footnote reference" w:semiHidden="1" w:unhideWhenUsed="1"/>
+    <w:lsdException w:name="annotation reference" w:semiHidden="1" w:unhideWhenUsed="1"/>
+    <w:lsdException w:name="line number" w:semiHidden="1" w:unhideWhenUsed="1"/>
+    <w:lsdException w:name="page number" w:semiHidden="1" w:unhideWhenUsed="1"/>
+    <w:lsdException w:name="endnote reference" w:semiHidden="1" w:unhideWhenUsed="1"/>
+    <w:lsdException w:name="endnote text" w:semiHidden="1" w:unhideWhenUsed="1"/>
+    <w:lsdException w:name="table of authorities" w:semiHidden="1" w:unhideWhenUsed="1"/>
+    <w:lsdException w:name="macro" w:semiHidden="1" w:unhideWhenUsed="1"/>
+    <w:lsdException w:name="toa heading" w:semiHidden="1" w:unhideWhenUsed="1"/>
+    <w:lsdException w:name="List" w:semiHidden="1" w:unhideWhenUsed="1"/>
+    <w:lsdException w:name="List Bullet" w:semiHidden="1" w:unhideWhenUsed="1"/>
+    <w:lsdException w:name="List Number" w:semiHidden="1" w:unhideWhenUsed="1"/>
+    <w:lsdException w:name="List 2" w:semiHidden="1" w:unhideWhenUsed="1"/>
+    <w:lsdException w:name="List 3" w:semiHidden="1" w:unhideWhenUsed="1"/>
+    <w:lsdException w:name="List 4" w:semiHidden="1" w:unhideWhenUsed="1"/>
+    <w:lsdException w:name="List 5" w:semiHidden="1" w:unhideWhenUsed="1"/>
+    <w:lsdException w:name="List Bullet 2" w:semiHidden="1" w:unhideWhenUsed="1"/>
+    <w:lsdException w:name="List Bullet 3" w:semiHidden="1" w:unhideWhenUsed="1"/>
+    <w:lsdException w:name="List Bullet 4" w:semiHidden="1" w:unhideWhenUsed="1"/>
+    <w:lsdException w:name="List Bullet 5" w:semiHidden="1" w:unhideWhenUsed="1"/>
+    <w:lsdException w:name="List Number 2" w:semiHidden="1" w:unhideWhenUsed="1"/>
+    <w:lsdException w:name="List Number 3" w:semiHidden="1" w:unhideWhenUsed="1"/>
+    <w:lsdException w:name="List Number 4" w:semiHidden="1" w:unhideWhenUsed="1"/>
+    <w:lsdException w:name="List Number 5" w:semiHidden="1" w:unhideWhenUsed="1"/>
+    <w:lsdException w:name="Title" w:uiPriority="10" w:qFormat="1"/>
+    <w:lsdException w:name="Closing" w:semiHidden="1" w:unhideWhenUsed="1"/>
+    <w:lsdException w:name="Signature" w:semiHidden="1" w:unhideWhenUsed="1"/>
+    <w:lsdException w:name="Default Paragraph Font" w:semiHidden="1" w:uiPriority="1" w:unhideWhenUsed="1"/>
+    <w:lsdException w:name="Body Text" w:semiHidden="1" w:unhideWhenUsed="1"/>
+    <w:lsdException w:name="Body Text Indent" w:semiHidden="1" w:unhideWhenUsed="1"/>
+    <w:lsdException w:name="List Continue" w:semiHidden="1" w:unhideWhenUsed="1"/>
+    <w:lsdException w:name="List Continue 2" w:semiHidden="1" w:unhideWhenUsed="1"/>
+    <w:lsdException w:name="List Continue 3" w:semiHidden="1" w:unhideWhenUsed="1"/>
+    <w:lsdException w:name="List Continue 4" w:semiHidden="1" w:unhideWhenUsed="1"/>
+    <w:lsdException w:name="List Continue 5" w:semiHidden="1" w:unhideWhenUsed="1"/>
+    <w:lsdException w:name="Message Header" w:semiHidden="1" w:unhideWhenUsed="1"/>
+    <w:lsdException w:name="Subtitle" w:uiPriority="11" w:qFormat="1"/>
+    <w:lsdException w:name="Salutation" w:semiHidden="1" w:unhideWhenUsed="1"/>
+    <w:lsdException w:name="Date" w:semiHidden="1" w:unhideWhenUsed="1"/>
+    <w:lsdException w:name="Body Text First Indent" w:semiHidden="1" w:unhideWhenUsed="1"/>
+    <w:lsdException w:name="Body Text First Indent 2" w:semiHidden="1" w:unhideWhenUsed="1"/>
+    <w:lsdException w:name="Note Heading" w:semiHidden="1" w:unhideWhenUsed="1"/>
+    <w:lsdException w:name="Body Text 2" w:semiHidden="1" w:unhideWhenUsed="1"/>
+    <w:lsdException w:name="Body Text 3" w:semiHidden="1" w:unhideWhenUsed="1"/>
+    <w:lsdException w:name="Body Text Indent 2" w:semiHidden="1" w:unhideWhenUsed="1"/>
+    <w:lsdException w:name="Body Text Indent 3" w:semiHidden="1" w:unhideWhenUsed="1"/>
+    <w:lsdException w:name="Block Text" w:semiHidden="1" w:unhideWhenUsed="1"/>
+    <w:lsdException w:name="Hyperlink" w:semiHidden="1" w:unhideWhenUsed="1"/>
+    <w:lsdException w:name="FollowedHyperlink" w:semiHidden="1" w:unhideWhenUsed="1"/>
+    <w:lsdException w:name="Strong" w:uiPriority="22" w:qFormat="1"/>
+    <w:lsdException w:name="Emphasis" w:uiPriority="20" w:qFormat="1"/>
+    <w:lsdException w:name="Document Map" w:semiHidden="1" w:unhideWhenUsed="1"/>
+    <w:lsdException w:name="Plain Text" w:semiHidden="1" w:unhideWhenUsed="1"/>
+    <w:lsdException w:name="E-mail Signature" w:semiHidden="1" w:unhideWhenUsed="1"/>
+    <w:lsdException w:name="HTML Top of Form" w:semiHidden="1" w:unhideWhenUsed="1"/>
+    <w:lsdException w:name="HTML Bottom of Form" w:semiHidden="1" w:unhideWhenUsed="1"/>
+    <w:lsdException w:name="Normal (Web)" w:semiHidden="1" w:unhideWhenUsed="1"/>
+    <w:lsdException w:name="HTML Acronym" w:semiHidden="1" w:unhideWhenUsed="1"/>
+    <w:lsdException w:name="HTML Address" w:semiHidden="1" w:unhideWhenUsed="1"/>
+    <w:lsdException w:name="HTML Cite" w:semiHidden="1" w:unhideWhenUsed="1"/>
+    <w:lsdException w:name="HTML Code" w:semiHidden="1" w:unhideWhenUsed="1"/>
+    <w:lsdException w:name="HTML Definition" w:semiHidden="1" w:unhideWhenUsed="1"/>
+    <w:lsdException w:name="HTML Keyboard" w:semiHidden="1" w:unhideWhenUsed="1"/>
+    <w:lsdException w:name="HTML Preformatted" w:semiHidden="1" w:unhideWhenUsed="1"/>
+    <w:lsdException w:name="HTML Sample" w:semiHidden="1" w:unhideWhenUsed="1"/>
+    <w:lsdException w:name="HTML Typewriter" w:semiHidden="1" w:unhideWhenUsed="1"/>
+    <w:lsdException w:name="HTML Variable" w:semiHidden="1" w:unhideWhenUsed="1"/>
+    <w:lsdException w:name="Normal Table" w:semiHidden="1" w:unhideWhenUsed="1"/>
+    <w:lsdException w:name="annotation subject" w:semiHidden="1" w:unhideWhenUsed="1"/>
+    <w:lsdException w:name="No List" w:semiHidden="1" w:unhideWhenUsed="1"/>
+    <w:lsdException w:name="Outline List 1" w:semiHidden="1" w:unhideWhenUsed="1"/>
+    <w:lsdException w:name="Outline List 2" w:semiHidden="1" w:unhideWhenUsed="1"/>
+    <w:lsdException w:name="Outline List 3" w:semiHidden="1" w:unhideWhenUsed="1"/>
+    <w:lsdException w:name="Table Simple 1" w:semiHidden="1" w:unhideWhenUsed="1"/>
+    <w:lsdException w:name="Table Simple 2" w:semiHidden="1" w:unhideWhenUsed="1"/>
+    <w:lsdException w:name="Table Simple 3" w:semiHidden="1" w:unhideWhenUsed="1"/>
+    <w:lsdException w:name="Table Classic 1" w:semiHidden="1" w:unhideWhenUsed="1"/>
+    <w:lsdException w:name="Table Classic 2" w:semiHidden="1" w:unhideWhenUsed="1"/>
+    <w:lsdException w:name="Table Classic 3" w:semiHidden="1" w:unhideWhenUsed="1"/>
+    <w:lsdException w:name="Table Classic 4" w:semiHidden="1" w:unhideWhenUsed="1"/>
+    <w:lsdException w:name="Table Colorful 1" w:semiHidden="1" w:unhideWhenUsed="1"/>
+    <w:lsdException w:name="Table Colorful 2" w:semiHidden="1" w:unhideWhenUsed="1"/>
+    <w:lsdException w:name="Table Colorful 3" w:semiHidden="1" w:unhideWhenUsed="1"/>
+    <w:lsdException w:name="Table Columns 1" w:semiHidden="1" w:unhideWhenUsed="1"/>
+    <w:lsdException w:name="Table Columns 2" w:semiHidden="1" w:unhideWhenUsed="1"/>
+    <w:lsdException w:name="Table Columns 3" w:semiHidden="1" w:unhideWhenUsed="1"/>
+    <w:lsdException w:name="Table Columns 4" w:semiHidden="1" w:unhideWhenUsed="1"/>
+    <w:lsdException w:name="Table Columns 5" w:semiHidden="1" w:unhideWhenUsed="1"/>
+    <w:lsdException w:name="Table Grid 1" w:semiHidden="1" w:unhideWhenUsed="1"/>
+    <w:lsdException w:name="Table Grid 2" w:semiHidden="1" w:unhideWhenUsed="1"/>
+    <w:lsdException w:name="Table Grid 3" w:semiHidden="1" w:unhideWhenUsed="1"/>
+    <w:lsdException w:name="Table Grid 4" w:semiHidden="1" w:unhideWhenUsed="1"/>
+    <w:lsdException w:name="Table Grid 5" w:semiHidden="1" w:unhideWhenUsed="1"/>
+    <w:lsdException w:name="Table Grid 6" w:semiHidden="1" w:unhideWhenUsed="1"/>
+    <w:lsdException w:name="Table Grid 7" w:semiHidden="1" w:unhideWhenUsed="1"/>
+    <w:lsdException w:name="Table Grid 8" w:semiHidden="1" w:unhideWhenUsed="1"/>
+    <w:lsdException w:name="Table List 1" w:semiHidden="1" w:unhideWhenUsed="1"/>
+    <w:lsdException w:name="Table List 2" w:semiHidden="1" w:unhideWhenUsed="1"/>
+    <w:lsdException w:name="Table List 3" w:semiHidden="1" w:unhideWhenUsed="1"/>
+    <w:lsdException w:name="Table List 4" w:semiHidden="1" w:unhideWhenUsed="1"/>
+    <w:lsdException w:name="Table List 5" w:semiHidden="1" w:unhideWhenUsed="1"/>
+    <w:lsdException w:name="Table List 6" w:semiHidden="1" w:unhideWhenUsed="1"/>
+    <w:lsdException w:name="Table List 7" w:semiHidden="1" w:unhideWhenUsed="1"/>
+    <w:lsdException w:name="Table List 8" w:semiHidden="1" w:unhideWhenUsed="1"/>
+    <w:lsdException w:name="Table 3D effects 1" w:semiHidden="1" w:unhideWhenUsed="1"/>
+    <w:lsdException w:name="Table 3D effects 2" w:semiHidden="1" w:unhideWhenUsed="1"/>
+    <w:lsdException w:name="Table 3D effects 3" w:semiHidden="1" w:unhideWhenUsed="1"/>
+    <w:lsdException w:name="Table Contemporary" w:semiHidden="1" w:unhideWhenUsed="1"/>
+    <w:lsdException w:name="Table Elegant" w:semiHidden="1" w:unhideWhenUsed="1"/>
+    <w:lsdException w:name="Table Professional" w:semiHidden="1" w:unhideWhenUsed="1"/>
+    <w:lsdException w:name="Table Subtle 1" w:semiHidden="1" w:unhideWhenUsed="1"/>
+    <w:lsdException w:name="Table Subtle 2" w:semiHidden="1" w:unhideWhenUsed="1"/>
+    <w:lsdException w:name="Table Web 1" w:semiHidden="1" w:unhideWhenUsed="1"/>
+    <w:lsdException w:name="Table Web 2" w:semiHidden="1" w:unhideWhenUsed="1"/>
+    <w:lsdException w:name="Table Web 3" w:semiHidden="1" w:unhideWhenUsed="1"/>
+    <w:lsdException w:name="Balloon Text" w:semiHidden="1" w:unhideWhenUsed="1"/>
+    <w:lsdException w:name="Table Grid" w:uiPriority="59"/>
+    <w:lsdException w:name="Table Theme" w:semiHidden="1" w:unhideWhenUsed="1"/>
+    <w:lsdException w:name="Placeholder Text" w:semiHidden="1"/>
+    <w:lsdException w:name="No Spacing" w:uiPriority="1" w:qFormat="1"/>
+    <w:lsdException w:name="Light Shading" w:uiPriority="60"/>
+    <w:lsdException w:name="Light List" w:uiPriority="61"/>
+    <w:lsdException w:name="Light Grid" w:uiPriority="62"/>
+    <w:lsdException w:name="Medium Shading 1" w:uiPriority="63"/>
+    <w:lsdException w:name="Medium Shading 2" w:uiPriority="64"/>
+    <w:lsdException w:name="Medium List 1" w:uiPriority="65"/>
+    <w:lsdException w:name="Medium List 2" w:uiPriority="66"/>
+    <w:lsdException w:name="Medium Grid 1" w:uiPriority="67"/>
+    <w:lsdException w:name="Medium Grid 2" w:uiPriority="68"/>
+    <w:lsdException w:name="Medium Grid 3" w:uiPriority="69"/>
+    <w:lsdException w:name="Dark List" w:uiPriority="70"/>
+    <w:lsdException w:name="Colorful Shading" w:uiPriority="71"/>
+    <w:lsdException w:name="Colorful List" w:uiPriority="72"/>
+    <w:lsdException w:name="Colorful Grid" w:uiPriority="73"/>
+    <w:lsdException w:name="Light Shading Accent 1" w:uiPriority="60"/>
+    <w:lsdException w:name="Light List Accent 1" w:uiPriority="61"/>
+    <w:lsdException w:name="Light Grid Accent 1" w:uiPriority="62"/>
+    <w:lsdException w:name="Medium Shading 1 Accent 1" w:uiPriority="63"/>
+    <w:lsdException w:name="Medium Shading 2 Accent 1" w:uiPriority="64"/>
+    <w:lsdException w:name="Medium List 1 Accent 1" w:uiPriority="65"/>
+    <w:lsdException w:name="Revision" w:semiHidden="1"/>
+    <w:lsdException w:name="List Paragraph" w:uiPriority="34" w:qFormat="1"/>
+    <w:lsdException w:name="Quote" w:uiPriority="29" w:qFormat="1"/>
+    <w:lsdException w:name="Intense Quote" w:uiPriority="30" w:qFormat="1"/>
+    <w:lsdException w:name="Medium List 2 Accent 1" w:uiPriority="66"/>
+    <w:lsdException w:name="Medium Grid 1 Accent 1" w:uiPriority="67"/>
+    <w:lsdException w:name="Medium Grid 2 Accent 1" w:uiPriority="68"/>
+    <w:lsdException w:name="Medium Grid 3 Accent 1" w:uiPriority="69"/>
+    <w:lsdException w:name="Dark List Accent 1" w:uiPriority="70"/>
+    <w:lsdException w:name="Colorful Shading Accent 1" w:uiPriority="71"/>
+    <w:lsdException w:name="Colorful List Accent 1" w:uiPriority="72"/>
+    <w:lsdException w:name="Colorful Grid Accent 1" w:uiPriority="73"/>
+    <w:lsdException w:name="Light Shading Accent 2" w:uiPriority="60"/>
+    <w:lsdException w:name="Light List Accent 2" w:uiPriority="61"/>
+    <w:lsdException w:name="Light Grid Accent 2" w:uiPriority="62"/>
+    <w:lsdException w:name="Medium Shading 1 Accent 2" w:uiPriority="63"/>
+    <w:lsdException w:name="Medium Shading 2 Accent 2" w:uiPriority="64"/>
+    <w:lsdException w:name="Medium List 1 Accent 2" w:uiPriority="65"/>
+    <w:lsdException w:name="Medium List 2 Accent 2" w:uiPriority="66"/>
+    <w:lsdException w:name="Medium Grid 1 Accent 2" w:uiPriority="67"/>
+    <w:lsdException w:name="Medium Grid 2 Accent 2" w:uiPriority="68"/>
+    <w:lsdException w:name="Medium Grid 3 Accent 2" w:uiPriority="69"/>
+    <w:lsdException w:name="Dark List Accent 2" w:uiPriority="70"/>
+    <w:lsdException w:name="Colorful Shading Accent 2" w:uiPriority="71"/>
+    <w:lsdException w:name="Colorful List Accent 2" w:uiPriority="72"/>
+    <w:lsdException w:name="Colorful Grid Accent 2" w:uiPriority="73"/>
+    <w:lsdException w:name="Light Shading Accent 3" w:uiPriority="60"/>
+    <w:lsdException w:name="Light List Accent 3" w:uiPriority="61"/>
+    <w:lsdException w:name="Light Grid Accent 3" w:uiPriority="62"/>
+    <w:lsdException w:name="Medium Shading 1 Accent 3" w:uiPriority="63"/>
+    <w:lsdException w:name="Medium Shading 2 Accent 3" w:uiPriority="64"/>
+    <w:lsdException w:name="Medium List 1 Accent 3" w:uiPriority="65"/>
+    <w:lsdException w:name="Medium List 2 Accent 3" w:uiPriority="66"/>
+    <w:lsdException w:name="Medium Grid 1 Accent 3" w:uiPriority="67"/>
+    <w:lsdException w:name="Medium Grid 2 Accent 3" w:uiPriority="68"/>
+    <w:lsdException w:name="Medium Grid 3 Accent 3" w:uiPriority="69"/>
+    <w:lsdException w:name="Dark List Accent 3" w:uiPriority="70"/>
+    <w:lsdException w:name="Colorful Shading Accent 3" w:uiPriority="71"/>
+    <w:lsdException w:name="Colorful List Accent 3" w:uiPriority="72"/>
+    <w:lsdException w:name="Colorful Grid Accent 3" w:uiPriority="73"/>
+    <w:lsdException w:name="Light Shading Accent 4" w:uiPriority="60"/>
+    <w:lsdException w:name="Light List Accent 4" w:uiPriority="61"/>
+    <w:lsdException w:name="Light Grid Accent 4" w:uiPriority="62"/>
+    <w:lsdException w:name="Medium Shading 1 Accent 4" w:uiPriority="63"/>
+    <w:lsdException w:name="Medium Shading 2 Accent 4" w:uiPriority="64"/>
+    <w:lsdException w:name="Medium List 1 Accent 4" w:uiPriority="65"/>
+    <w:lsdException w:name="Medium List 2 Accent 4" w:uiPriority="66"/>
+    <w:lsdException w:name="Medium Grid 1 Accent 4" w:uiPriority="67"/>
+    <w:lsdException w:name="Medium Grid 2 Accent 4" w:uiPriority="68"/>
+    <w:lsdException w:name="Medium Grid 3 Accent 4" w:uiPriority="69"/>
+    <w:lsdException w:name="Dark List Accent 4" w:uiPriority="70"/>
+    <w:lsdException w:name="Colorful Shading Accent 4" w:uiPriority="71"/>
+    <w:lsdException w:name="Colorful List Accent 4" w:uiPriority="72"/>
+    <w:lsdException w:name="Colorful Grid Accent 4" w:uiPriority="73"/>
+    <w:lsdException w:name="Light Shading Accent 5" w:uiPriority="60"/>
+    <w:lsdException w:name="Light List Accent 5" w:uiPriority="61"/>
+    <w:lsdException w:name="Light Grid Accent 5" w:uiPriority="62"/>
+    <w:lsdException w:name="Medium Shading 1 Accent 5" w:uiPriority="63"/>
+    <w:lsdException w:name="Medium Shading 2 Accent 5" w:uiPriority="64"/>
+    <w:lsdException w:name="Medium List 1 Accent 5" w:uiPriority="65"/>
+    <w:lsdException w:name="Medium List 2 Accent 5" w:uiPriority="66"/>
+    <w:lsdException w:name="Medium Grid 1 Accent 5" w:uiPriority="67"/>
+    <w:lsdException w:name="Medium Grid 2 Accent 5" w:uiPriority="68"/>
+    <w:lsdException w:name="Medium Grid 3 Accent 5" w:uiPriority="69"/>
+    <w:lsdException w:name="Dark List Accent 5" w:uiPriority="70"/>
+    <w:lsdException w:name="Colorful Shading Accent 5" w:uiPriority="71"/>
+    <w:lsdException w:name="Colorful List Accent 5" w:uiPriority="72"/>
+    <w:lsdException w:name="Colorful Grid Accent 5" w:uiPriority="73"/>
+    <w:lsdException w:name="Light Shading Accent 6" w:uiPriority="60"/>
+    <w:lsdException w:name="Light List Accent 6" w:uiPriority="61"/>
+    <w:lsdException w:name="Light Grid Accent 6" w:uiPriority="62"/>
+    <w:lsdException w:name="Medium Shading 1 Accent 6" w:uiPriority="63"/>
+    <w:lsdException w:name="Medium Shading 2 Accent 6" w:uiPriority="64"/>
+    <w:lsdException w:name="Medium List 1 Accent 6" w:uiPriority="65"/>
+    <w:lsdException w:name="Medium List 2 Accent 6" w:uiPriority="66"/>
+    <w:lsdException w:name="Medium Grid 1 Accent 6" w:uiPriority="67"/>
+    <w:lsdException w:name="Medium Grid 2 Accent 6" w:uiPriority="68"/>
+    <w:lsdException w:name="Medium Grid 3 Accent 6" w:uiPriority="69"/>
+    <w:lsdException w:name="Dark List Accent 6" w:uiPriority="70"/>
+    <w:lsdException w:name="Colorful Shading Accent 6" w:uiPriority="71"/>
+    <w:lsdException w:name="Colorful List Accent 6" w:uiPriority="72"/>
+    <w:lsdException w:name="Colorful Grid Accent 6" w:uiPriority="73"/>
+    <w:lsdException w:name="Subtle Emphasis" w:uiPriority="19" w:qFormat="1"/>
+    <w:lsdException w:name="Intense Emphasis" w:uiPriority="21" w:qFormat="1"/>
+    <w:lsdException w:name="Subtle Reference" w:uiPriority="31" w:qFormat="1"/>
+    <w:lsdException w:name="Intense Reference" w:uiPriority="32" w:qFormat="1"/>
+    <w:lsdException w:name="Book Title" w:uiPriority="33" w:qFormat="1"/>
+    <w:lsdException w:name="Bibliography" w:semiHidden="1" w:uiPriority="37" w:unhideWhenUsed="1"/>
+    <w:lsdException w:name="TOC Heading" w:semiHidden="1" w:uiPriority="39" w:unhideWhenUsed="1" w:qFormat="1"/>
+    <w:lsdException w:name="Plain Table 1" w:uiPriority="41"/>
+    <w:lsdException w:name="Plain Table 2" w:uiPriority="42"/>
+    <w:lsdException w:name="Plain Table 3" w:uiPriority="43"/>
+    <w:lsdException w:name="Plain Table 4" w:uiPriority="44"/>
+    <w:lsdException w:name="Plain Table 5" w:uiPriority="45"/>
+    <w:lsdException w:name="Grid Table Light" w:uiPriority="40"/>
+    <w:lsdException w:name="Grid Table 1 Light" w:uiPriority="46"/>
+    <w:lsdException w:name="Grid Table 2" w:uiPriority="47"/>
+    <w:lsdException w:name="Grid Table 3" w:uiPriority="48"/>
+    <w:lsdException w:name="Grid Table 4" w:uiPriority="49"/>
+    <w:lsdException w:name="Grid Table 5 Dark" w:uiPriority="50"/>
+    <w:lsdException w:name="Grid Table 6 Colorful" w:uiPriority="51"/>
+    <w:lsdException w:name="Grid Table 7 Colorful" w:uiPriority="52"/>
+    <w:lsdException w:name="Grid Table 1 Light Accent 1" w:uiPriority="46"/>
+    <w:lsdException w:name="Grid Table 2 Accent 1" w:uiPriority="47"/>
+    <w:lsdException w:name="Grid Table 3 Accent 1" w:uiPriority="48"/>
+    <w:lsdException w:name="Grid Table 4 Accent 1" w:uiPriority="49"/>
+    <w:lsdException w:name="Grid Table 5 Dark Accent 1" w:uiPriority="50"/>
+    <w:lsdException w:name="Grid Table 6 Colorful Accent 1" w:uiPriority="51"/>
+    <w:lsdException w:name="Grid Table 7 Colorful Accent 1" w:uiPriority="52"/>
+    <w:lsdException w:name="Grid Table 1 Light Accent 2" w:uiPriority="46"/>
+    <w:lsdException w:name="Grid Table 2 Accent 2" w:uiPriority="47"/>
+    <w:lsdException w:name="Grid Table 3 Accent 2" w:uiPriority="48"/>
+    <w:lsdException w:name="Grid Table 4 Accent 2" w:uiPriority="49"/>
+    <w:lsdException w:name="Grid Table 5 Dark Accent 2" w:uiPriority="50"/>
+    <w:lsdException w:name="Grid Table 6 Colorful Accent 2" w:uiPriority="51"/>
+    <w:lsdException w:name="Grid Table 7 Colorful Accent 2" w:uiPriority="52"/>
+    <w:lsdException w:name="Grid Table 1 Light Accent 3" w:uiPriority="46"/>
+    <w:lsdException w:name="Grid Table 2 Accent 3" w:uiPriority="47"/>
+    <w:lsdException w:name="Grid Table 3 Accent 3" w:uiPriority="48"/>
+    <w:lsdException w:name="Grid Table 4 Accent 3" w:uiPriority="49"/>
+    <w:lsdException w:name="Grid Table 5 Dark Accent 3" w:uiPriority="50"/>
+    <w:lsdException w:name="Grid Table 6 Colorful Accent 3" w:uiPriority="51"/>
+    <w:lsdException w:name="Grid Table 7 Colorful Accent 3" w:uiPriority="52"/>
+    <w:lsdException w:name="Grid Table 1 Light Accent 4" w:uiPriority="46"/>
+    <w:lsdException w:name="Grid Table 2 Accent 4" w:uiPriority="47"/>
+    <w:lsdException w:name="Grid Table 3 Accent 4" w:uiPriority="48"/>
+    <w:lsdException w:name="Grid Table 4 Accent 4" w:uiPriority="49"/>
+    <w:lsdException w:name="Grid Table 5 Dark Accent 4" w:uiPriority="50"/>
+    <w:lsdException w:name="Grid Table 6 Colorful Accent 4" w:uiPriority="51"/>
+    <w:lsdException w:name="Grid Table 7 Colorful Accent 4" w:uiPriority="52"/>
+    <w:lsdException w:name="Grid Table 1 Light Accent 5" w:uiPriority="46"/>
+    <w:lsdException w:name="Grid Table 2 Accent 5" w:uiPriority="47"/>
+    <w:lsdException w:name="Grid Table 3 Accent 5" w:uiPriority="48"/>
+    <w:lsdException w:name="Grid Table 4 Accent 5" w:uiPriority="49"/>
+    <w:lsdException w:name="Grid Table 5 Dark Accent 5" w:uiPriority="50"/>
+    <w:lsdException w:name="Grid Table 6 Colorful Accent 5" w:uiPriority="51"/>
+    <w:lsdException w:name="Grid Table 7 Colorful Accent 5" w:uiPriority="52"/>
+    <w:lsdException w:name="Grid Table 1 Light Accent 6" w:uiPriority="46"/>
+    <w:lsdException w:name="Grid Table 2 Accent 6" w:uiPriority="47"/>
+    <w:lsdException w:name="Grid Table 3 Accent 6" w:uiPriority="48"/>
+    <w:lsdException w:name="Grid Table 4 Accent 6" w:uiPriority="49"/>
+    <w:lsdException w:name="Grid Table 5 Dark Accent 6" w:uiPriority="50"/>
+    <w:lsdException w:name="Grid Table 6 Colorful Accent 6" w:uiPriority="51"/>
+    <w:lsdException w:name="Grid Table 7 Colorful Accent 6" w:uiPriority="52"/>
+    <w:lsdException w:name="List Table 1 Light" w:uiPriority="46"/>
+    <w:lsdException w:name="List Table 2" w:uiPriority="47"/>
+    <w:lsdException w:name="List Table 3" w:uiPriority="48"/>
+    <w:lsdException w:name="List Table 4" w:uiPriority="49"/>
+    <w:lsdException w:name="List Table 5 Dark" w:uiPriority="50"/>
+    <w:lsdException w:name="List Table 6 Colorful" w:uiPriority="51"/>
+    <w:lsdException w:name="List Table 7 Colorful" w:uiPriority="52"/>
+    <w:lsdException w:name="List Table 1 Light Accent 1" w:uiPriority="46"/>
+    <w:lsdException w:name="List Table 2 Accent 1" w:uiPriority="47"/>
+    <w:lsdException w:name="List Table 3 Accent 1" w:uiPriority="48"/>
+    <w:lsdException w:name="List Table 4 Accent 1" w:uiPriority="49"/>
+    <w:lsdException w:name="List Table 5 Dark Accent 1" w:uiPriority="50"/>
+    <w:lsdException w:name="List Table 6 Colorful Accent 1" w:uiPriority="51"/>
+    <w:lsdException w:name="List Table 7 Colorful Accent 1" w:uiPriority="52"/>
+    <w:lsdException w:name="List Table 1 Light Accent 2" w:uiPriority="46"/>
+    <w:lsdException w:name="List Table 2 Accent 2" w:uiPriority="47"/>
+    <w:lsdException w:name="List Table 3 Accent 2" w:uiPriority="48"/>
+    <w:lsdException w:name="List Table 4 Accent 2" w:uiPriority="49"/>
+    <w:lsdException w:name="List Table 5 Dark Accent 2" w:uiPriority="50"/>
+    <w:lsdException w:name="List Table 6 Colorful Accent 2" w:uiPriority="51"/>
+    <w:lsdException w:name="List Table 7 Colorful Accent 2" w:uiPriority="52"/>
+    <w:lsdException w:name="List Table 1 Light Accent 3" w:uiPriority="46"/>
+    <w:lsdException w:name="List Table 2 Accent 3" w:uiPriority="47"/>
+    <w:lsdException w:name="List Table 3 Accent 3" w:uiPriority="48"/>
+    <w:lsdException w:name="List Table 4 Accent 3" w:uiPriority="49"/>
+    <w:lsdException w:name="List Table 5 Dark Accent 3" w:uiPriority="50"/>
+    <w:lsdException w:name="List Table 6 Colorful Accent 3" w:uiPriority="51"/>
+    <w:lsdException w:name="List Table 7 Colorful Accent 3" w:uiPriority="52"/>
+    <w:lsdException w:name="List Table 1 Light Accent 4" w:uiPriority="46"/>
+    <w:lsdException w:name="List Table 2 Accent 4" w:uiPriority="47"/>
+    <w:lsdException w:name="List Table 3 Accent 4" w:uiPriority="48"/>
+    <w:lsdException w:name="List Table 4 Accent 4" w:uiPriority="49"/>
+    <w:lsdException w:name="List Table 5 Dark Accent 4" w:uiPriority="50"/>
+    <w:lsdException w:name="List Table 6 Colorful Accent 4" w:uiPriority="51"/>
+    <w:lsdException w:name="List Table 7 Colorful Accent 4" w:uiPriority="52"/>
+    <w:lsdException w:name="List Table 1 Light Accent 5" w:uiPriority="46"/>
+    <w:lsdException w:name="List Table 2 Accent 5" w:uiPriority="47"/>
+    <w:lsdException w:name="List Table 3 Accent 5" w:uiPriority="48"/>
+    <w:lsdException w:name="List Table 4 Accent 5" w:uiPriority="49"/>
+    <w:lsdException w:name="List Table 5 Dark Accent 5" w:uiPriority="50"/>
+    <w:lsdException w:name="List Table 6 Colorful Accent 5" w:uiPriority="51"/>
+    <w:lsdException w:name="List Table 7 Colorful Accent 5" w:uiPriority="52"/>
+    <w:lsdException w:name="List Table 1 Light Accent 6" w:uiPriority="46"/>
+    <w:lsdException w:name="List Table 2 Accent 6" w:uiPriority="47"/>
+    <w:lsdException w:name="List Table 3 Accent 6" w:uiPriority="48"/>
+    <w:lsdException w:name="List Table 4 Accent 6" w:uiPriority="49"/>
+    <w:lsdException w:name="List Table 5 Dark Accent 6" w:uiPriority="50"/>
+    <w:lsdException w:name="List Table 6 Colorful Accent 6" w:uiPriority="51"/>
+    <w:lsdException w:name="List Table 7 Colorful Accent 6" w:uiPriority="52"/>
   </w:latentStyles>
   <w:style w:type="paragraph" w:default="1" w:styleId="Normal">
     <w:name w:val="Normal"/>
     <w:qFormat/>
   </w:style>
-  <w:style w:type="character" w:default="1" w:styleId="Fuentedeprrafopredeter">
+  <w:style w:type="character" w:default="1" w:styleId="DefaultParagraphFont">
     <w:name w:val="Default Paragraph Font"/>
     <w:uiPriority w:val="1"/>
     <w:semiHidden/>
     <w:unhideWhenUsed/>
   </w:style>
-  <w:style w:type="table" w:default="1" w:styleId="Tablanormal">
+  <w:style w:type="table" w:default="1" w:styleId="TableNormal">
     <w:name w:val="Normal Table"/>
     <w:uiPriority w:val="99"/>
     <w:semiHidden/>
@@ -4915,209 +5375,7 @@
       </w:tblCellMar>
     </w:tblPr>
   </w:style>
-  <w:style w:type="numbering" w:default="1" w:styleId="Sinlista">
-    <w:name w:val="No List"/>
-    <w:uiPriority w:val="99"/>
-    <w:semiHidden/>
-    <w:unhideWhenUsed/>
-  </w:style>
-  <w:style w:type="paragraph" w:customStyle="1" w:styleId="6528C7739A28447BB21AACD72B834CD3">
-    <w:name w:val="6528C7739A28447BB21AACD72B834CD3"/>
-    <w:rsid w:val="00837E4E"/>
-  </w:style>
-  <w:style w:type="paragraph" w:customStyle="1" w:styleId="610BC700488C4DBA9E8E94EEC66A2F26">
-    <w:name w:val="610BC700488C4DBA9E8E94EEC66A2F26"/>
-    <w:rsid w:val="00837E4E"/>
-  </w:style>
-  <w:style w:type="paragraph" w:customStyle="1" w:styleId="080F9D1EA1E146718A6F11575174553B">
-    <w:name w:val="080F9D1EA1E146718A6F11575174553B"/>
-    <w:rsid w:val="00837E4E"/>
-  </w:style>
-</w:styles>
-</file>
-
-<file path=word/glossary/stylesWithEffects.xml><?xml version="1.0" encoding="utf-8"?>
-<w:styles xmlns:wpc="http://schemas.microsoft.com/office/word/2010/wordprocessingCanvas" xmlns:mc="http://schemas.openxmlformats.org/markup-compatibility/2006" xmlns:o="urn:schemas-microsoft-com:office:office" xmlns:r="http://schemas.openxmlformats.org/officeDocument/2006/relationships" xmlns:m="http://schemas.openxmlformats.org/officeDocument/2006/math" xmlns:v="urn:schemas-microsoft-com:vml" xmlns:wp14="http://schemas.microsoft.com/office/word/2010/wordprocessingDrawing" xmlns:wp="http://schemas.openxmlformats.org/drawingml/2006/wordprocessingDrawing" xmlns:w10="urn:schemas-microsoft-com:office:word" xmlns:w="http://schemas.openxmlformats.org/wordprocessingml/2006/main" xmlns:w14="http://schemas.microsoft.com/office/word/2010/wordml" xmlns:wpg="http://schemas.microsoft.com/office/word/2010/wordprocessingGroup" xmlns:wpi="http://schemas.microsoft.com/office/word/2010/wordprocessingInk" xmlns:wne="http://schemas.microsoft.com/office/word/2006/wordml" xmlns:wps="http://schemas.microsoft.com/office/word/2010/wordprocessingShape" mc:Ignorable="w14 wp14">
-  <w:docDefaults>
-    <w:rPrDefault>
-      <w:rPr>
-        <w:rFonts w:asciiTheme="minorHAnsi" w:eastAsiaTheme="minorEastAsia" w:hAnsiTheme="minorHAnsi" w:cstheme="minorBidi"/>
-        <w:sz w:val="22"/>
-        <w:szCs w:val="22"/>
-        <w:lang w:val="es-AR" w:eastAsia="es-AR" w:bidi="ar-SA"/>
-      </w:rPr>
-    </w:rPrDefault>
-    <w:pPrDefault>
-      <w:pPr>
-        <w:spacing w:after="200" w:line="276" w:lineRule="auto"/>
-      </w:pPr>
-    </w:pPrDefault>
-  </w:docDefaults>
-  <w:latentStyles w:defLockedState="0" w:defUIPriority="99" w:defSemiHidden="1" w:defUnhideWhenUsed="1" w:defQFormat="0" w:count="267">
-    <w:lsdException w:name="Normal" w:semiHidden="0" w:uiPriority="0" w:unhideWhenUsed="0" w:qFormat="1"/>
-    <w:lsdException w:name="heading 1" w:semiHidden="0" w:uiPriority="9" w:unhideWhenUsed="0" w:qFormat="1"/>
-    <w:lsdException w:name="heading 2" w:uiPriority="9" w:qFormat="1"/>
-    <w:lsdException w:name="heading 3" w:uiPriority="9" w:qFormat="1"/>
-    <w:lsdException w:name="heading 4" w:uiPriority="9" w:qFormat="1"/>
-    <w:lsdException w:name="heading 5" w:uiPriority="9" w:qFormat="1"/>
-    <w:lsdException w:name="heading 6" w:uiPriority="9" w:qFormat="1"/>
-    <w:lsdException w:name="heading 7" w:uiPriority="9" w:qFormat="1"/>
-    <w:lsdException w:name="heading 8" w:uiPriority="9" w:qFormat="1"/>
-    <w:lsdException w:name="heading 9" w:uiPriority="9" w:qFormat="1"/>
-    <w:lsdException w:name="toc 1" w:uiPriority="39"/>
-    <w:lsdException w:name="toc 2" w:uiPriority="39"/>
-    <w:lsdException w:name="toc 3" w:uiPriority="39"/>
-    <w:lsdException w:name="toc 4" w:uiPriority="39"/>
-    <w:lsdException w:name="toc 5" w:uiPriority="39"/>
-    <w:lsdException w:name="toc 6" w:uiPriority="39"/>
-    <w:lsdException w:name="toc 7" w:uiPriority="39"/>
-    <w:lsdException w:name="toc 8" w:uiPriority="39"/>
-    <w:lsdException w:name="toc 9" w:uiPriority="39"/>
-    <w:lsdException w:name="caption" w:uiPriority="35" w:qFormat="1"/>
-    <w:lsdException w:name="Title" w:semiHidden="0" w:uiPriority="10" w:unhideWhenUsed="0" w:qFormat="1"/>
-    <w:lsdException w:name="Default Paragraph Font" w:uiPriority="1"/>
-    <w:lsdException w:name="Subtitle" w:semiHidden="0" w:uiPriority="11" w:unhideWhenUsed="0" w:qFormat="1"/>
-    <w:lsdException w:name="Strong" w:semiHidden="0" w:uiPriority="22" w:unhideWhenUsed="0" w:qFormat="1"/>
-    <w:lsdException w:name="Emphasis" w:semiHidden="0" w:uiPriority="20" w:unhideWhenUsed="0" w:qFormat="1"/>
-    <w:lsdException w:name="Table Grid" w:semiHidden="0" w:uiPriority="59" w:unhideWhenUsed="0"/>
-    <w:lsdException w:name="Placeholder Text" w:unhideWhenUsed="0"/>
-    <w:lsdException w:name="No Spacing" w:semiHidden="0" w:uiPriority="1" w:unhideWhenUsed="0" w:qFormat="1"/>
-    <w:lsdException w:name="Light Shading" w:semiHidden="0" w:uiPriority="60" w:unhideWhenUsed="0"/>
-    <w:lsdException w:name="Light List" w:semiHidden="0" w:uiPriority="61" w:unhideWhenUsed="0"/>
-    <w:lsdException w:name="Light Grid" w:semiHidden="0" w:uiPriority="62" w:unhideWhenUsed="0"/>
-    <w:lsdException w:name="Medium Shading 1" w:semiHidden="0" w:uiPriority="63" w:unhideWhenUsed="0"/>
-    <w:lsdException w:name="Medium Shading 2" w:semiHidden="0" w:uiPriority="64" w:unhideWhenUsed="0"/>
-    <w:lsdException w:name="Medium List 1" w:semiHidden="0" w:uiPriority="65" w:unhideWhenUsed="0"/>
-    <w:lsdException w:name="Medium List 2" w:semiHidden="0" w:uiPriority="66" w:unhideWhenUsed="0"/>
-    <w:lsdException w:name="Medium Grid 1" w:semiHidden="0" w:uiPriority="67" w:unhideWhenUsed="0"/>
-    <w:lsdException w:name="Medium Grid 2" w:semiHidden="0" w:uiPriority="68" w:unhideWhenUsed="0"/>
-    <w:lsdException w:name="Medium Grid 3" w:semiHidden="0" w:uiPriority="69" w:unhideWhenUsed="0"/>
-    <w:lsdException w:name="Dark List" w:semiHidden="0" w:uiPriority="70" w:unhideWhenUsed="0"/>
-    <w:lsdException w:name="Colorful Shading" w:semiHidden="0" w:uiPriority="71" w:unhideWhenUsed="0"/>
-    <w:lsdException w:name="Colorful List" w:semiHidden="0" w:uiPriority="72" w:unhideWhenUsed="0"/>
-    <w:lsdException w:name="Colorful Grid" w:semiHidden="0" w:uiPriority="73" w:unhideWhenUsed="0"/>
-    <w:lsdException w:name="Light Shading Accent 1" w:semiHidden="0" w:uiPriority="60" w:unhideWhenUsed="0"/>
-    <w:lsdException w:name="Light List Accent 1" w:semiHidden="0" w:uiPriority="61" w:unhideWhenUsed="0"/>
-    <w:lsdException w:name="Light Grid Accent 1" w:semiHidden="0" w:uiPriority="62" w:unhideWhenUsed="0"/>
-    <w:lsdException w:name="Medium Shading 1 Accent 1" w:semiHidden="0" w:uiPriority="63" w:unhideWhenUsed="0"/>
-    <w:lsdException w:name="Medium Shading 2 Accent 1" w:semiHidden="0" w:uiPriority="64" w:unhideWhenUsed="0"/>
-    <w:lsdException w:name="Medium List 1 Accent 1" w:semiHidden="0" w:uiPriority="65" w:unhideWhenUsed="0"/>
-    <w:lsdException w:name="Revision" w:unhideWhenUsed="0"/>
-    <w:lsdException w:name="List Paragraph" w:semiHidden="0" w:uiPriority="34" w:unhideWhenUsed="0" w:qFormat="1"/>
-    <w:lsdException w:name="Quote" w:semiHidden="0" w:uiPriority="29" w:unhideWhenUsed="0" w:qFormat="1"/>
-    <w:lsdException w:name="Intense Quote" w:semiHidden="0" w:uiPriority="30" w:unhideWhenUsed="0" w:qFormat="1"/>
-    <w:lsdException w:name="Medium List 2 Accent 1" w:semiHidden="0" w:uiPriority="66" w:unhideWhenUsed="0"/>
-    <w:lsdException w:name="Medium Grid 1 Accent 1" w:semiHidden="0" w:uiPriority="67" w:unhideWhenUsed="0"/>
-    <w:lsdException w:name="Medium Grid 2 Accent 1" w:semiHidden="0" w:uiPriority="68" w:unhideWhenUsed="0"/>
-    <w:lsdException w:name="Medium Grid 3 Accent 1" w:semiHidden="0" w:uiPriority="69" w:unhideWhenUsed="0"/>
-    <w:lsdException w:name="Dark List Accent 1" w:semiHidden="0" w:uiPriority="70" w:unhideWhenUsed="0"/>
-    <w:lsdException w:name="Colorful Shading Accent 1" w:semiHidden="0" w:uiPriority="71" w:unhideWhenUsed="0"/>
-    <w:lsdException w:name="Colorful List Accent 1" w:semiHidden="0" w:uiPriority="72" w:unhideWhenUsed="0"/>
-    <w:lsdException w:name="Colorful Grid Accent 1" w:semiHidden="0" w:uiPriority="73" w:unhideWhenUsed="0"/>
-    <w:lsdException w:name="Light Shading Accent 2" w:semiHidden="0" w:uiPriority="60" w:unhideWhenUsed="0"/>
-    <w:lsdException w:name="Light List Accent 2" w:semiHidden="0" w:uiPriority="61" w:unhideWhenUsed="0"/>
-    <w:lsdException w:name="Light Grid Accent 2" w:semiHidden="0" w:uiPriority="62" w:unhideWhenUsed="0"/>
-    <w:lsdException w:name="Medium Shading 1 Accent 2" w:semiHidden="0" w:uiPriority="63" w:unhideWhenUsed="0"/>
-    <w:lsdException w:name="Medium Shading 2 Accent 2" w:semiHidden="0" w:uiPriority="64" w:unhideWhenUsed="0"/>
-    <w:lsdException w:name="Medium List 1 Accent 2" w:semiHidden="0" w:uiPriority="65" w:unhideWhenUsed="0"/>
-    <w:lsdException w:name="Medium List 2 Accent 2" w:semiHidden="0" w:uiPriority="66" w:unhideWhenUsed="0"/>
-    <w:lsdException w:name="Medium Grid 1 Accent 2" w:semiHidden="0" w:uiPriority="67" w:unhideWhenUsed="0"/>
-    <w:lsdException w:name="Medium Grid 2 Accent 2" w:semiHidden="0" w:uiPriority="68" w:unhideWhenUsed="0"/>
-    <w:lsdException w:name="Medium Grid 3 Accent 2" w:semiHidden="0" w:uiPriority="69" w:unhideWhenUsed="0"/>
-    <w:lsdException w:name="Dark List Accent 2" w:semiHidden="0" w:uiPriority="70" w:unhideWhenUsed="0"/>
-    <w:lsdException w:name="Colorful Shading Accent 2" w:semiHidden="0" w:uiPriority="71" w:unhideWhenUsed="0"/>
-    <w:lsdException w:name="Colorful List Accent 2" w:semiHidden="0" w:uiPriority="72" w:unhideWhenUsed="0"/>
-    <w:lsdException w:name="Colorful Grid Accent 2" w:semiHidden="0" w:uiPriority="73" w:unhideWhenUsed="0"/>
-    <w:lsdException w:name="Light Shading Accent 3" w:semiHidden="0" w:uiPriority="60" w:unhideWhenUsed="0"/>
-    <w:lsdException w:name="Light List Accent 3" w:semiHidden="0" w:uiPriority="61" w:unhideWhenUsed="0"/>
-    <w:lsdException w:name="Light Grid Accent 3" w:semiHidden="0" w:uiPriority="62" w:unhideWhenUsed="0"/>
-    <w:lsdException w:name="Medium Shading 1 Accent 3" w:semiHidden="0" w:uiPriority="63" w:unhideWhenUsed="0"/>
-    <w:lsdException w:name="Medium Shading 2 Accent 3" w:semiHidden="0" w:uiPriority="64" w:unhideWhenUsed="0"/>
-    <w:lsdException w:name="Medium List 1 Accent 3" w:semiHidden="0" w:uiPriority="65" w:unhideWhenUsed="0"/>
-    <w:lsdException w:name="Medium List 2 Accent 3" w:semiHidden="0" w:uiPriority="66" w:unhideWhenUsed="0"/>
-    <w:lsdException w:name="Medium Grid 1 Accent 3" w:semiHidden="0" w:uiPriority="67" w:unhideWhenUsed="0"/>
-    <w:lsdException w:name="Medium Grid 2 Accent 3" w:semiHidden="0" w:uiPriority="68" w:unhideWhenUsed="0"/>
-    <w:lsdException w:name="Medium Grid 3 Accent 3" w:semiHidden="0" w:uiPriority="69" w:unhideWhenUsed="0"/>
-    <w:lsdException w:name="Dark List Accent 3" w:semiHidden="0" w:uiPriority="70" w:unhideWhenUsed="0"/>
-    <w:lsdException w:name="Colorful Shading Accent 3" w:semiHidden="0" w:uiPriority="71" w:unhideWhenUsed="0"/>
-    <w:lsdException w:name="Colorful List Accent 3" w:semiHidden="0" w:uiPriority="72" w:unhideWhenUsed="0"/>
-    <w:lsdException w:name="Colorful Grid Accent 3" w:semiHidden="0" w:uiPriority="73" w:unhideWhenUsed="0"/>
-    <w:lsdException w:name="Light Shading Accent 4" w:semiHidden="0" w:uiPriority="60" w:unhideWhenUsed="0"/>
-    <w:lsdException w:name="Light List Accent 4" w:semiHidden="0" w:uiPriority="61" w:unhideWhenUsed="0"/>
-    <w:lsdException w:name="Light Grid Accent 4" w:semiHidden="0" w:uiPriority="62" w:unhideWhenUsed="0"/>
-    <w:lsdException w:name="Medium Shading 1 Accent 4" w:semiHidden="0" w:uiPriority="63" w:unhideWhenUsed="0"/>
-    <w:lsdException w:name="Medium Shading 2 Accent 4" w:semiHidden="0" w:uiPriority="64" w:unhideWhenUsed="0"/>
-    <w:lsdException w:name="Medium List 1 Accent 4" w:semiHidden="0" w:uiPriority="65" w:unhideWhenUsed="0"/>
-    <w:lsdException w:name="Medium List 2 Accent 4" w:semiHidden="0" w:uiPriority="66" w:unhideWhenUsed="0"/>
-    <w:lsdException w:name="Medium Grid 1 Accent 4" w:semiHidden="0" w:uiPriority="67" w:unhideWhenUsed="0"/>
-    <w:lsdException w:name="Medium Grid 2 Accent 4" w:semiHidden="0" w:uiPriority="68" w:unhideWhenUsed="0"/>
-    <w:lsdException w:name="Medium Grid 3 Accent 4" w:semiHidden="0" w:uiPriority="69" w:unhideWhenUsed="0"/>
-    <w:lsdException w:name="Dark List Accent 4" w:semiHidden="0" w:uiPriority="70" w:unhideWhenUsed="0"/>
-    <w:lsdException w:name="Colorful Shading Accent 4" w:semiHidden="0" w:uiPriority="71" w:unhideWhenUsed="0"/>
-    <w:lsdException w:name="Colorful List Accent 4" w:semiHidden="0" w:uiPriority="72" w:unhideWhenUsed="0"/>
-    <w:lsdException w:name="Colorful Grid Accent 4" w:semiHidden="0" w:uiPriority="73" w:unhideWhenUsed="0"/>
-    <w:lsdException w:name="Light Shading Accent 5" w:semiHidden="0" w:uiPriority="60" w:unhideWhenUsed="0"/>
-    <w:lsdException w:name="Light List Accent 5" w:semiHidden="0" w:uiPriority="61" w:unhideWhenUsed="0"/>
-    <w:lsdException w:name="Light Grid Accent 5" w:semiHidden="0" w:uiPriority="62" w:unhideWhenUsed="0"/>
-    <w:lsdException w:name="Medium Shading 1 Accent 5" w:semiHidden="0" w:uiPriority="63" w:unhideWhenUsed="0"/>
-    <w:lsdException w:name="Medium Shading 2 Accent 5" w:semiHidden="0" w:uiPriority="64" w:unhideWhenUsed="0"/>
-    <w:lsdException w:name="Medium List 1 Accent 5" w:semiHidden="0" w:uiPriority="65" w:unhideWhenUsed="0"/>
-    <w:lsdException w:name="Medium List 2 Accent 5" w:semiHidden="0" w:uiPriority="66" w:unhideWhenUsed="0"/>
-    <w:lsdException w:name="Medium Grid 1 Accent 5" w:semiHidden="0" w:uiPriority="67" w:unhideWhenUsed="0"/>
-    <w:lsdException w:name="Medium Grid 2 Accent 5" w:semiHidden="0" w:uiPriority="68" w:unhideWhenUsed="0"/>
-    <w:lsdException w:name="Medium Grid 3 Accent 5" w:semiHidden="0" w:uiPriority="69" w:unhideWhenUsed="0"/>
-    <w:lsdException w:name="Dark List Accent 5" w:semiHidden="0" w:uiPriority="70" w:unhideWhenUsed="0"/>
-    <w:lsdException w:name="Colorful Shading Accent 5" w:semiHidden="0" w:uiPriority="71" w:unhideWhenUsed="0"/>
-    <w:lsdException w:name="Colorful List Accent 5" w:semiHidden="0" w:uiPriority="72" w:unhideWhenUsed="0"/>
-    <w:lsdException w:name="Colorful Grid Accent 5" w:semiHidden="0" w:uiPriority="73" w:unhideWhenUsed="0"/>
-    <w:lsdException w:name="Light Shading Accent 6" w:semiHidden="0" w:uiPriority="60" w:unhideWhenUsed="0"/>
-    <w:lsdException w:name="Light List Accent 6" w:semiHidden="0" w:uiPriority="61" w:unhideWhenUsed="0"/>
-    <w:lsdException w:name="Light Grid Accent 6" w:semiHidden="0" w:uiPriority="62" w:unhideWhenUsed="0"/>
-    <w:lsdException w:name="Medium Shading 1 Accent 6" w:semiHidden="0" w:uiPriority="63" w:unhideWhenUsed="0"/>
-    <w:lsdException w:name="Medium Shading 2 Accent 6" w:semiHidden="0" w:uiPriority="64" w:unhideWhenUsed="0"/>
-    <w:lsdException w:name="Medium List 1 Accent 6" w:semiHidden="0" w:uiPriority="65" w:unhideWhenUsed="0"/>
-    <w:lsdException w:name="Medium List 2 Accent 6" w:semiHidden="0" w:uiPriority="66" w:unhideWhenUsed="0"/>
-    <w:lsdException w:name="Medium Grid 1 Accent 6" w:semiHidden="0" w:uiPriority="67" w:unhideWhenUsed="0"/>
-    <w:lsdException w:name="Medium Grid 2 Accent 6" w:semiHidden="0" w:uiPriority="68" w:unhideWhenUsed="0"/>
-    <w:lsdException w:name="Medium Grid 3 Accent 6" w:semiHidden="0" w:uiPriority="69" w:unhideWhenUsed="0"/>
-    <w:lsdException w:name="Dark List Accent 6" w:semiHidden="0" w:uiPriority="70" w:unhideWhenUsed="0"/>
-    <w:lsdException w:name="Colorful Shading Accent 6" w:semiHidden="0" w:uiPriority="71" w:unhideWhenUsed="0"/>
-    <w:lsdException w:name="Colorful List Accent 6" w:semiHidden="0" w:uiPriority="72" w:unhideWhenUsed="0"/>
-    <w:lsdException w:name="Colorful Grid Accent 6" w:semiHidden="0" w:uiPriority="73" w:unhideWhenUsed="0"/>
-    <w:lsdException w:name="Subtle Emphasis" w:semiHidden="0" w:uiPriority="19" w:unhideWhenUsed="0" w:qFormat="1"/>
-    <w:lsdException w:name="Intense Emphasis" w:semiHidden="0" w:uiPriority="21" w:unhideWhenUsed="0" w:qFormat="1"/>
-    <w:lsdException w:name="Subtle Reference" w:semiHidden="0" w:uiPriority="31" w:unhideWhenUsed="0" w:qFormat="1"/>
-    <w:lsdException w:name="Intense Reference" w:semiHidden="0" w:uiPriority="32" w:unhideWhenUsed="0" w:qFormat="1"/>
-    <w:lsdException w:name="Book Title" w:semiHidden="0" w:uiPriority="33" w:unhideWhenUsed="0" w:qFormat="1"/>
-    <w:lsdException w:name="Bibliography" w:uiPriority="37"/>
-    <w:lsdException w:name="TOC Heading" w:uiPriority="39" w:qFormat="1"/>
-  </w:latentStyles>
-  <w:style w:type="paragraph" w:default="1" w:styleId="Normal">
-    <w:name w:val="Normal"/>
-    <w:qFormat/>
-  </w:style>
-  <w:style w:type="character" w:default="1" w:styleId="Fuentedeprrafopredeter">
-    <w:name w:val="Default Paragraph Font"/>
-    <w:uiPriority w:val="1"/>
-    <w:semiHidden/>
-    <w:unhideWhenUsed/>
-  </w:style>
-  <w:style w:type="table" w:default="1" w:styleId="Tablanormal">
-    <w:name w:val="Normal Table"/>
-    <w:uiPriority w:val="99"/>
-    <w:semiHidden/>
-    <w:unhideWhenUsed/>
-    <w:tblPr>
-      <w:tblInd w:w="0" w:type="dxa"/>
-      <w:tblCellMar>
-        <w:top w:w="0" w:type="dxa"/>
-        <w:left w:w="108" w:type="dxa"/>
-        <w:bottom w:w="0" w:type="dxa"/>
-        <w:right w:w="108" w:type="dxa"/>
-      </w:tblCellMar>
-    </w:tblPr>
-  </w:style>
-  <w:style w:type="numbering" w:default="1" w:styleId="Sinlista">
+  <w:style w:type="numbering" w:default="1" w:styleId="NoList">
     <w:name w:val="No List"/>
     <w:uiPriority w:val="99"/>
     <w:semiHidden/>
@@ -5139,7 +5397,7 @@
 </file>
 
 <file path=word/glossary/webSettings.xml><?xml version="1.0" encoding="utf-8"?>
-<w:webSettings xmlns:mc="http://schemas.openxmlformats.org/markup-compatibility/2006" xmlns:r="http://schemas.openxmlformats.org/officeDocument/2006/relationships" xmlns:w="http://schemas.openxmlformats.org/wordprocessingml/2006/main" xmlns:w14="http://schemas.microsoft.com/office/word/2010/wordml" mc:Ignorable="w14">
+<w:webSettings xmlns:mc="http://schemas.openxmlformats.org/markup-compatibility/2006" xmlns:r="http://schemas.openxmlformats.org/officeDocument/2006/relationships" xmlns:w="http://schemas.openxmlformats.org/wordprocessingml/2006/main" xmlns:w14="http://schemas.microsoft.com/office/word/2010/wordml" xmlns:w15="http://schemas.microsoft.com/office/word/2012/wordml" mc:Ignorable="w14 w15">
   <w:optimizeForBrowser/>
   <w:allowPNG/>
 </w:webSettings>
@@ -5400,7 +5658,7 @@
   <a:extraClrSchemeLst/>
   <a:extLst>
     <a:ext uri="{05A4C25C-085E-4340-85A3-A5531E510DB2}">
-      <thm15:themeFamily xmlns:thm15="http://schemas.microsoft.com/office/thememl/2012/main" xmlns="" name="Office Theme" id="{62F939B6-93AF-4DB8-9C6B-D6C7DFDC589F}" vid="{4A3C46E8-61CC-4603-A589-7422A47A8E4A}"/>
+      <thm15:themeFamily xmlns:thm15="http://schemas.microsoft.com/office/thememl/2012/main" name="Office Theme" id="{62F939B6-93AF-4DB8-9C6B-D6C7DFDC589F}" vid="{4A3C46E8-61CC-4603-A589-7422A47A8E4A}"/>
     </a:ext>
   </a:extLst>
 </a:theme>
@@ -5430,7 +5688,7 @@
 </file>
 
 <file path=customXml/itemProps2.xml><?xml version="1.0" encoding="utf-8"?>
-<ds:datastoreItem xmlns:ds="http://schemas.openxmlformats.org/officeDocument/2006/customXml" ds:itemID="{605301AC-7E35-4E32-A17F-DD3A1FD60E10}">
+<ds:datastoreItem xmlns:ds="http://schemas.openxmlformats.org/officeDocument/2006/customXml" ds:itemID="{E0052EC5-CAD8-42E6-9892-DBAF4B1FB800}">
   <ds:schemaRefs>
     <ds:schemaRef ds:uri="http://schemas.openxmlformats.org/officeDocument/2006/bibliography"/>
   </ds:schemaRefs>

</xml_diff>

<commit_message>
Agregadas un par de cosas al informe
</commit_message>
<xml_diff>
--- a/informeTP2.docx
+++ b/informeTP2.docx
@@ -2253,15 +2253,21 @@
       </w:r>
       <w:r>
         <w:rPr>
+          <w:lang w:val="es-AR"/>
+        </w:rPr>
+        <w:br/>
+      </w:r>
+      <w:r>
+        <w:rPr>
           <w:noProof/>
           <w:lang w:val="es-ES" w:eastAsia="es-ES"/>
         </w:rPr>
         <w:lastRenderedPageBreak/>
         <w:drawing>
           <wp:inline distT="0" distB="0" distL="0" distR="0">
-            <wp:extent cx="4257675" cy="2257425"/>
-            <wp:effectExtent l="19050" t="0" r="9525" b="0"/>
-            <wp:docPr id="9" name="Imagen 5"/>
+            <wp:extent cx="5610225" cy="2447925"/>
+            <wp:effectExtent l="0" t="0" r="0" b="0"/>
+            <wp:docPr id="4" name="Picture 4"/>
             <wp:cNvGraphicFramePr>
               <a:graphicFrameLocks xmlns:a="http://schemas.openxmlformats.org/drawingml/2006/main" noChangeAspect="1"/>
             </wp:cNvGraphicFramePr>
@@ -2269,13 +2275,19 @@
               <a:graphicData uri="http://schemas.openxmlformats.org/drawingml/2006/picture">
                 <pic:pic xmlns:pic="http://schemas.openxmlformats.org/drawingml/2006/picture">
                   <pic:nvPicPr>
-                    <pic:cNvPr id="0" name="Picture 5"/>
+                    <pic:cNvPr id="0" name="Picture 1"/>
                     <pic:cNvPicPr>
                       <a:picLocks noChangeAspect="1" noChangeArrowheads="1"/>
                     </pic:cNvPicPr>
                   </pic:nvPicPr>
                   <pic:blipFill>
-                    <a:blip r:embed="rId15" cstate="print"/>
+                    <a:blip r:embed="rId15">
+                      <a:extLst>
+                        <a:ext uri="{28A0092B-C50C-407E-A947-70E740481C1C}">
+                          <a14:useLocalDpi xmlns:a14="http://schemas.microsoft.com/office/drawing/2010/main" val="0"/>
+                        </a:ext>
+                      </a:extLst>
+                    </a:blip>
                     <a:srcRect/>
                     <a:stretch>
                       <a:fillRect/>
@@ -2284,17 +2296,14 @@
                   <pic:spPr bwMode="auto">
                     <a:xfrm>
                       <a:off x="0" y="0"/>
-                      <a:ext cx="4257675" cy="2257425"/>
+                      <a:ext cx="5610225" cy="2447925"/>
                     </a:xfrm>
                     <a:prstGeom prst="rect">
                       <a:avLst/>
                     </a:prstGeom>
                     <a:noFill/>
-                    <a:ln w="9525">
+                    <a:ln>
                       <a:noFill/>
-                      <a:miter lim="800000"/>
-                      <a:headEnd/>
-                      <a:tailEnd/>
                     </a:ln>
                   </pic:spPr>
                 </pic:pic>
@@ -2303,12 +2312,6 @@
           </wp:inline>
         </w:drawing>
       </w:r>
-      <w:r>
-        <w:rPr>
-          <w:lang w:val="es-AR"/>
-        </w:rPr>
-        <w:br/>
-      </w:r>
     </w:p>
     <w:p>
       <w:pPr>
@@ -2328,7 +2331,7 @@
           <w:lang w:val="es-ES" w:eastAsia="es-ES"/>
         </w:rPr>
         <w:drawing>
-          <wp:inline distT="0" distB="0" distL="0" distR="0">
+          <wp:inline distT="0" distB="0" distL="0" distR="0" wp14:anchorId="5487375D" wp14:editId="6263C7B2">
             <wp:extent cx="5114925" cy="2124075"/>
             <wp:effectExtent l="19050" t="0" r="9525" b="0"/>
             <wp:docPr id="11" name="Imagen 7"/>
@@ -2464,6 +2467,7 @@
           <w:lang w:val="es-AR"/>
         </w:rPr>
       </w:pPr>
+      <w:bookmarkStart w:id="4" w:name="_GoBack"/>
       <w:r>
         <w:rPr>
           <w:noProof/>
@@ -2472,9 +2476,9 @@
         <w:lastRenderedPageBreak/>
         <w:drawing>
           <wp:inline distT="0" distB="0" distL="0" distR="0">
-            <wp:extent cx="5612130" cy="2806065"/>
-            <wp:effectExtent l="19050" t="0" r="7620" b="0"/>
-            <wp:docPr id="6" name="Picture 2"/>
+            <wp:extent cx="5610225" cy="3448050"/>
+            <wp:effectExtent l="0" t="0" r="0" b="0"/>
+            <wp:docPr id="5" name="Picture 5"/>
             <wp:cNvGraphicFramePr>
               <a:graphicFrameLocks xmlns:a="http://schemas.openxmlformats.org/drawingml/2006/main" noChangeAspect="1"/>
             </wp:cNvGraphicFramePr>
@@ -2482,29 +2486,36 @@
               <a:graphicData uri="http://schemas.openxmlformats.org/drawingml/2006/picture">
                 <pic:pic xmlns:pic="http://schemas.openxmlformats.org/drawingml/2006/picture">
                   <pic:nvPicPr>
-                    <pic:cNvPr id="2" name="city.jpg"/>
-                    <pic:cNvPicPr/>
+                    <pic:cNvPr id="0" name="Picture 1"/>
+                    <pic:cNvPicPr>
+                      <a:picLocks noChangeAspect="1" noChangeArrowheads="1"/>
+                    </pic:cNvPicPr>
                   </pic:nvPicPr>
                   <pic:blipFill>
-                    <a:blip r:embed="rId18" cstate="print">
+                    <a:blip r:embed="rId18">
                       <a:extLst>
                         <a:ext uri="{28A0092B-C50C-407E-A947-70E740481C1C}">
                           <a14:useLocalDpi xmlns:a14="http://schemas.microsoft.com/office/drawing/2010/main" val="0"/>
                         </a:ext>
                       </a:extLst>
                     </a:blip>
+                    <a:srcRect/>
                     <a:stretch>
                       <a:fillRect/>
                     </a:stretch>
                   </pic:blipFill>
-                  <pic:spPr>
+                  <pic:spPr bwMode="auto">
                     <a:xfrm>
                       <a:off x="0" y="0"/>
-                      <a:ext cx="5612130" cy="2806065"/>
+                      <a:ext cx="5610225" cy="3448050"/>
                     </a:xfrm>
                     <a:prstGeom prst="rect">
                       <a:avLst/>
                     </a:prstGeom>
+                    <a:noFill/>
+                    <a:ln>
+                      <a:noFill/>
+                    </a:ln>
                   </pic:spPr>
                 </pic:pic>
               </a:graphicData>
@@ -2512,6 +2523,7 @@
           </wp:inline>
         </w:drawing>
       </w:r>
+      <w:bookmarkEnd w:id="4"/>
     </w:p>
     <w:p>
       <w:pPr>
@@ -2584,8 +2596,8 @@
           <w:lang w:val="es-AR"/>
         </w:rPr>
       </w:pPr>
-      <w:bookmarkStart w:id="4" w:name="h.3n3oavaz9f9k" w:colFirst="0" w:colLast="0"/>
-      <w:bookmarkEnd w:id="4"/>
+      <w:bookmarkStart w:id="5" w:name="h.3n3oavaz9f9k" w:colFirst="0" w:colLast="0"/>
+      <w:bookmarkEnd w:id="5"/>
       <w:r>
         <w:rPr>
           <w:noProof/>
@@ -2906,8 +2918,6 @@
           <w:lang w:val="es-AR"/>
         </w:rPr>
       </w:pPr>
-      <w:bookmarkStart w:id="5" w:name="_GoBack"/>
-      <w:bookmarkEnd w:id="5"/>
       <w:r>
         <w:rPr>
           <w:lang w:val="es-AR"/>
@@ -3448,7 +3458,7 @@
         <w:noProof/>
         <w:lang w:val="es-ES"/>
       </w:rPr>
-      <w:t>9</w:t>
+      <w:t>6</w:t>
     </w:r>
     <w:r>
       <w:rPr>
@@ -4939,6 +4949,8 @@
     <w:rsid w:val="00496086"/>
     <w:rsid w:val="00837E4E"/>
     <w:rsid w:val="00894C57"/>
+    <w:rsid w:val="00C3249B"/>
+    <w:rsid w:val="00D50BA6"/>
   </w:rsids>
   <m:mathPr>
     <m:mathFont m:val="Cambria Math"/>
@@ -5688,7 +5700,7 @@
 </file>
 
 <file path=customXml/itemProps2.xml><?xml version="1.0" encoding="utf-8"?>
-<ds:datastoreItem xmlns:ds="http://schemas.openxmlformats.org/officeDocument/2006/customXml" ds:itemID="{E0052EC5-CAD8-42E6-9892-DBAF4B1FB800}">
+<ds:datastoreItem xmlns:ds="http://schemas.openxmlformats.org/officeDocument/2006/customXml" ds:itemID="{E2FCE838-162E-44B5-B7A8-C390064CC368}">
   <ds:schemaRefs>
     <ds:schemaRef ds:uri="http://schemas.openxmlformats.org/officeDocument/2006/bibliography"/>
   </ds:schemaRefs>

</xml_diff>

<commit_message>
Agregados mas cambios que paso eli.
</commit_message>
<xml_diff>
--- a/informeTP2.docx
+++ b/informeTP2.docx
@@ -2207,9 +2207,9 @@
         </w:rPr>
         <w:drawing>
           <wp:inline distT="0" distB="0" distL="0" distR="0">
-            <wp:extent cx="4381500" cy="3400425"/>
-            <wp:effectExtent l="19050" t="0" r="0" b="0"/>
-            <wp:docPr id="7" name="Imagen 3"/>
+            <wp:extent cx="4572000" cy="3667125"/>
+            <wp:effectExtent l="0" t="0" r="0" b="0"/>
+            <wp:docPr id="6" name="Picture 6"/>
             <wp:cNvGraphicFramePr>
               <a:graphicFrameLocks xmlns:a="http://schemas.openxmlformats.org/drawingml/2006/main" noChangeAspect="1"/>
             </wp:cNvGraphicFramePr>
@@ -2217,13 +2217,19 @@
               <a:graphicData uri="http://schemas.openxmlformats.org/drawingml/2006/picture">
                 <pic:pic xmlns:pic="http://schemas.openxmlformats.org/drawingml/2006/picture">
                   <pic:nvPicPr>
-                    <pic:cNvPr id="0" name="Picture 3"/>
+                    <pic:cNvPr id="0" name="Picture 1"/>
                     <pic:cNvPicPr>
                       <a:picLocks noChangeAspect="1" noChangeArrowheads="1"/>
                     </pic:cNvPicPr>
                   </pic:nvPicPr>
                   <pic:blipFill>
-                    <a:blip r:embed="rId14" cstate="print"/>
+                    <a:blip r:embed="rId14">
+                      <a:extLst>
+                        <a:ext uri="{28A0092B-C50C-407E-A947-70E740481C1C}">
+                          <a14:useLocalDpi xmlns:a14="http://schemas.microsoft.com/office/drawing/2010/main" val="0"/>
+                        </a:ext>
+                      </a:extLst>
+                    </a:blip>
                     <a:srcRect/>
                     <a:stretch>
                       <a:fillRect/>
@@ -2232,17 +2238,14 @@
                   <pic:spPr bwMode="auto">
                     <a:xfrm>
                       <a:off x="0" y="0"/>
-                      <a:ext cx="4381500" cy="3400425"/>
+                      <a:ext cx="4572000" cy="3667125"/>
                     </a:xfrm>
                     <a:prstGeom prst="rect">
                       <a:avLst/>
                     </a:prstGeom>
                     <a:noFill/>
-                    <a:ln w="9525">
+                    <a:ln>
                       <a:noFill/>
-                      <a:miter lim="800000"/>
-                      <a:headEnd/>
-                      <a:tailEnd/>
                     </a:ln>
                   </pic:spPr>
                 </pic:pic>
@@ -2251,6 +2254,8 @@
           </wp:inline>
         </w:drawing>
       </w:r>
+      <w:bookmarkStart w:id="3" w:name="_GoBack"/>
+      <w:bookmarkEnd w:id="3"/>
       <w:r>
         <w:rPr>
           <w:lang w:val="es-AR"/>
@@ -2322,8 +2327,8 @@
           <w:lang w:val="es-AR"/>
         </w:rPr>
       </w:pPr>
-      <w:bookmarkStart w:id="3" w:name="h.gsk2f9qw179s" w:colFirst="0" w:colLast="0"/>
-      <w:bookmarkEnd w:id="3"/>
+      <w:bookmarkStart w:id="4" w:name="h.gsk2f9qw179s" w:colFirst="0" w:colLast="0"/>
+      <w:bookmarkEnd w:id="4"/>
       <w:r>
         <w:rPr>
           <w:b w:val="0"/>
@@ -2467,7 +2472,6 @@
           <w:lang w:val="es-AR"/>
         </w:rPr>
       </w:pPr>
-      <w:bookmarkStart w:id="4" w:name="_GoBack"/>
       <w:r>
         <w:rPr>
           <w:noProof/>
@@ -2523,7 +2527,6 @@
           </wp:inline>
         </w:drawing>
       </w:r>
-      <w:bookmarkEnd w:id="4"/>
     </w:p>
     <w:p>
       <w:pPr>
@@ -3458,7 +3461,7 @@
         <w:noProof/>
         <w:lang w:val="es-ES"/>
       </w:rPr>
-      <w:t>6</w:t>
+      <w:t>4</w:t>
     </w:r>
     <w:r>
       <w:rPr>
@@ -4949,6 +4952,7 @@
     <w:rsid w:val="00496086"/>
     <w:rsid w:val="00837E4E"/>
     <w:rsid w:val="00894C57"/>
+    <w:rsid w:val="00A067F4"/>
     <w:rsid w:val="00C3249B"/>
     <w:rsid w:val="00D50BA6"/>
   </w:rsids>
@@ -5700,7 +5704,7 @@
 </file>
 
 <file path=customXml/itemProps2.xml><?xml version="1.0" encoding="utf-8"?>
-<ds:datastoreItem xmlns:ds="http://schemas.openxmlformats.org/officeDocument/2006/customXml" ds:itemID="{E2FCE838-162E-44B5-B7A8-C390064CC368}">
+<ds:datastoreItem xmlns:ds="http://schemas.openxmlformats.org/officeDocument/2006/customXml" ds:itemID="{639348F9-E3CD-4363-BF62-7A5455344759}">
   <ds:schemaRefs>
     <ds:schemaRef ds:uri="http://schemas.openxmlformats.org/officeDocument/2006/bibliography"/>
   </ds:schemaRefs>

</xml_diff>

<commit_message>
Revision con Nico del informe. Agregados archivos de ejemplo XML.
</commit_message>
<xml_diff>
--- a/informeTP2.docx
+++ b/informeTP2.docx
@@ -82,7 +82,21 @@
           <w:rFonts w:ascii="Verdana" w:eastAsia="Verdana" w:hAnsi="Verdana" w:cs="Verdana"/>
           <w:sz w:val="24"/>
         </w:rPr>
-        <w:t>(trabajo grupal)</w:t>
+        <w:t>(</w:t>
+      </w:r>
+      <w:r>
+        <w:rPr>
+          <w:rFonts w:ascii="Verdana" w:eastAsia="Verdana" w:hAnsi="Verdana" w:cs="Verdana"/>
+          <w:sz w:val="24"/>
+        </w:rPr>
+        <w:t>Trabajo</w:t>
+      </w:r>
+      <w:r>
+        <w:rPr>
+          <w:rFonts w:ascii="Verdana" w:eastAsia="Verdana" w:hAnsi="Verdana" w:cs="Verdana"/>
+          <w:sz w:val="24"/>
+        </w:rPr>
+        <w:t xml:space="preserve"> grupal)</w:t>
       </w:r>
     </w:p>
     <w:p>
@@ -529,6 +543,13 @@
         </w:rPr>
         <w:t>Fecha de entrega final:</w:t>
       </w:r>
+      <w:r>
+        <w:rPr>
+          <w:rFonts w:ascii="Verdana" w:eastAsia="Verdana" w:hAnsi="Verdana" w:cs="Verdana"/>
+          <w:sz w:val="24"/>
+        </w:rPr>
+        <w:t xml:space="preserve"> 03/07/14</w:t>
+      </w:r>
     </w:p>
     <w:p>
       <w:pPr>
@@ -639,7 +660,7 @@
           <w:color w:val="auto"/>
           <w:sz w:val="24"/>
           <w:szCs w:val="24"/>
-          <w:lang w:val="es-AR"/>
+          <w:lang w:val="es-ES"/>
         </w:rPr>
       </w:pPr>
       <w:r>
@@ -651,6 +672,36 @@
           <w:lang w:val="es-AR"/>
         </w:rPr>
         <w:t>Cuando se ingresa a los edificios de la última ciudad a recorrer, donde encuentra al ladrón, por cada ingreso fallido, el policía será acuchillado o disparado según el grado. Si el policía tiene grado Novato o Detective será acuchillado, y si el grado es Investigador o Sargento recibirá un disparo.</w:t>
+      </w:r>
+      <w:r>
+        <w:rPr>
+          <w:rFonts w:ascii="Verdana" w:eastAsia="Times New Roman" w:hAnsi="Verdana" w:cs="Times New Roman"/>
+          <w:color w:val="auto"/>
+          <w:sz w:val="24"/>
+          <w:szCs w:val="24"/>
+          <w:lang w:val="es-AR"/>
+        </w:rPr>
+        <w:t xml:space="preserve"> Como el enunciado no es claro respecto a cómo descontar horas, lo interpretado de la frase: “</w:t>
+      </w:r>
+      <w:r>
+        <w:rPr>
+          <w:rFonts w:ascii="Verdana" w:eastAsia="Times New Roman" w:hAnsi="Verdana" w:cs="Times New Roman"/>
+          <w:color w:val="auto"/>
+          <w:sz w:val="24"/>
+          <w:szCs w:val="24"/>
+          <w:lang w:val="es-ES"/>
+        </w:rPr>
+        <w:t>Herida con un cuchillo (2 hs 1ra vez, 2hs las próximas veces).</w:t>
+      </w:r>
+      <w:r>
+        <w:rPr>
+          <w:rFonts w:ascii="Verdana" w:eastAsia="Times New Roman" w:hAnsi="Verdana" w:cs="Times New Roman"/>
+          <w:color w:val="auto"/>
+          <w:sz w:val="24"/>
+          <w:szCs w:val="24"/>
+          <w:lang w:val="es-ES"/>
+        </w:rPr>
+        <w:t>” es que siempre se restarán dos horas por acuchillamiento y cuatro horas por disparos.</w:t>
       </w:r>
     </w:p>
     <w:p>
@@ -701,7 +752,27 @@
           <w:szCs w:val="24"/>
           <w:lang w:val="es-AR"/>
         </w:rPr>
-        <w:t xml:space="preserve"> sin pasar en el orden correcto. Ej: si tengo un recorrido compuesto por New York, Buenos Aires y New Delhi, si el jugador desde New York se va por un camino incorrecto, no podrá llegar a Buenos Aires o New Delhi si no vuelve a New York para seguir con el camino correcto.</w:t>
+        <w:t xml:space="preserve"> sin pasar en el orden correcto. </w:t>
+      </w:r>
+      <w:r>
+        <w:rPr>
+          <w:rFonts w:ascii="Verdana" w:eastAsia="Times New Roman" w:hAnsi="Verdana" w:cs="Times New Roman"/>
+          <w:color w:val="auto"/>
+          <w:sz w:val="24"/>
+          <w:szCs w:val="24"/>
+          <w:lang w:val="es-AR"/>
+        </w:rPr>
+        <w:t>Ej.</w:t>
+      </w:r>
+      <w:r>
+        <w:rPr>
+          <w:rFonts w:ascii="Verdana" w:eastAsia="Times New Roman" w:hAnsi="Verdana" w:cs="Times New Roman"/>
+          <w:color w:val="auto"/>
+          <w:sz w:val="24"/>
+          <w:szCs w:val="24"/>
+          <w:lang w:val="es-AR"/>
+        </w:rPr>
+        <w:t>: si tengo un recorrido compuesto por New York, Buenos Aires y New Delhi, si el jugador desde New York se va por un camino incorrecto, no podrá llegar a Buenos Aires o New Delhi si no vuelve a New York para seguir con el camino correcto.</w:t>
       </w:r>
     </w:p>
     <w:p>
@@ -924,7 +995,27 @@
           <w:szCs w:val="24"/>
           <w:lang w:val="es-AR"/>
         </w:rPr>
-        <w:t xml:space="preserve"> por New York, Rio de Janeiro, Oslo y Tokio. El ladrón se escapó a través de cuatro ciudades, pero el recorrido que hace el policía es a través de cinco ciudades por situarse al principio en Buenos Aires, que es la ciudad donde se originó el robo.</w:t>
+        <w:t xml:space="preserve"> por New York, Rio de Janeiro, Oslo y Tokio</w:t>
+      </w:r>
+      <w:r>
+        <w:rPr>
+          <w:rFonts w:ascii="Verdana" w:eastAsia="Times New Roman" w:hAnsi="Verdana" w:cs="Times New Roman"/>
+          <w:color w:val="auto"/>
+          <w:sz w:val="24"/>
+          <w:szCs w:val="24"/>
+          <w:lang w:val="es-AR"/>
+        </w:rPr>
+        <w:t>, por ejemplo</w:t>
+      </w:r>
+      <w:r>
+        <w:rPr>
+          <w:rFonts w:ascii="Verdana" w:eastAsia="Times New Roman" w:hAnsi="Verdana" w:cs="Times New Roman"/>
+          <w:color w:val="auto"/>
+          <w:sz w:val="24"/>
+          <w:szCs w:val="24"/>
+          <w:lang w:val="es-AR"/>
+        </w:rPr>
+        <w:t>. El ladrón se escapó a través de cuatro ciudades, pero el recorrido que hace el policía es a través de cinco ciudades por situarse al principio en Buenos Aires, que es la ciudad donde se originó el robo.</w:t>
       </w:r>
     </w:p>
     <w:p>
@@ -964,7 +1055,47 @@
           <w:szCs w:val="24"/>
           <w:lang w:val="es-AR"/>
         </w:rPr>
-        <w:t xml:space="preserve">Los archivos xml a leer de configuración (ciudades, pistas, objetos y ladrones) se buscarán en el mismo directorio que contenga el ejecutable de la aplicación. Por ejemplo, si tengo el jar ejecutable en el directorio </w:t>
+        <w:t xml:space="preserve">Los archivos </w:t>
+      </w:r>
+      <w:r>
+        <w:rPr>
+          <w:rFonts w:ascii="Verdana" w:eastAsia="Times New Roman" w:hAnsi="Verdana" w:cs="Times New Roman"/>
+          <w:color w:val="auto"/>
+          <w:sz w:val="24"/>
+          <w:szCs w:val="24"/>
+          <w:lang w:val="es-AR"/>
+        </w:rPr>
+        <w:t>XML</w:t>
+      </w:r>
+      <w:r>
+        <w:rPr>
+          <w:rFonts w:ascii="Verdana" w:eastAsia="Times New Roman" w:hAnsi="Verdana" w:cs="Times New Roman"/>
+          <w:color w:val="auto"/>
+          <w:sz w:val="24"/>
+          <w:szCs w:val="24"/>
+          <w:lang w:val="es-AR"/>
+        </w:rPr>
+        <w:t xml:space="preserve"> a leer de configuración (ciudades, pistas, objetos y ladrones) se buscarán</w:t>
+      </w:r>
+      <w:r>
+        <w:rPr>
+          <w:rFonts w:ascii="Verdana" w:eastAsia="Times New Roman" w:hAnsi="Verdana" w:cs="Times New Roman"/>
+          <w:color w:val="auto"/>
+          <w:sz w:val="24"/>
+          <w:szCs w:val="24"/>
+          <w:lang w:val="es-AR"/>
+        </w:rPr>
+        <w:t xml:space="preserve"> en el directorio “home” del sistema operativo, salvo que se le pase al main de la aplicación otra ruta donde buscar archivos</w:t>
+      </w:r>
+      <w:r>
+        <w:rPr>
+          <w:rFonts w:ascii="Verdana" w:eastAsia="Times New Roman" w:hAnsi="Verdana" w:cs="Times New Roman"/>
+          <w:color w:val="auto"/>
+          <w:sz w:val="24"/>
+          <w:szCs w:val="24"/>
+          <w:lang w:val="es-AR"/>
+        </w:rPr>
+        <w:t xml:space="preserve">. Por ejemplo, si tengo el ejecutable en el directorio </w:t>
       </w:r>
       <w:r>
         <w:rPr>
@@ -1017,17 +1148,39 @@
           <w:szCs w:val="24"/>
           <w:lang w:val="es-AR"/>
         </w:rPr>
-        <w:t>C:\ladrones.xml</w:t>
-      </w:r>
-      <w:r>
-        <w:rPr>
-          <w:rFonts w:ascii="Verdana" w:eastAsia="Times New Roman" w:hAnsi="Verdana" w:cs="Times New Roman"/>
-          <w:color w:val="auto"/>
-          <w:sz w:val="24"/>
-          <w:szCs w:val="24"/>
-          <w:lang w:val="es-AR"/>
-        </w:rPr>
-        <w:t>.</w:t>
+        <w:t>C:\</w:t>
+      </w:r>
+      <w:r>
+        <w:rPr>
+          <w:rFonts w:ascii="Verdana" w:eastAsia="Times New Roman" w:hAnsi="Verdana" w:cs="Times New Roman"/>
+          <w:b/>
+          <w:color w:val="auto"/>
+          <w:sz w:val="24"/>
+          <w:szCs w:val="24"/>
+          <w:lang w:val="es-AR"/>
+        </w:rPr>
+        <w:t>Users\Tomas\</w:t>
+      </w:r>
+      <w:r>
+        <w:rPr>
+          <w:rFonts w:ascii="Verdana" w:eastAsia="Times New Roman" w:hAnsi="Verdana" w:cs="Times New Roman"/>
+          <w:b/>
+          <w:color w:val="auto"/>
+          <w:sz w:val="24"/>
+          <w:szCs w:val="24"/>
+          <w:lang w:val="es-AR"/>
+        </w:rPr>
+        <w:t>ladrones.xml</w:t>
+      </w:r>
+      <w:r>
+        <w:rPr>
+          <w:rFonts w:ascii="Verdana" w:eastAsia="Times New Roman" w:hAnsi="Verdana" w:cs="Times New Roman"/>
+          <w:color w:val="auto"/>
+          <w:sz w:val="24"/>
+          <w:szCs w:val="24"/>
+          <w:lang w:val="es-AR"/>
+        </w:rPr>
+        <w:t xml:space="preserve"> (ejemplo en Windows 7)</w:t>
       </w:r>
     </w:p>
     <w:p>
@@ -1216,8 +1369,253 @@
           <w:szCs w:val="24"/>
           <w:lang w:val="es-AR"/>
         </w:rPr>
-        <w:tab/>
-      </w:r>
+        <w:lastRenderedPageBreak/>
+        <w:t xml:space="preserve">Deberán respetar el formato provisto por los </w:t>
+      </w:r>
+      <w:r>
+        <w:rPr>
+          <w:rFonts w:ascii="Verdana" w:eastAsia="Times New Roman" w:hAnsi="Verdana" w:cs="Times New Roman"/>
+          <w:color w:val="auto"/>
+          <w:sz w:val="24"/>
+          <w:szCs w:val="24"/>
+          <w:lang w:val="es-AR"/>
+        </w:rPr>
+        <w:t>archivos de ejemplo</w:t>
+      </w:r>
+      <w:r>
+        <w:rPr>
+          <w:rFonts w:ascii="Verdana" w:eastAsia="Times New Roman" w:hAnsi="Verdana" w:cs="Times New Roman"/>
+          <w:color w:val="auto"/>
+          <w:sz w:val="24"/>
+          <w:szCs w:val="24"/>
+          <w:lang w:val="es-AR"/>
+        </w:rPr>
+        <w:t xml:space="preserve"> que figuran en el SVN (ver carpeta </w:t>
+      </w:r>
+      <w:r>
+        <w:rPr>
+          <w:rFonts w:ascii="Verdana" w:eastAsia="Times New Roman" w:hAnsi="Verdana" w:cs="Times New Roman"/>
+          <w:b/>
+          <w:color w:val="auto"/>
+          <w:sz w:val="24"/>
+          <w:szCs w:val="24"/>
+          <w:lang w:val="es-AR"/>
+        </w:rPr>
+        <w:t>trunk/archivos</w:t>
+      </w:r>
+      <w:r>
+        <w:rPr>
+          <w:rFonts w:ascii="Verdana" w:eastAsia="Times New Roman" w:hAnsi="Verdana" w:cs="Times New Roman"/>
+          <w:color w:val="auto"/>
+          <w:sz w:val="24"/>
+          <w:szCs w:val="24"/>
+          <w:lang w:val="es-AR"/>
+        </w:rPr>
+        <w:t>).</w:t>
+      </w:r>
+    </w:p>
+    <w:p>
+      <w:pPr>
+        <w:widowControl/>
+        <w:spacing w:line="240" w:lineRule="auto"/>
+        <w:contextualSpacing w:val="0"/>
+        <w:jc w:val="both"/>
+        <w:rPr>
+          <w:rFonts w:ascii="Verdana" w:eastAsia="Times New Roman" w:hAnsi="Verdana" w:cs="Times New Roman"/>
+          <w:color w:val="auto"/>
+          <w:sz w:val="24"/>
+          <w:szCs w:val="24"/>
+          <w:lang w:val="es-AR"/>
+        </w:rPr>
+      </w:pPr>
+      <w:r>
+        <w:rPr>
+          <w:rFonts w:ascii="Verdana" w:eastAsia="Times New Roman" w:hAnsi="Verdana" w:cs="Times New Roman"/>
+          <w:color w:val="auto"/>
+          <w:sz w:val="24"/>
+          <w:szCs w:val="24"/>
+          <w:lang w:val="es-AR"/>
+        </w:rPr>
+        <w:t xml:space="preserve">En cambio, si le especifico al main la ruta: </w:t>
+      </w:r>
+      <w:r>
+        <w:rPr>
+          <w:rFonts w:ascii="Verdana" w:eastAsia="Times New Roman" w:hAnsi="Verdana" w:cs="Times New Roman"/>
+          <w:b/>
+          <w:color w:val="auto"/>
+          <w:sz w:val="24"/>
+          <w:szCs w:val="24"/>
+          <w:lang w:val="es-AR"/>
+        </w:rPr>
+        <w:t>“C:\”</w:t>
+      </w:r>
+      <w:r>
+        <w:rPr>
+          <w:rFonts w:ascii="Verdana" w:eastAsia="Times New Roman" w:hAnsi="Verdana" w:cs="Times New Roman"/>
+          <w:color w:val="auto"/>
+          <w:sz w:val="24"/>
+          <w:szCs w:val="24"/>
+          <w:lang w:val="es-AR"/>
+        </w:rPr>
+        <w:t xml:space="preserve">, el archivo </w:t>
+      </w:r>
+      <w:r>
+        <w:rPr>
+          <w:rFonts w:ascii="Verdana" w:eastAsia="Times New Roman" w:hAnsi="Verdana" w:cs="Times New Roman"/>
+          <w:b/>
+          <w:color w:val="auto"/>
+          <w:sz w:val="24"/>
+          <w:szCs w:val="24"/>
+          <w:lang w:val="es-AR"/>
+        </w:rPr>
+        <w:t>ladrones.xml</w:t>
+      </w:r>
+      <w:r>
+        <w:rPr>
+          <w:rFonts w:ascii="Verdana" w:eastAsia="Times New Roman" w:hAnsi="Verdana" w:cs="Times New Roman"/>
+          <w:color w:val="auto"/>
+          <w:sz w:val="24"/>
+          <w:szCs w:val="24"/>
+          <w:lang w:val="es-AR"/>
+        </w:rPr>
+        <w:t xml:space="preserve"> se buscará en </w:t>
+      </w:r>
+      <w:r>
+        <w:rPr>
+          <w:rFonts w:ascii="Verdana" w:eastAsia="Times New Roman" w:hAnsi="Verdana" w:cs="Times New Roman"/>
+          <w:b/>
+          <w:color w:val="auto"/>
+          <w:sz w:val="24"/>
+          <w:szCs w:val="24"/>
+          <w:lang w:val="es-AR"/>
+        </w:rPr>
+        <w:t>C:\ladrones.xml</w:t>
+      </w:r>
+      <w:r>
+        <w:rPr>
+          <w:rFonts w:ascii="Verdana" w:eastAsia="Times New Roman" w:hAnsi="Verdana" w:cs="Times New Roman"/>
+          <w:color w:val="auto"/>
+          <w:sz w:val="24"/>
+          <w:szCs w:val="24"/>
+          <w:lang w:val="es-AR"/>
+        </w:rPr>
+        <w:t>.</w:t>
+      </w:r>
+    </w:p>
+    <w:p>
+      <w:pPr>
+        <w:widowControl/>
+        <w:spacing w:line="240" w:lineRule="auto"/>
+        <w:contextualSpacing w:val="0"/>
+        <w:jc w:val="both"/>
+        <w:rPr>
+          <w:rFonts w:ascii="Verdana" w:eastAsia="Times New Roman" w:hAnsi="Verdana" w:cs="Times New Roman"/>
+          <w:color w:val="auto"/>
+          <w:sz w:val="24"/>
+          <w:szCs w:val="24"/>
+          <w:lang w:val="es-AR"/>
+        </w:rPr>
+      </w:pPr>
+    </w:p>
+    <w:p>
+      <w:pPr>
+        <w:widowControl/>
+        <w:spacing w:line="240" w:lineRule="auto"/>
+        <w:contextualSpacing w:val="0"/>
+        <w:jc w:val="both"/>
+        <w:rPr>
+          <w:rFonts w:ascii="Verdana" w:eastAsia="Times New Roman" w:hAnsi="Verdana" w:cs="Times New Roman"/>
+          <w:color w:val="auto"/>
+          <w:sz w:val="24"/>
+          <w:szCs w:val="24"/>
+          <w:lang w:val="es-AR"/>
+        </w:rPr>
+      </w:pPr>
+      <w:r>
+        <w:rPr>
+          <w:rFonts w:ascii="Verdana" w:eastAsia="Times New Roman" w:hAnsi="Verdana" w:cs="Times New Roman"/>
+          <w:color w:val="auto"/>
+          <w:sz w:val="24"/>
+          <w:szCs w:val="24"/>
+          <w:lang w:val="es-AR"/>
+        </w:rPr>
+        <w:t>Cuando se ingresa a un edificio por primera vez se descuenta tiempo. Si uno vuelve a ingresar al ed</w:t>
+      </w:r>
+      <w:r>
+        <w:rPr>
+          <w:rFonts w:ascii="Verdana" w:eastAsia="Times New Roman" w:hAnsi="Verdana" w:cs="Times New Roman"/>
+          <w:color w:val="auto"/>
+          <w:sz w:val="24"/>
+          <w:szCs w:val="24"/>
+          <w:lang w:val="es-AR"/>
+        </w:rPr>
+        <w:t>i</w:t>
+      </w:r>
+      <w:r>
+        <w:rPr>
+          <w:rFonts w:ascii="Verdana" w:eastAsia="Times New Roman" w:hAnsi="Verdana" w:cs="Times New Roman"/>
+          <w:color w:val="auto"/>
+          <w:sz w:val="24"/>
+          <w:szCs w:val="24"/>
+          <w:lang w:val="es-AR"/>
+        </w:rPr>
+        <w:t>ficio, no se le descontará tiempo. Si el jugador ingresó a un edificio, viaja a otra ciudad y vuelve a la ciudad de origen, se le descontará otra vez tiempo por ingresar al edificio.</w:t>
+      </w:r>
+    </w:p>
+    <w:p>
+      <w:pPr>
+        <w:widowControl/>
+        <w:spacing w:line="240" w:lineRule="auto"/>
+        <w:contextualSpacing w:val="0"/>
+        <w:jc w:val="both"/>
+        <w:rPr>
+          <w:rFonts w:ascii="Verdana" w:eastAsia="Times New Roman" w:hAnsi="Verdana" w:cs="Times New Roman"/>
+          <w:color w:val="auto"/>
+          <w:sz w:val="24"/>
+          <w:szCs w:val="24"/>
+          <w:lang w:val="es-AR"/>
+        </w:rPr>
+      </w:pPr>
+      <w:r>
+        <w:rPr>
+          <w:rFonts w:ascii="Verdana" w:eastAsia="Times New Roman" w:hAnsi="Verdana" w:cs="Times New Roman"/>
+          <w:color w:val="auto"/>
+          <w:sz w:val="24"/>
+          <w:szCs w:val="24"/>
+          <w:lang w:val="es-AR"/>
+        </w:rPr>
+        <w:t>Al ingresar a los edificios de una ciudad, se descuenta una hora por el primer edificio, dos horas por el segundo y tres horas por el tercero. Luego de eso no se descuenta más tiempo exceptuando el caso anteriormente mencionado.</w:t>
+      </w:r>
+    </w:p>
+    <w:p>
+      <w:pPr>
+        <w:widowControl/>
+        <w:spacing w:line="240" w:lineRule="auto"/>
+        <w:contextualSpacing w:val="0"/>
+        <w:jc w:val="both"/>
+        <w:rPr>
+          <w:rFonts w:ascii="Verdana" w:eastAsia="Times New Roman" w:hAnsi="Verdana" w:cs="Times New Roman"/>
+          <w:color w:val="auto"/>
+          <w:sz w:val="24"/>
+          <w:szCs w:val="24"/>
+          <w:lang w:val="es-AR"/>
+        </w:rPr>
+      </w:pPr>
+    </w:p>
+    <w:p>
+      <w:pPr>
+        <w:widowControl/>
+        <w:spacing w:line="240" w:lineRule="auto"/>
+        <w:contextualSpacing w:val="0"/>
+        <w:jc w:val="both"/>
+        <w:rPr>
+          <w:rFonts w:ascii="Verdana" w:eastAsia="Times New Roman" w:hAnsi="Verdana" w:cs="Times New Roman"/>
+          <w:color w:val="auto"/>
+          <w:sz w:val="24"/>
+          <w:szCs w:val="24"/>
+          <w:lang w:val="es-AR"/>
+        </w:rPr>
+      </w:pPr>
       <w:r>
         <w:rPr>
           <w:rFonts w:ascii="Verdana" w:eastAsia="Times New Roman" w:hAnsi="Verdana" w:cs="Times New Roman"/>
@@ -1337,7 +1735,21 @@
           <w:sz w:val="24"/>
           <w:lang w:val="es-AR"/>
         </w:rPr>
-        <w:t>se compone de una CaracterísticaLadro</w:t>
+        <w:t xml:space="preserve">se compone de una </w:t>
+      </w:r>
+      <w:r>
+        <w:rPr>
+          <w:sz w:val="24"/>
+          <w:lang w:val="es-AR"/>
+        </w:rPr>
+        <w:t>Caracteri</w:t>
+      </w:r>
+      <w:r>
+        <w:rPr>
+          <w:sz w:val="24"/>
+          <w:lang w:val="es-AR"/>
+        </w:rPr>
+        <w:t>sticaLadro</w:t>
       </w:r>
       <w:r>
         <w:rPr>
@@ -1379,7 +1791,36 @@
           <w:sz w:val="24"/>
           <w:lang w:val="es-AR"/>
         </w:rPr>
-        <w:t xml:space="preserve"> El ladrón genera una lista de ciudades como inicio para su ruta de escapatoria que luego se encarga de informarle al mapa cuales son las ciudades para que a partir de ellas, el mapa pueda generar nuevas.</w:t>
+        <w:t xml:space="preserve"> El ladrón </w:t>
+      </w:r>
+      <w:r>
+        <w:rPr>
+          <w:sz w:val="24"/>
+          <w:lang w:val="es-AR"/>
+        </w:rPr>
+        <w:t xml:space="preserve">le pide a </w:t>
+      </w:r>
+      <w:r>
+        <w:rPr>
+          <w:b/>
+          <w:sz w:val="24"/>
+          <w:lang w:val="es-AR"/>
+        </w:rPr>
+        <w:t>CiudadFactory</w:t>
+      </w:r>
+      <w:r>
+        <w:rPr>
+          <w:sz w:val="24"/>
+          <w:lang w:val="es-AR"/>
+        </w:rPr>
+        <w:t xml:space="preserve"> una</w:t>
+      </w:r>
+      <w:r>
+        <w:rPr>
+          <w:sz w:val="24"/>
+          <w:lang w:val="es-AR"/>
+        </w:rPr>
+        <w:t xml:space="preserve"> lista de ciudades como inicio para su ruta de escapatoria que luego se encarga de informarle al mapa cuales son las ciudades para que a partir de ellas, el mapa pueda generar nuevas.</w:t>
       </w:r>
     </w:p>
     <w:p>
@@ -1404,7 +1845,23 @@
           <w:sz w:val="24"/>
           <w:lang w:val="es-AR"/>
         </w:rPr>
-        <w:t>CaracterísticaLadro</w:t>
+        <w:t>Caracter</w:t>
+      </w:r>
+      <w:r>
+        <w:rPr>
+          <w:b/>
+          <w:sz w:val="24"/>
+          <w:lang w:val="es-AR"/>
+        </w:rPr>
+        <w:t>i</w:t>
+      </w:r>
+      <w:r>
+        <w:rPr>
+          <w:b/>
+          <w:sz w:val="24"/>
+          <w:lang w:val="es-AR"/>
+        </w:rPr>
+        <w:t>sticaLadro</w:t>
       </w:r>
       <w:r>
         <w:rPr>
@@ -1500,28 +1957,21 @@
           <w:sz w:val="24"/>
           <w:lang w:val="es-AR"/>
         </w:rPr>
-        <w:t>Ciudad</w:t>
-      </w:r>
-      <w:r>
-        <w:rPr>
-          <w:sz w:val="24"/>
-          <w:lang w:val="es-AR"/>
-        </w:rPr>
-        <w:t>: ciudad está compuesta por una InformacionCiudad, un nombre, sus tres posibles edificios y sus coordenadas.</w:t>
-      </w:r>
-      <w:r>
-        <w:rPr>
-          <w:sz w:val="24"/>
-          <w:lang w:val="es-AR"/>
-        </w:rPr>
-        <w:t xml:space="preserve"> </w:t>
-      </w:r>
-      <w:r>
-        <w:rPr>
-          <w:sz w:val="24"/>
-          <w:lang w:val="es-AR"/>
-        </w:rPr>
-        <w:t>Son las ciudades que componen el Mapa y por las cuales el ladrón se va escapando.</w:t>
+        <w:t>Robable</w:t>
+      </w:r>
+      <w:r>
+        <w:rPr>
+          <w:sz w:val="24"/>
+          <w:lang w:val="es-AR"/>
+        </w:rPr>
+        <w:t>:</w:t>
+      </w:r>
+      <w:r>
+        <w:rPr>
+          <w:sz w:val="24"/>
+          <w:lang w:val="es-AR"/>
+        </w:rPr>
+        <w:t xml:space="preserve"> representan los objetos robados por el ladrón. Pueden ser objetos comunes, valiosos o muy valiosos. Cada objeto representará una cantidad distinta de ciudades a escaparse.</w:t>
       </w:r>
     </w:p>
     <w:p>
@@ -1546,14 +1996,42 @@
           <w:sz w:val="24"/>
           <w:lang w:val="es-AR"/>
         </w:rPr>
-        <w:t>InformacionMapa</w:t>
-      </w:r>
-      <w:r>
-        <w:rPr>
-          <w:sz w:val="24"/>
-          <w:lang w:val="es-AR"/>
-        </w:rPr>
-        <w:t xml:space="preserve">: es un contenedor de ciudades leías desde el archivo de ciudades del XML. </w:t>
+        <w:t>Ciudad</w:t>
+      </w:r>
+      <w:r>
+        <w:rPr>
+          <w:sz w:val="24"/>
+          <w:lang w:val="es-AR"/>
+        </w:rPr>
+        <w:t>: ciudad está compuesta por una InformacionCiudad, un nombre, sus tres edificios y sus coordenadas.</w:t>
+      </w:r>
+      <w:r>
+        <w:rPr>
+          <w:sz w:val="24"/>
+          <w:lang w:val="es-AR"/>
+        </w:rPr>
+        <w:t xml:space="preserve"> </w:t>
+      </w:r>
+      <w:r>
+        <w:rPr>
+          <w:sz w:val="24"/>
+          <w:lang w:val="es-AR"/>
+        </w:rPr>
+        <w:t xml:space="preserve">Son las ciudades que componen el Mapa y por </w:t>
+      </w:r>
+      <w:r>
+        <w:rPr>
+          <w:sz w:val="24"/>
+          <w:lang w:val="es-AR"/>
+        </w:rPr>
+        <w:t xml:space="preserve">algunas de </w:t>
+      </w:r>
+      <w:r>
+        <w:rPr>
+          <w:sz w:val="24"/>
+          <w:lang w:val="es-AR"/>
+        </w:rPr>
+        <w:t>las cuales el ladrón se va escapando.</w:t>
       </w:r>
     </w:p>
     <w:p>
@@ -1578,91 +2056,21 @@
           <w:sz w:val="24"/>
           <w:lang w:val="es-AR"/>
         </w:rPr>
-        <w:t>InformacionCiudad</w:t>
-      </w:r>
-      <w:r>
-        <w:rPr>
-          <w:sz w:val="24"/>
-          <w:lang w:val="es-AR"/>
-        </w:rPr>
-        <w:t>:</w:t>
-      </w:r>
-      <w:r>
-        <w:rPr>
-          <w:sz w:val="24"/>
-          <w:lang w:val="es-AR"/>
-        </w:rPr>
-        <w:t xml:space="preserve"> contiene to</w:t>
-      </w:r>
-      <w:r>
-        <w:rPr>
-          <w:sz w:val="24"/>
-          <w:lang w:val="es-AR"/>
-        </w:rPr>
-        <w:t>da la información de una ciudad como</w:t>
-      </w:r>
-      <w:r>
-        <w:rPr>
-          <w:sz w:val="24"/>
-          <w:lang w:val="es-AR"/>
-        </w:rPr>
-        <w:t xml:space="preserve"> </w:t>
-      </w:r>
-      <w:r>
-        <w:rPr>
-          <w:sz w:val="24"/>
-          <w:lang w:val="es-AR"/>
-        </w:rPr>
-        <w:t>n</w:t>
-      </w:r>
-      <w:r>
-        <w:rPr>
-          <w:sz w:val="24"/>
-          <w:lang w:val="es-AR"/>
-        </w:rPr>
-        <w:t xml:space="preserve">ombre, </w:t>
-      </w:r>
-      <w:r>
-        <w:rPr>
-          <w:sz w:val="24"/>
-          <w:lang w:val="es-AR"/>
-        </w:rPr>
-        <w:t>c</w:t>
-      </w:r>
-      <w:r>
-        <w:rPr>
-          <w:sz w:val="24"/>
-          <w:lang w:val="es-AR"/>
-        </w:rPr>
-        <w:t xml:space="preserve">olores de bandera, </w:t>
-      </w:r>
-      <w:r>
-        <w:rPr>
-          <w:sz w:val="24"/>
-          <w:lang w:val="es-AR"/>
-        </w:rPr>
-        <w:t>m</w:t>
-      </w:r>
-      <w:r>
-        <w:rPr>
-          <w:sz w:val="24"/>
-          <w:lang w:val="es-AR"/>
-        </w:rPr>
-        <w:t xml:space="preserve">oneda, </w:t>
-      </w:r>
-      <w:r>
-        <w:rPr>
-          <w:sz w:val="24"/>
-          <w:lang w:val="es-AR"/>
-        </w:rPr>
-        <w:t>información geográfica e histórica, entre otros</w:t>
-      </w:r>
-      <w:r>
-        <w:rPr>
-          <w:sz w:val="24"/>
-          <w:lang w:val="es-AR"/>
-        </w:rPr>
-        <w:t>.</w:t>
+        <w:t>InformacionMapa</w:t>
+      </w:r>
+      <w:r>
+        <w:rPr>
+          <w:sz w:val="24"/>
+          <w:lang w:val="es-AR"/>
+        </w:rPr>
+        <w:t xml:space="preserve">: es un contenedor de ciudades leías desde el archivo de ciudades del XML. </w:t>
+      </w:r>
+      <w:r>
+        <w:rPr>
+          <w:sz w:val="24"/>
+          <w:lang w:val="es-AR"/>
+        </w:rPr>
+        <w:t>El mapa consultará a InformacionMapa que ciudades disponibles hay para generar nuevas ciudades.</w:t>
       </w:r>
     </w:p>
     <w:p>
@@ -1687,49 +2095,91 @@
           <w:sz w:val="24"/>
           <w:lang w:val="es-AR"/>
         </w:rPr>
-        <w:t>OrdenDeArresto</w:t>
-      </w:r>
-      <w:r>
-        <w:rPr>
-          <w:sz w:val="24"/>
-          <w:lang w:val="es-AR"/>
-        </w:rPr>
-        <w:t xml:space="preserve">: es la </w:t>
-      </w:r>
-      <w:r>
-        <w:rPr>
-          <w:sz w:val="24"/>
-          <w:lang w:val="es-AR"/>
-        </w:rPr>
-        <w:t>orden</w:t>
-      </w:r>
-      <w:r>
-        <w:rPr>
-          <w:sz w:val="24"/>
-          <w:lang w:val="es-AR"/>
-        </w:rPr>
-        <w:t xml:space="preserve"> de a</w:t>
-      </w:r>
-      <w:r>
-        <w:rPr>
-          <w:sz w:val="24"/>
-          <w:lang w:val="es-AR"/>
-        </w:rPr>
-        <w:t>rresto generada por el policía.</w:t>
-      </w:r>
-      <w:r>
-        <w:rPr>
-          <w:sz w:val="24"/>
-          <w:lang w:val="es-AR"/>
-        </w:rPr>
-        <w:t xml:space="preserve"> C</w:t>
-      </w:r>
-      <w:r>
-        <w:rPr>
-          <w:sz w:val="24"/>
-          <w:lang w:val="es-AR"/>
-        </w:rPr>
-        <w:t>ontiene un CaracteristicaLadron con el cual se identificará al ladrón que es perseguido.</w:t>
+        <w:t>InformacionCiudad</w:t>
+      </w:r>
+      <w:r>
+        <w:rPr>
+          <w:sz w:val="24"/>
+          <w:lang w:val="es-AR"/>
+        </w:rPr>
+        <w:t>:</w:t>
+      </w:r>
+      <w:r>
+        <w:rPr>
+          <w:sz w:val="24"/>
+          <w:lang w:val="es-AR"/>
+        </w:rPr>
+        <w:t xml:space="preserve"> contiene to</w:t>
+      </w:r>
+      <w:r>
+        <w:rPr>
+          <w:sz w:val="24"/>
+          <w:lang w:val="es-AR"/>
+        </w:rPr>
+        <w:t>da la información de una ciudad como</w:t>
+      </w:r>
+      <w:r>
+        <w:rPr>
+          <w:sz w:val="24"/>
+          <w:lang w:val="es-AR"/>
+        </w:rPr>
+        <w:t xml:space="preserve"> </w:t>
+      </w:r>
+      <w:r>
+        <w:rPr>
+          <w:sz w:val="24"/>
+          <w:lang w:val="es-AR"/>
+        </w:rPr>
+        <w:t>n</w:t>
+      </w:r>
+      <w:r>
+        <w:rPr>
+          <w:sz w:val="24"/>
+          <w:lang w:val="es-AR"/>
+        </w:rPr>
+        <w:t xml:space="preserve">ombre, </w:t>
+      </w:r>
+      <w:r>
+        <w:rPr>
+          <w:sz w:val="24"/>
+          <w:lang w:val="es-AR"/>
+        </w:rPr>
+        <w:t>c</w:t>
+      </w:r>
+      <w:r>
+        <w:rPr>
+          <w:sz w:val="24"/>
+          <w:lang w:val="es-AR"/>
+        </w:rPr>
+        <w:t xml:space="preserve">olores de bandera, </w:t>
+      </w:r>
+      <w:r>
+        <w:rPr>
+          <w:sz w:val="24"/>
+          <w:lang w:val="es-AR"/>
+        </w:rPr>
+        <w:t>m</w:t>
+      </w:r>
+      <w:r>
+        <w:rPr>
+          <w:sz w:val="24"/>
+          <w:lang w:val="es-AR"/>
+        </w:rPr>
+        <w:t xml:space="preserve">oneda, </w:t>
+      </w:r>
+      <w:r>
+        <w:rPr>
+          <w:sz w:val="24"/>
+          <w:lang w:val="es-AR"/>
+        </w:rPr>
+        <w:t>información geográfica e histórica, entre otros</w:t>
+      </w:r>
+      <w:r>
+        <w:rPr>
+          <w:sz w:val="24"/>
+          <w:lang w:val="es-AR"/>
+        </w:rPr>
+        <w:t>.</w:t>
       </w:r>
     </w:p>
     <w:p>
@@ -1754,35 +2204,56 @@
           <w:sz w:val="24"/>
           <w:lang w:val="es-AR"/>
         </w:rPr>
-        <w:t>Mapa</w:t>
-      </w:r>
-      <w:r>
-        <w:rPr>
-          <w:sz w:val="24"/>
-          <w:lang w:val="es-AR"/>
-        </w:rPr>
-        <w:t xml:space="preserve">: </w:t>
-      </w:r>
-      <w:r>
-        <w:rPr>
-          <w:sz w:val="24"/>
-          <w:lang w:val="es-AR"/>
-        </w:rPr>
-        <w:t>es el encargado de generar y manipular las ciudades</w:t>
-      </w:r>
-      <w:r>
-        <w:rPr>
-          <w:sz w:val="24"/>
-          <w:lang w:val="es-AR"/>
-        </w:rPr>
-        <w:t xml:space="preserve"> del mundo a las que se pueden viajar.</w:t>
-      </w:r>
-      <w:r>
-        <w:rPr>
-          <w:sz w:val="24"/>
-          <w:lang w:val="es-AR"/>
-        </w:rPr>
-        <w:t xml:space="preserve"> Por cada petición del jugador para ver cuáles son las ciudades disponibles que tiene para viajar a partir de una ciudad origen, da cuatro ciudades de destino posibles.</w:t>
+        <w:t>OrdenDeArresto</w:t>
+      </w:r>
+      <w:r>
+        <w:rPr>
+          <w:sz w:val="24"/>
+          <w:lang w:val="es-AR"/>
+        </w:rPr>
+        <w:t xml:space="preserve">: es la </w:t>
+      </w:r>
+      <w:r>
+        <w:rPr>
+          <w:sz w:val="24"/>
+          <w:lang w:val="es-AR"/>
+        </w:rPr>
+        <w:t>orden</w:t>
+      </w:r>
+      <w:r>
+        <w:rPr>
+          <w:sz w:val="24"/>
+          <w:lang w:val="es-AR"/>
+        </w:rPr>
+        <w:t xml:space="preserve"> de a</w:t>
+      </w:r>
+      <w:r>
+        <w:rPr>
+          <w:sz w:val="24"/>
+          <w:lang w:val="es-AR"/>
+        </w:rPr>
+        <w:t>rresto generada por el policía.</w:t>
+      </w:r>
+      <w:r>
+        <w:rPr>
+          <w:sz w:val="24"/>
+          <w:lang w:val="es-AR"/>
+        </w:rPr>
+        <w:t xml:space="preserve"> C</w:t>
+      </w:r>
+      <w:r>
+        <w:rPr>
+          <w:sz w:val="24"/>
+          <w:lang w:val="es-AR"/>
+        </w:rPr>
+        <w:t>ontiene un CaracteristicaLadron con el cual se identificará al ladrón que es perseguido.</w:t>
+      </w:r>
+      <w:r>
+        <w:rPr>
+          <w:sz w:val="24"/>
+          <w:lang w:val="es-AR"/>
+        </w:rPr>
+        <w:t xml:space="preserve"> Su emisión le cuesta al jugador tres horas.</w:t>
       </w:r>
     </w:p>
     <w:p>
@@ -1797,48 +2268,45 @@
         <w:contextualSpacing w:val="0"/>
         <w:jc w:val="both"/>
         <w:rPr>
-          <w:lang w:val="es-AR"/>
-        </w:rPr>
-      </w:pPr>
-      <w:r>
-        <w:rPr>
-          <w:b/>
-          <w:sz w:val="24"/>
-          <w:lang w:val="es-AR"/>
-        </w:rPr>
-        <w:t>Caso</w:t>
-      </w:r>
-      <w:r>
-        <w:rPr>
-          <w:sz w:val="24"/>
-          <w:lang w:val="es-AR"/>
-        </w:rPr>
-        <w:t>: Esta entidad se encarga de elegir un ladrón de la lista de ladrone</w:t>
-      </w:r>
-      <w:bookmarkStart w:id="1" w:name="h.sm4fm5qv8tzq" w:colFirst="0" w:colLast="0"/>
-      <w:bookmarkStart w:id="2" w:name="h.x4y5yauds4i9" w:colFirst="0" w:colLast="0"/>
-      <w:bookmarkEnd w:id="1"/>
-      <w:bookmarkEnd w:id="2"/>
-      <w:r>
-        <w:rPr>
-          <w:sz w:val="24"/>
-          <w:lang w:val="es-AR"/>
-        </w:rPr>
-        <w:t>s, asignarle un objeto aleatoriamente</w:t>
-      </w:r>
-      <w:r>
-        <w:rPr>
-          <w:sz w:val="24"/>
-          <w:lang w:val="es-AR"/>
-        </w:rPr>
-        <w:t>.</w:t>
-      </w:r>
-      <w:r>
-        <w:rPr>
-          <w:sz w:val="24"/>
-          <w:lang w:val="es-AR"/>
-        </w:rPr>
-        <w:t xml:space="preserve"> También controla el reloj del juego que es el indicador para saber si se terminó el caso o no por falta de tiempo.</w:t>
+          <w:sz w:val="24"/>
+          <w:lang w:val="es-AR"/>
+        </w:rPr>
+      </w:pPr>
+      <w:r>
+        <w:rPr>
+          <w:b/>
+          <w:sz w:val="24"/>
+          <w:lang w:val="es-AR"/>
+        </w:rPr>
+        <w:t>Mapa</w:t>
+      </w:r>
+      <w:r>
+        <w:rPr>
+          <w:sz w:val="24"/>
+          <w:lang w:val="es-AR"/>
+        </w:rPr>
+        <w:t xml:space="preserve">: </w:t>
+      </w:r>
+      <w:r>
+        <w:rPr>
+          <w:sz w:val="24"/>
+          <w:lang w:val="es-AR"/>
+        </w:rPr>
+        <w:t>es el encargado de generar y manipular las ciudades</w:t>
+      </w:r>
+      <w:r>
+        <w:rPr>
+          <w:sz w:val="24"/>
+          <w:lang w:val="es-AR"/>
+        </w:rPr>
+        <w:t xml:space="preserve"> del mundo a las que se pueden viajar.</w:t>
+      </w:r>
+      <w:r>
+        <w:rPr>
+          <w:sz w:val="24"/>
+          <w:lang w:val="es-AR"/>
+        </w:rPr>
+        <w:t xml:space="preserve"> Por cada petición del jugador para ver cuáles son las ciudades disponibles que tiene para viajar a partir de una ciudad origen, da cuatro ciudades de destino posibles.</w:t>
       </w:r>
     </w:p>
     <w:p>
@@ -1862,14 +2330,39 @@
           <w:sz w:val="24"/>
           <w:lang w:val="es-AR"/>
         </w:rPr>
-        <w:t>Recorrido</w:t>
-      </w:r>
-      <w:r>
-        <w:rPr>
-          <w:sz w:val="24"/>
-          <w:lang w:val="es-AR"/>
-        </w:rPr>
-        <w:t>: esta clase es la que se encarga de darle las opciones de ciudades a donde puede viajar el policía en busca del  ladrón.</w:t>
+        <w:t>Caso</w:t>
+      </w:r>
+      <w:r>
+        <w:rPr>
+          <w:sz w:val="24"/>
+          <w:lang w:val="es-AR"/>
+        </w:rPr>
+        <w:t>: Esta entidad se encarga de elegir un ladrón de la lista de ladrone</w:t>
+      </w:r>
+      <w:bookmarkStart w:id="1" w:name="h.sm4fm5qv8tzq" w:colFirst="0" w:colLast="0"/>
+      <w:bookmarkStart w:id="2" w:name="h.x4y5yauds4i9" w:colFirst="0" w:colLast="0"/>
+      <w:bookmarkEnd w:id="1"/>
+      <w:bookmarkEnd w:id="2"/>
+      <w:r>
+        <w:rPr>
+          <w:sz w:val="24"/>
+          <w:lang w:val="es-AR"/>
+        </w:rPr>
+        <w:t xml:space="preserve">s y </w:t>
+      </w:r>
+      <w:r>
+        <w:rPr>
+          <w:sz w:val="24"/>
+          <w:lang w:val="es-AR"/>
+        </w:rPr>
+        <w:t>asignarle un objeto aleatoriamente</w:t>
+      </w:r>
+      <w:r>
+        <w:rPr>
+          <w:sz w:val="24"/>
+          <w:lang w:val="es-AR"/>
+        </w:rPr>
+        <w:t>.</w:t>
       </w:r>
     </w:p>
     <w:p>
@@ -1894,77 +2387,36 @@
           <w:sz w:val="24"/>
           <w:lang w:val="es-AR"/>
         </w:rPr>
-        <w:t>Juego</w:t>
-      </w:r>
-      <w:r>
-        <w:rPr>
-          <w:sz w:val="24"/>
-          <w:lang w:val="es-AR"/>
-        </w:rPr>
-        <w:t xml:space="preserve">: inicializa el juego, asigna </w:t>
-      </w:r>
-      <w:r>
-        <w:rPr>
-          <w:sz w:val="24"/>
-          <w:lang w:val="es-AR"/>
-        </w:rPr>
-        <w:t>casos a</w:t>
-      </w:r>
-      <w:r>
-        <w:rPr>
-          <w:sz w:val="24"/>
-          <w:lang w:val="es-AR"/>
-        </w:rPr>
-        <w:t>l</w:t>
-      </w:r>
-      <w:r>
-        <w:rPr>
-          <w:sz w:val="24"/>
-          <w:lang w:val="es-AR"/>
-        </w:rPr>
-        <w:t xml:space="preserve"> jugador</w:t>
-      </w:r>
-      <w:r>
-        <w:rPr>
-          <w:sz w:val="24"/>
-          <w:lang w:val="es-AR"/>
-        </w:rPr>
-        <w:t xml:space="preserve"> y los controla.</w:t>
-      </w:r>
-      <w:r>
-        <w:rPr>
-          <w:sz w:val="24"/>
-          <w:lang w:val="es-AR"/>
-        </w:rPr>
-        <w:t xml:space="preserve"> Tiene dos estados: caso en progreso y caso no iniciado. Caso en progreso es cuando el jugador está persiguiendo al ladrón en su escapatoria y caso no iniciado es cuando se terminó un caso o el jugador recién abrió la aplicación.</w:t>
-      </w:r>
-      <w:r>
-        <w:rPr>
-          <w:sz w:val="24"/>
-          <w:lang w:val="es-AR"/>
-        </w:rPr>
-        <w:t xml:space="preserve"> Contiene las opciones de </w:t>
-      </w:r>
-      <w:r>
-        <w:rPr>
-          <w:sz w:val="24"/>
-          <w:lang w:val="es-AR"/>
-        </w:rPr>
-        <w:t>juego</w:t>
-      </w:r>
-      <w:r>
-        <w:rPr>
-          <w:sz w:val="24"/>
-          <w:lang w:val="es-AR"/>
-        </w:rPr>
-        <w:t xml:space="preserve"> para que el policía pueda perseguir al ladrón</w:t>
-      </w:r>
-      <w:r>
-        <w:rPr>
-          <w:sz w:val="24"/>
-          <w:lang w:val="es-AR"/>
-        </w:rPr>
-        <w:t>, obtener pistas y generar órdenes de arresto.</w:t>
+        <w:t>CiudadFactory</w:t>
+      </w:r>
+      <w:r>
+        <w:rPr>
+          <w:sz w:val="24"/>
+          <w:lang w:val="es-AR"/>
+        </w:rPr>
+        <w:t xml:space="preserve">: </w:t>
+      </w:r>
+      <w:r>
+        <w:rPr>
+          <w:sz w:val="24"/>
+          <w:lang w:val="es-AR"/>
+        </w:rPr>
+        <w:t xml:space="preserve">esta clase se encarga de crear ciudades con sus correspondientes edificios y la información necesaria. También es la encargada de crear un recorrido para el ladrón como también crear ciudades de relleno para cuando el jugador se equivoca y viaja a una ciudad incorrecta. Le pide a </w:t>
+      </w:r>
+      <w:r>
+        <w:rPr>
+          <w:b/>
+          <w:sz w:val="24"/>
+          <w:lang w:val="es-AR"/>
+        </w:rPr>
+        <w:t>EdificioFactory</w:t>
+      </w:r>
+      <w:r>
+        <w:rPr>
+          <w:sz w:val="24"/>
+          <w:lang w:val="es-AR"/>
+        </w:rPr>
+        <w:t xml:space="preserve"> edificios para las ciudades que va creando.</w:t>
       </w:r>
     </w:p>
     <w:p>
@@ -1989,6 +2441,192 @@
           <w:sz w:val="24"/>
           <w:lang w:val="es-AR"/>
         </w:rPr>
+        <w:t>EdificioFactory</w:t>
+      </w:r>
+      <w:r>
+        <w:rPr>
+          <w:sz w:val="24"/>
+          <w:lang w:val="es-AR"/>
+        </w:rPr>
+        <w:t>:</w:t>
+      </w:r>
+      <w:r>
+        <w:rPr>
+          <w:b/>
+          <w:sz w:val="24"/>
+          <w:lang w:val="es-AR"/>
+        </w:rPr>
+        <w:t xml:space="preserve"> </w:t>
+      </w:r>
+      <w:r>
+        <w:rPr>
+          <w:sz w:val="24"/>
+          <w:lang w:val="es-AR"/>
+        </w:rPr>
+        <w:t xml:space="preserve">misma idea que </w:t>
+      </w:r>
+      <w:r>
+        <w:rPr>
+          <w:b/>
+          <w:sz w:val="24"/>
+          <w:lang w:val="es-AR"/>
+        </w:rPr>
+        <w:t>CiudadFactory</w:t>
+      </w:r>
+      <w:r>
+        <w:rPr>
+          <w:sz w:val="24"/>
+          <w:lang w:val="es-AR"/>
+        </w:rPr>
+        <w:t xml:space="preserve">, pero </w:t>
+      </w:r>
+      <w:r>
+        <w:rPr>
+          <w:sz w:val="24"/>
+          <w:lang w:val="es-AR"/>
+        </w:rPr>
+        <w:t>ésta crea edificios:</w:t>
+      </w:r>
+      <w:r>
+        <w:rPr>
+          <w:sz w:val="24"/>
+          <w:lang w:val="es-AR"/>
+        </w:rPr>
+        <w:t xml:space="preserve"> edificios con información a la siguiente ciudad, con información de la ciudad final del recorrido o edificios que son de relleno y que no conducen a ningún lado.</w:t>
+      </w:r>
+    </w:p>
+    <w:p>
+      <w:pPr>
+        <w:pStyle w:val="ListParagraph"/>
+        <w:widowControl/>
+        <w:numPr>
+          <w:ilvl w:val="0"/>
+          <w:numId w:val="1"/>
+        </w:numPr>
+        <w:spacing w:line="240" w:lineRule="auto"/>
+        <w:contextualSpacing w:val="0"/>
+        <w:jc w:val="both"/>
+        <w:rPr>
+          <w:sz w:val="24"/>
+          <w:lang w:val="es-AR"/>
+        </w:rPr>
+      </w:pPr>
+      <w:r>
+        <w:rPr>
+          <w:b/>
+          <w:sz w:val="24"/>
+          <w:lang w:val="es-AR"/>
+        </w:rPr>
+        <w:lastRenderedPageBreak/>
+        <w:t>Juego</w:t>
+      </w:r>
+      <w:r>
+        <w:rPr>
+          <w:sz w:val="24"/>
+          <w:lang w:val="es-AR"/>
+        </w:rPr>
+        <w:t xml:space="preserve">: inicializa el juego, asigna </w:t>
+      </w:r>
+      <w:r>
+        <w:rPr>
+          <w:sz w:val="24"/>
+          <w:lang w:val="es-AR"/>
+        </w:rPr>
+        <w:t>casos a</w:t>
+      </w:r>
+      <w:r>
+        <w:rPr>
+          <w:sz w:val="24"/>
+          <w:lang w:val="es-AR"/>
+        </w:rPr>
+        <w:t>l</w:t>
+      </w:r>
+      <w:r>
+        <w:rPr>
+          <w:sz w:val="24"/>
+          <w:lang w:val="es-AR"/>
+        </w:rPr>
+        <w:t xml:space="preserve"> jugador</w:t>
+      </w:r>
+      <w:r>
+        <w:rPr>
+          <w:sz w:val="24"/>
+          <w:lang w:val="es-AR"/>
+        </w:rPr>
+        <w:t xml:space="preserve"> y los controla.</w:t>
+      </w:r>
+      <w:r>
+        <w:rPr>
+          <w:sz w:val="24"/>
+          <w:lang w:val="es-AR"/>
+        </w:rPr>
+        <w:t xml:space="preserve"> </w:t>
+      </w:r>
+      <w:r>
+        <w:rPr>
+          <w:sz w:val="24"/>
+          <w:lang w:val="es-AR"/>
+        </w:rPr>
+        <w:t xml:space="preserve">Contiene las opciones de </w:t>
+      </w:r>
+      <w:r>
+        <w:rPr>
+          <w:sz w:val="24"/>
+          <w:lang w:val="es-AR"/>
+        </w:rPr>
+        <w:t>juego</w:t>
+      </w:r>
+      <w:r>
+        <w:rPr>
+          <w:sz w:val="24"/>
+          <w:lang w:val="es-AR"/>
+        </w:rPr>
+        <w:t xml:space="preserve"> para que el policía pueda perseguir al ladrón</w:t>
+      </w:r>
+      <w:r>
+        <w:rPr>
+          <w:sz w:val="24"/>
+          <w:lang w:val="es-AR"/>
+        </w:rPr>
+        <w:t>, obtener pistas y generar órdenes de arresto.</w:t>
+      </w:r>
+      <w:r>
+        <w:rPr>
+          <w:sz w:val="24"/>
+          <w:lang w:val="es-AR"/>
+        </w:rPr>
+        <w:t xml:space="preserve"> </w:t>
+      </w:r>
+      <w:r>
+        <w:rPr>
+          <w:sz w:val="24"/>
+          <w:lang w:val="es-AR"/>
+        </w:rPr>
+        <w:t>. También controla el reloj que es el indicador para saber si se terminó el caso o no por falta de tiempo.</w:t>
+      </w:r>
+    </w:p>
+    <w:p>
+      <w:pPr>
+        <w:pStyle w:val="ListParagraph"/>
+        <w:widowControl/>
+        <w:numPr>
+          <w:ilvl w:val="0"/>
+          <w:numId w:val="1"/>
+        </w:numPr>
+        <w:spacing w:line="240" w:lineRule="auto"/>
+        <w:contextualSpacing w:val="0"/>
+        <w:jc w:val="both"/>
+        <w:rPr>
+          <w:sz w:val="24"/>
+          <w:lang w:val="es-AR"/>
+        </w:rPr>
+      </w:pPr>
+      <w:r>
+        <w:rPr>
+          <w:b/>
+          <w:sz w:val="24"/>
+          <w:lang w:val="es-AR"/>
+        </w:rPr>
         <w:t>Grado</w:t>
       </w:r>
       <w:r>
@@ -2048,7 +2686,25 @@
           <w:sz w:val="24"/>
           <w:lang w:val="es-AR"/>
         </w:rPr>
-        <w:t>GradoInvesigador</w:t>
+        <w:t>GradoInves</w:t>
+      </w:r>
+      <w:r>
+        <w:rPr>
+          <w:b/>
+          <w:sz w:val="24"/>
+          <w:lang w:val="es-AR"/>
+        </w:rPr>
+        <w:t>t</w:t>
+      </w:r>
+      <w:bookmarkStart w:id="3" w:name="_GoBack"/>
+      <w:bookmarkEnd w:id="3"/>
+      <w:r>
+        <w:rPr>
+          <w:b/>
+          <w:sz w:val="24"/>
+          <w:lang w:val="es-AR"/>
+        </w:rPr>
+        <w:t>igador</w:t>
       </w:r>
       <w:r>
         <w:rPr>
@@ -2077,7 +2733,35 @@
           <w:sz w:val="24"/>
           <w:lang w:val="es-AR"/>
         </w:rPr>
-        <w:t>ne una funcionalidad diferente, como devolver cantidad de kilómetros por hora que viaja, que tipo de objeto se roba el ladrón y que visitador tendrá para entrar a los edificios y obtener pistas.</w:t>
+        <w:t>ne una funcionalidad diferente, como devolver cantidad de kilómetros por hora que viaja, que t</w:t>
+      </w:r>
+      <w:r>
+        <w:rPr>
+          <w:sz w:val="24"/>
+          <w:lang w:val="es-AR"/>
+        </w:rPr>
+        <w:t>ipo de objeto se roba el ladrón.</w:t>
+      </w:r>
+      <w:r>
+        <w:rPr>
+          <w:sz w:val="24"/>
+          <w:lang w:val="es-AR"/>
+        </w:rPr>
+        <w:t xml:space="preserve"> También evalúa, según la ca</w:t>
+      </w:r>
+      <w:r>
+        <w:rPr>
+          <w:sz w:val="24"/>
+          <w:lang w:val="es-AR"/>
+        </w:rPr>
+        <w:t xml:space="preserve">ntidad de arrestos del jugado y </w:t>
+      </w:r>
+      <w:r>
+        <w:rPr>
+          <w:sz w:val="24"/>
+          <w:lang w:val="es-AR"/>
+        </w:rPr>
+        <w:t>si tiene que pasar al grado siguiente.</w:t>
       </w:r>
     </w:p>
     <w:p>
@@ -2102,7 +2786,6 @@
           <w:sz w:val="24"/>
           <w:lang w:val="es-AR"/>
         </w:rPr>
-        <w:lastRenderedPageBreak/>
         <w:t>Pista</w:t>
       </w:r>
       <w:r>
@@ -2110,7 +2793,67 @@
           <w:sz w:val="24"/>
           <w:lang w:val="es-AR"/>
         </w:rPr>
-        <w:t>: Las pistas se leen desde un XML diferenciado por dificultad y por una entidad determinada. Por ejemplo: dificultad Facil, entidad Moneda devuelve una pista determinada.</w:t>
+        <w:t xml:space="preserve">: Las pistas se leen desde un XML diferenciado por dificultad y por una entidad determinada. Por ejemplo: dificultad </w:t>
+      </w:r>
+      <w:r>
+        <w:rPr>
+          <w:sz w:val="24"/>
+          <w:lang w:val="es-AR"/>
+        </w:rPr>
+        <w:t>Fácil</w:t>
+      </w:r>
+      <w:r>
+        <w:rPr>
+          <w:sz w:val="24"/>
+          <w:lang w:val="es-AR"/>
+        </w:rPr>
+        <w:t>, entidad Moneda</w:t>
+      </w:r>
+      <w:r>
+        <w:rPr>
+          <w:sz w:val="24"/>
+          <w:lang w:val="es-AR"/>
+        </w:rPr>
+        <w:t xml:space="preserve"> devuelve una pista determinada.</w:t>
+      </w:r>
+    </w:p>
+    <w:p>
+      <w:pPr>
+        <w:pStyle w:val="ListParagraph"/>
+        <w:widowControl/>
+        <w:numPr>
+          <w:ilvl w:val="0"/>
+          <w:numId w:val="1"/>
+        </w:numPr>
+        <w:spacing w:after="160" w:line="259" w:lineRule="auto"/>
+        <w:contextualSpacing w:val="0"/>
+        <w:jc w:val="both"/>
+        <w:rPr>
+          <w:sz w:val="24"/>
+          <w:lang w:val="es-AR"/>
+        </w:rPr>
+      </w:pPr>
+      <w:r>
+        <w:rPr>
+          <w:b/>
+          <w:sz w:val="24"/>
+          <w:lang w:val="es-AR"/>
+        </w:rPr>
+        <w:t>Reloj</w:t>
+      </w:r>
+      <w:r>
+        <w:rPr>
+          <w:sz w:val="24"/>
+          <w:lang w:val="es-AR"/>
+        </w:rPr>
+        <w:t>: se encarga de llevar la cuenta del tiempo desde el inicio hasta el fin del caso. Se actualiza por cada viaje del policía, ingresos a edificios, dormir y cuando el policía recibe ataques. Cuando se alcanza el fin de tiempo, se notifica a su observador que se le terminó el tiempo al policía y que terminó el caso.</w:t>
+      </w:r>
+      <w:r>
+        <w:rPr>
+          <w:sz w:val="24"/>
+          <w:lang w:val="es-AR"/>
+        </w:rPr>
+        <w:t xml:space="preserve"> El caso comienza el lunes a las 7 horas y finaliza como máximo el domingo a las diecisiete horas.</w:t>
       </w:r>
       <w:r>
         <w:rPr>
@@ -2254,8 +2997,6 @@
           </wp:inline>
         </w:drawing>
       </w:r>
-      <w:bookmarkStart w:id="3" w:name="_GoBack"/>
-      <w:bookmarkEnd w:id="3"/>
       <w:r>
         <w:rPr>
           <w:lang w:val="es-AR"/>
@@ -2677,7 +3418,19 @@
           <w:lang w:val="es-AR"/>
         </w:rPr>
         <w:tab/>
-        <w:t>El policía arresta ladron.</w:t>
+        <w:t xml:space="preserve">El policía arresta </w:t>
+      </w:r>
+      <w:r>
+        <w:rPr>
+          <w:lang w:val="es-AR"/>
+        </w:rPr>
+        <w:t>ladrón</w:t>
+      </w:r>
+      <w:r>
+        <w:rPr>
+          <w:lang w:val="es-AR"/>
+        </w:rPr>
+        <w:t>.</w:t>
       </w:r>
       <w:r>
         <w:rPr>
@@ -3014,7 +3767,19 @@
         <w:rPr>
           <w:lang w:val="es-AR"/>
         </w:rPr>
-        <w:t xml:space="preserve">la información disponible de ciudades que fueron leías de un archivo xml de ciudades. Conociendo la información sobre ciudades, esa lista se desordena para dar un poco de aleatoriedad a la generación de recorrido y lo que se hace es iterar esa lista e ir generando una ciudad a partir de la información de ella y también </w:t>
+        <w:t xml:space="preserve">la información disponible de ciudades que fueron leías de un archivo </w:t>
+      </w:r>
+      <w:r>
+        <w:rPr>
+          <w:lang w:val="es-AR"/>
+        </w:rPr>
+        <w:t>XML</w:t>
+      </w:r>
+      <w:r>
+        <w:rPr>
+          <w:lang w:val="es-AR"/>
+        </w:rPr>
+        <w:t xml:space="preserve"> de ciudades. Conociendo la información sobre ciudades, esa lista se desordena para dar un poco de aleatoriedad a la generación de recorrido y lo que se hace es iterar esa lista e ir generando una ciudad a partir de la información de ella y también </w:t>
       </w:r>
       <w:r>
         <w:rPr>
@@ -3168,19 +3933,19 @@
         <w:rPr>
           <w:lang w:val="es-AR"/>
         </w:rPr>
-        <w:t xml:space="preserve">ando el grado sargento que en vez de devolver el grado siguiente, devuelve la referencia de él mismo, dejando al policía con </w:t>
-      </w:r>
-      <w:r>
-        <w:rPr>
-          <w:lang w:val="es-AR"/>
-        </w:rPr>
-        <w:t>el mismo grado s</w:t>
-      </w:r>
-      <w:r>
-        <w:rPr>
-          <w:lang w:val="es-AR"/>
-        </w:rPr>
-        <w:t>argento.</w:t>
+        <w:t xml:space="preserve">ando el sargento que en vez de devolver el siguiente, devuelve la referencia de él mismo, dejando al policía con </w:t>
+      </w:r>
+      <w:r>
+        <w:rPr>
+          <w:lang w:val="es-AR"/>
+        </w:rPr>
+        <w:t xml:space="preserve">el mismo </w:t>
+      </w:r>
+      <w:r>
+        <w:rPr>
+          <w:lang w:val="es-AR"/>
+        </w:rPr>
+        <w:t>estado.</w:t>
       </w:r>
     </w:p>
     <w:p>
@@ -3203,7 +3968,23 @@
           <w:u w:val="single"/>
           <w:lang w:val="es-AR"/>
         </w:rPr>
-        <w:t>Creación de ciudades:</w:t>
+        <w:t>Creación de ciudades</w:t>
+      </w:r>
+      <w:r>
+        <w:rPr>
+          <w:b/>
+          <w:u w:val="single"/>
+          <w:lang w:val="es-AR"/>
+        </w:rPr>
+        <w:t xml:space="preserve"> y edificios</w:t>
+      </w:r>
+      <w:r>
+        <w:rPr>
+          <w:b/>
+          <w:u w:val="single"/>
+          <w:lang w:val="es-AR"/>
+        </w:rPr>
+        <w:t>:</w:t>
       </w:r>
       <w:r>
         <w:rPr>
@@ -3234,7 +4015,28 @@
           <w:b/>
           <w:lang w:val="es-AR"/>
         </w:rPr>
-        <w:t>CiduadFactory</w:t>
+        <w:t>Ci</w:t>
+      </w:r>
+      <w:r>
+        <w:rPr>
+          <w:b/>
+          <w:lang w:val="es-AR"/>
+        </w:rPr>
+        <w:t>u</w:t>
+      </w:r>
+      <w:r>
+        <w:rPr>
+          <w:b/>
+          <w:lang w:val="es-AR"/>
+        </w:rPr>
+        <w:t>d</w:t>
+      </w:r>
+      <w:r>
+        <w:rPr>
+          <w:b/>
+          <w:lang w:val="es-AR"/>
+        </w:rPr>
+        <w:t>adFactory</w:t>
       </w:r>
       <w:r>
         <w:rPr>
@@ -3247,7 +4049,32 @@
         <w:rPr>
           <w:lang w:val="es-AR"/>
         </w:rPr>
-        <w:t xml:space="preserve"> Hay un conjunto de métodos estáticos que son llamados por mapa para la creación de ciudades. También creará edificios con sus entidades necesarias para la devolución de pistas acordes.</w:t>
+        <w:t xml:space="preserve"> Hay un conjunto de métodos estáticos que son llamados por mapa para la creación de ciudades. También </w:t>
+      </w:r>
+      <w:r>
+        <w:rPr>
+          <w:lang w:val="es-AR"/>
+        </w:rPr>
+        <w:t xml:space="preserve">llamará a métodos de </w:t>
+      </w:r>
+      <w:r>
+        <w:rPr>
+          <w:b/>
+          <w:lang w:val="es-AR"/>
+        </w:rPr>
+        <w:t xml:space="preserve">EdificioFactory </w:t>
+      </w:r>
+      <w:r>
+        <w:rPr>
+          <w:lang w:val="es-AR"/>
+        </w:rPr>
+        <w:t>para crear</w:t>
+      </w:r>
+      <w:r>
+        <w:rPr>
+          <w:lang w:val="es-AR"/>
+        </w:rPr>
+        <w:t xml:space="preserve"> edificios con sus entidades necesarias para la devolución de pistas acordes.</w:t>
       </w:r>
       <w:r>
         <w:rPr>
@@ -3320,6 +4147,164 @@
     </w:p>
     <w:p>
       <w:pPr>
+        <w:pStyle w:val="ListParagraph"/>
+        <w:numPr>
+          <w:ilvl w:val="0"/>
+          <w:numId w:val="3"/>
+        </w:numPr>
+        <w:jc w:val="both"/>
+        <w:rPr>
+          <w:b/>
+          <w:u w:val="single"/>
+          <w:lang w:val="es-AR"/>
+        </w:rPr>
+      </w:pPr>
+      <w:r>
+        <w:rPr>
+          <w:b/>
+          <w:u w:val="single"/>
+          <w:lang w:val="es-AR"/>
+        </w:rPr>
+        <w:t>Persistencia:</w:t>
+      </w:r>
+      <w:r>
+        <w:rPr>
+          <w:lang w:val="es-AR"/>
+        </w:rPr>
+        <w:t xml:space="preserve"> como patrón de arquitectur</w:t>
+      </w:r>
+      <w:r>
+        <w:rPr>
+          <w:lang w:val="es-AR"/>
+        </w:rPr>
+        <w:t xml:space="preserve">a de persistencia utilizamos </w:t>
+      </w:r>
+      <w:r>
+        <w:rPr>
+          <w:lang w:val="es-AR"/>
+        </w:rPr>
+        <w:t xml:space="preserve">“Data Mapper”, dado que </w:t>
+      </w:r>
+      <w:r>
+        <w:rPr>
+          <w:lang w:val="es-AR"/>
+        </w:rPr>
+        <w:t>la</w:t>
+      </w:r>
+      <w:r>
+        <w:rPr>
+          <w:lang w:val="es-AR"/>
+        </w:rPr>
+        <w:t xml:space="preserve"> persistencia conoce al modelo y no al revés. El objeto encargado de persistir le pide al objeto jugador una copia que contendrá sólo la información necesaria a guardar</w:t>
+      </w:r>
+      <w:r>
+        <w:rPr>
+          <w:lang w:val="es-AR"/>
+        </w:rPr>
+        <w:t xml:space="preserve"> como nombre, cantidad de arrestos y grado del policía</w:t>
+      </w:r>
+      <w:r>
+        <w:rPr>
+          <w:lang w:val="es-AR"/>
+        </w:rPr>
+        <w:t>.</w:t>
+      </w:r>
+    </w:p>
+    <w:p>
+      <w:pPr>
+        <w:pStyle w:val="ListParagraph"/>
+        <w:numPr>
+          <w:ilvl w:val="0"/>
+          <w:numId w:val="3"/>
+        </w:numPr>
+        <w:jc w:val="both"/>
+        <w:rPr>
+          <w:b/>
+          <w:u w:val="single"/>
+          <w:lang w:val="es-AR"/>
+        </w:rPr>
+      </w:pPr>
+      <w:r>
+        <w:rPr>
+          <w:b/>
+          <w:u w:val="single"/>
+          <w:lang w:val="es-AR"/>
+        </w:rPr>
+        <w:t>Pistas:</w:t>
+      </w:r>
+      <w:r>
+        <w:rPr>
+          <w:lang w:val="es-AR"/>
+        </w:rPr>
+        <w:t xml:space="preserve"> la dificultad de las pistas será determinada por el grado del policía. Para el grado </w:t>
+      </w:r>
+      <w:r>
+        <w:rPr>
+          <w:b/>
+          <w:lang w:val="es-AR"/>
+        </w:rPr>
+        <w:t xml:space="preserve">Novato </w:t>
+      </w:r>
+      <w:r>
+        <w:rPr>
+          <w:lang w:val="es-AR"/>
+        </w:rPr>
+        <w:t xml:space="preserve">habrán pistas fáciles, para los grados </w:t>
+      </w:r>
+      <w:r>
+        <w:rPr>
+          <w:b/>
+          <w:lang w:val="es-AR"/>
+        </w:rPr>
+        <w:t xml:space="preserve">Detective </w:t>
+      </w:r>
+      <w:r>
+        <w:rPr>
+          <w:lang w:val="es-AR"/>
+        </w:rPr>
+        <w:t xml:space="preserve">e </w:t>
+      </w:r>
+      <w:r>
+        <w:rPr>
+          <w:b/>
+          <w:lang w:val="es-AR"/>
+        </w:rPr>
+        <w:t>Investigador</w:t>
+      </w:r>
+      <w:r>
+        <w:rPr>
+          <w:lang w:val="es-AR"/>
+        </w:rPr>
+        <w:t xml:space="preserve"> la dificultad será media y para el grado </w:t>
+      </w:r>
+      <w:r>
+        <w:rPr>
+          <w:b/>
+          <w:lang w:val="es-AR"/>
+        </w:rPr>
+        <w:t>Sargento</w:t>
+      </w:r>
+      <w:r>
+        <w:rPr>
+          <w:lang w:val="es-AR"/>
+        </w:rPr>
+        <w:t xml:space="preserve"> la d</w:t>
+      </w:r>
+      <w:r>
+        <w:rPr>
+          <w:lang w:val="es-AR"/>
+        </w:rPr>
+        <w:t>i</w:t>
+      </w:r>
+      <w:r>
+        <w:rPr>
+          <w:lang w:val="es-AR"/>
+        </w:rPr>
+        <w:t>ficultad será difícil. Las mismas se consultan de un archivo XML en el cual estará cargado el texto que se mostrará por pantalla.</w:t>
+      </w:r>
+    </w:p>
+    <w:p>
+      <w:pPr>
         <w:rPr>
           <w:lang w:val="es-AR"/>
         </w:rPr>
@@ -3350,7 +4335,19 @@
         <w:rPr>
           <w:lang w:val="es-AR"/>
         </w:rPr>
-        <w:t xml:space="preserve">CiudadNoEncontradaException: se eleva una excepción de este tipo cuando desde afuera se intena utilizar una ciudad no válida porque no figura en el mapa del juego. </w:t>
+        <w:t>CiudadNoEncontradaException: se eleva una excepción de este tipo cuando desde afuera se inten</w:t>
+      </w:r>
+      <w:r>
+        <w:rPr>
+          <w:lang w:val="es-AR"/>
+        </w:rPr>
+        <w:t>t</w:t>
+      </w:r>
+      <w:r>
+        <w:rPr>
+          <w:lang w:val="es-AR"/>
+        </w:rPr>
+        <w:t xml:space="preserve">a utilizar una ciudad no válida porque no figura en el mapa del juego. </w:t>
       </w:r>
       <w:r>
         <w:rPr>
@@ -3461,7 +4458,7 @@
         <w:noProof/>
         <w:lang w:val="es-ES"/>
       </w:rPr>
-      <w:t>4</w:t>
+      <w:t>12</w:t>
     </w:r>
     <w:r>
       <w:rPr>
@@ -3785,7 +4782,7 @@
   <w:abstractNum w:abstractNumId="1">
     <w:nsid w:val="41BB5566"/>
     <w:multiLevelType w:val="hybridMultilevel"/>
-    <w:tmpl w:val="DD1E54D4"/>
+    <w:tmpl w:val="60261000"/>
     <w:lvl w:ilvl="0" w:tplc="04090001">
       <w:start w:val="1"/>
       <w:numFmt w:val="bullet"/>
@@ -4595,7 +5592,6 @@
   <w:style w:type="character" w:default="1" w:styleId="DefaultParagraphFont">
     <w:name w:val="Default Paragraph Font"/>
     <w:uiPriority w:val="1"/>
-    <w:semiHidden/>
     <w:unhideWhenUsed/>
   </w:style>
   <w:style w:type="table" w:default="1" w:styleId="TableNormal">
@@ -4947,6 +5943,7 @@
   </w:compat>
   <w:rsids>
     <w:rsidRoot w:val="00837E4E"/>
+    <w:rsid w:val="00002C1C"/>
     <w:rsid w:val="000A34CC"/>
     <w:rsid w:val="000E605C"/>
     <w:rsid w:val="00496086"/>
@@ -5704,7 +6701,7 @@
 </file>
 
 <file path=customXml/itemProps2.xml><?xml version="1.0" encoding="utf-8"?>
-<ds:datastoreItem xmlns:ds="http://schemas.openxmlformats.org/officeDocument/2006/customXml" ds:itemID="{639348F9-E3CD-4363-BF62-7A5455344759}">
+<ds:datastoreItem xmlns:ds="http://schemas.openxmlformats.org/officeDocument/2006/customXml" ds:itemID="{036F4BB9-85B4-463F-9C7C-D818B3E1C16F}">
   <ds:schemaRefs>
     <ds:schemaRef ds:uri="http://schemas.openxmlformats.org/officeDocument/2006/bibliography"/>
   </ds:schemaRefs>

</xml_diff>

<commit_message>
Cambiadas dos cositas del informeTP2.docx
Listo para entrega
</commit_message>
<xml_diff>
--- a/informeTP2.docx
+++ b/informeTP2.docx
@@ -671,7 +671,91 @@
           <w:szCs w:val="24"/>
           <w:lang w:val="es-AR"/>
         </w:rPr>
-        <w:t>Cuando se ingresa a los edificios de la última ciudad a recorrer, donde encuentra al ladrón, por cada ingreso fallido, el policía será acuchillado o disparado según el grado. Si el policía tiene grado Novato o Detective será acuchillado, y si el grado es Investigador o Sargento recibirá un disparo.</w:t>
+        <w:t xml:space="preserve">Cuando se ingresa a los edificios de la última ciudad a recorrer, donde encuentra al ladrón, por cada ingreso fallido, el policía será acuchillado o disparado según el grado. Si el policía tiene grado </w:t>
+      </w:r>
+      <w:r>
+        <w:rPr>
+          <w:rFonts w:ascii="Verdana" w:eastAsia="Times New Roman" w:hAnsi="Verdana" w:cs="Times New Roman"/>
+          <w:b/>
+          <w:color w:val="auto"/>
+          <w:sz w:val="24"/>
+          <w:szCs w:val="24"/>
+          <w:lang w:val="es-AR"/>
+        </w:rPr>
+        <w:t>Novato</w:t>
+      </w:r>
+      <w:r>
+        <w:rPr>
+          <w:rFonts w:ascii="Verdana" w:eastAsia="Times New Roman" w:hAnsi="Verdana" w:cs="Times New Roman"/>
+          <w:color w:val="auto"/>
+          <w:sz w:val="24"/>
+          <w:szCs w:val="24"/>
+          <w:lang w:val="es-AR"/>
+        </w:rPr>
+        <w:t xml:space="preserve"> o </w:t>
+      </w:r>
+      <w:r>
+        <w:rPr>
+          <w:rFonts w:ascii="Verdana" w:eastAsia="Times New Roman" w:hAnsi="Verdana" w:cs="Times New Roman"/>
+          <w:b/>
+          <w:color w:val="auto"/>
+          <w:sz w:val="24"/>
+          <w:szCs w:val="24"/>
+          <w:lang w:val="es-AR"/>
+        </w:rPr>
+        <w:t>Detective</w:t>
+      </w:r>
+      <w:r>
+        <w:rPr>
+          <w:rFonts w:ascii="Verdana" w:eastAsia="Times New Roman" w:hAnsi="Verdana" w:cs="Times New Roman"/>
+          <w:color w:val="auto"/>
+          <w:sz w:val="24"/>
+          <w:szCs w:val="24"/>
+          <w:lang w:val="es-AR"/>
+        </w:rPr>
+        <w:t xml:space="preserve"> será acuchillado, y si el grado es </w:t>
+      </w:r>
+      <w:r>
+        <w:rPr>
+          <w:rFonts w:ascii="Verdana" w:eastAsia="Times New Roman" w:hAnsi="Verdana" w:cs="Times New Roman"/>
+          <w:b/>
+          <w:color w:val="auto"/>
+          <w:sz w:val="24"/>
+          <w:szCs w:val="24"/>
+          <w:lang w:val="es-AR"/>
+        </w:rPr>
+        <w:t>Investigador</w:t>
+      </w:r>
+      <w:r>
+        <w:rPr>
+          <w:rFonts w:ascii="Verdana" w:eastAsia="Times New Roman" w:hAnsi="Verdana" w:cs="Times New Roman"/>
+          <w:color w:val="auto"/>
+          <w:sz w:val="24"/>
+          <w:szCs w:val="24"/>
+          <w:lang w:val="es-AR"/>
+        </w:rPr>
+        <w:t xml:space="preserve"> o </w:t>
+      </w:r>
+      <w:r>
+        <w:rPr>
+          <w:rFonts w:ascii="Verdana" w:eastAsia="Times New Roman" w:hAnsi="Verdana" w:cs="Times New Roman"/>
+          <w:b/>
+          <w:color w:val="auto"/>
+          <w:sz w:val="24"/>
+          <w:szCs w:val="24"/>
+          <w:lang w:val="es-AR"/>
+        </w:rPr>
+        <w:t>Sargento</w:t>
+      </w:r>
+      <w:r>
+        <w:rPr>
+          <w:rFonts w:ascii="Verdana" w:eastAsia="Times New Roman" w:hAnsi="Verdana" w:cs="Times New Roman"/>
+          <w:color w:val="auto"/>
+          <w:sz w:val="24"/>
+          <w:szCs w:val="24"/>
+          <w:lang w:val="es-AR"/>
+        </w:rPr>
+        <w:t xml:space="preserve"> recibirá un disparo.</w:t>
       </w:r>
       <w:r>
         <w:rPr>
@@ -701,7 +785,47 @@
           <w:szCs w:val="24"/>
           <w:lang w:val="es-ES"/>
         </w:rPr>
-        <w:t>” es que siempre se restarán dos horas por acuchillamiento y cuatro horas por disparos.</w:t>
+        <w:t>” es que siempre se restarán dos horas por acuchillamiento y</w:t>
+      </w:r>
+      <w:r>
+        <w:rPr>
+          <w:rFonts w:ascii="Verdana" w:eastAsia="Times New Roman" w:hAnsi="Verdana" w:cs="Times New Roman"/>
+          <w:color w:val="auto"/>
+          <w:sz w:val="24"/>
+          <w:szCs w:val="24"/>
+          <w:lang w:val="es-ES"/>
+        </w:rPr>
+        <w:t>,</w:t>
+      </w:r>
+      <w:r>
+        <w:rPr>
+          <w:rFonts w:ascii="Verdana" w:eastAsia="Times New Roman" w:hAnsi="Verdana" w:cs="Times New Roman"/>
+          <w:color w:val="auto"/>
+          <w:sz w:val="24"/>
+          <w:szCs w:val="24"/>
+          <w:lang w:val="es-ES"/>
+        </w:rPr>
+        <w:t xml:space="preserve"> </w:t>
+      </w:r>
+      <w:r>
+        <w:rPr>
+          <w:rFonts w:ascii="Verdana" w:eastAsia="Times New Roman" w:hAnsi="Verdana" w:cs="Times New Roman"/>
+          <w:color w:val="auto"/>
+          <w:sz w:val="24"/>
+          <w:szCs w:val="24"/>
+          <w:lang w:val="es-ES"/>
+        </w:rPr>
+        <w:t xml:space="preserve">análogamente, </w:t>
+      </w:r>
+      <w:r>
+        <w:rPr>
+          <w:rFonts w:ascii="Verdana" w:eastAsia="Times New Roman" w:hAnsi="Verdana" w:cs="Times New Roman"/>
+          <w:color w:val="auto"/>
+          <w:sz w:val="24"/>
+          <w:szCs w:val="24"/>
+          <w:lang w:val="es-ES"/>
+        </w:rPr>
+        <w:t>cuatro horas por disparos.</w:t>
       </w:r>
     </w:p>
     <w:p>
@@ -863,7 +987,27 @@
           <w:szCs w:val="24"/>
           <w:lang w:val="es-AR"/>
         </w:rPr>
-        <w:t xml:space="preserve"> novato </w:t>
+        <w:t xml:space="preserve"> </w:t>
+      </w:r>
+      <w:r>
+        <w:rPr>
+          <w:rFonts w:ascii="Verdana" w:eastAsia="Times New Roman" w:hAnsi="Verdana" w:cs="Times New Roman"/>
+          <w:color w:val="auto"/>
+          <w:sz w:val="24"/>
+          <w:szCs w:val="24"/>
+          <w:lang w:val="es-AR"/>
+        </w:rPr>
+        <w:t>novato</w:t>
+      </w:r>
+      <w:r>
+        <w:rPr>
+          <w:rFonts w:ascii="Verdana" w:eastAsia="Times New Roman" w:hAnsi="Verdana" w:cs="Times New Roman"/>
+          <w:color w:val="auto"/>
+          <w:sz w:val="24"/>
+          <w:szCs w:val="24"/>
+          <w:lang w:val="es-AR"/>
+        </w:rPr>
+        <w:t xml:space="preserve"> </w:t>
       </w:r>
       <w:r>
         <w:rPr>
@@ -1624,6 +1768,16 @@
           <w:szCs w:val="24"/>
           <w:lang w:val="es-AR"/>
         </w:rPr>
+        <w:t>El trabajo práctico en ningún lugar especifica si el juego tiene un fin o no, por lo tanto, hicimos una aplicación que uno puede jugar e ir incrementando casos sin fin.</w:t>
+      </w:r>
+      <w:r>
+        <w:rPr>
+          <w:rFonts w:ascii="Verdana" w:eastAsia="Times New Roman" w:hAnsi="Verdana" w:cs="Times New Roman"/>
+          <w:color w:val="auto"/>
+          <w:sz w:val="24"/>
+          <w:szCs w:val="24"/>
+          <w:lang w:val="es-AR"/>
+        </w:rPr>
         <w:br w:type="page"/>
       </w:r>
     </w:p>
@@ -2595,14 +2749,7 @@
           <w:sz w:val="24"/>
           <w:lang w:val="es-AR"/>
         </w:rPr>
-        <w:t xml:space="preserve"> </w:t>
-      </w:r>
-      <w:r>
-        <w:rPr>
-          <w:sz w:val="24"/>
-          <w:lang w:val="es-AR"/>
-        </w:rPr>
-        <w:t>. También controla el reloj que es el indicador para saber si se terminó el caso o no por falta de tiempo.</w:t>
+        <w:t xml:space="preserve"> . También controla el reloj que es el indicador para saber si se terminó el caso o no por falta de tiempo.</w:t>
       </w:r>
     </w:p>
     <w:p>
@@ -2696,8 +2843,6 @@
         </w:rPr>
         <w:t>t</w:t>
       </w:r>
-      <w:bookmarkStart w:id="3" w:name="_GoBack"/>
-      <w:bookmarkEnd w:id="3"/>
       <w:r>
         <w:rPr>
           <w:b/>
@@ -3068,8 +3213,8 @@
           <w:lang w:val="es-AR"/>
         </w:rPr>
       </w:pPr>
-      <w:bookmarkStart w:id="4" w:name="h.gsk2f9qw179s" w:colFirst="0" w:colLast="0"/>
-      <w:bookmarkEnd w:id="4"/>
+      <w:bookmarkStart w:id="3" w:name="h.gsk2f9qw179s" w:colFirst="0" w:colLast="0"/>
+      <w:bookmarkEnd w:id="3"/>
       <w:r>
         <w:rPr>
           <w:b w:val="0"/>
@@ -3340,8 +3485,8 @@
           <w:lang w:val="es-AR"/>
         </w:rPr>
       </w:pPr>
-      <w:bookmarkStart w:id="5" w:name="h.3n3oavaz9f9k" w:colFirst="0" w:colLast="0"/>
-      <w:bookmarkEnd w:id="5"/>
+      <w:bookmarkStart w:id="4" w:name="h.3n3oavaz9f9k" w:colFirst="0" w:colLast="0"/>
+      <w:bookmarkEnd w:id="4"/>
       <w:r>
         <w:rPr>
           <w:noProof/>
@@ -4331,11 +4476,21 @@
           <w:lang w:val="es-AR"/>
         </w:rPr>
       </w:pPr>
-      <w:r>
-        <w:rPr>
-          <w:lang w:val="es-AR"/>
-        </w:rPr>
-        <w:t>CiudadNoEncontradaException: se eleva una excepción de este tipo cuando desde afuera se inten</w:t>
+      <w:bookmarkStart w:id="5" w:name="_GoBack"/>
+      <w:r>
+        <w:rPr>
+          <w:b/>
+          <w:u w:val="single"/>
+          <w:lang w:val="es-AR"/>
+        </w:rPr>
+        <w:t>CiudadNoEncontradaException</w:t>
+      </w:r>
+      <w:bookmarkEnd w:id="5"/>
+      <w:r>
+        <w:rPr>
+          <w:lang w:val="es-AR"/>
+        </w:rPr>
+        <w:t>: se eleva una excepción de este tipo cuando desde afuera se inten</w:t>
       </w:r>
       <w:r>
         <w:rPr>
@@ -5592,6 +5747,7 @@
   <w:style w:type="character" w:default="1" w:styleId="DefaultParagraphFont">
     <w:name w:val="Default Paragraph Font"/>
     <w:uiPriority w:val="1"/>
+    <w:semiHidden/>
     <w:unhideWhenUsed/>
   </w:style>
   <w:style w:type="table" w:default="1" w:styleId="TableNormal">
@@ -5952,6 +6108,7 @@
     <w:rsid w:val="00A067F4"/>
     <w:rsid w:val="00C3249B"/>
     <w:rsid w:val="00D50BA6"/>
+    <w:rsid w:val="00E803EC"/>
   </w:rsids>
   <m:mathPr>
     <m:mathFont m:val="Cambria Math"/>
@@ -6701,7 +6858,7 @@
 </file>
 
 <file path=customXml/itemProps2.xml><?xml version="1.0" encoding="utf-8"?>
-<ds:datastoreItem xmlns:ds="http://schemas.openxmlformats.org/officeDocument/2006/customXml" ds:itemID="{036F4BB9-85B4-463F-9C7C-D818B3E1C16F}">
+<ds:datastoreItem xmlns:ds="http://schemas.openxmlformats.org/officeDocument/2006/customXml" ds:itemID="{486DE193-CEE4-44CE-B325-8DE6FA17E505}">
   <ds:schemaRefs>
     <ds:schemaRef ds:uri="http://schemas.openxmlformats.org/officeDocument/2006/bibliography"/>
   </ds:schemaRefs>

</xml_diff>

<commit_message>
Agregados cambios al informe del TP
</commit_message>
<xml_diff>
--- a/informeTP2.docx
+++ b/informeTP2.docx
@@ -3033,7 +3033,6 @@
       <w:r>
         <w:rPr>
           <w:noProof/>
-          <w:lang w:val="es-ES" w:eastAsia="es-ES"/>
         </w:rPr>
         <w:drawing>
           <wp:inline distT="0" distB="0" distL="0" distR="0">
@@ -3091,7 +3090,6 @@
       <w:r>
         <w:rPr>
           <w:noProof/>
-          <w:lang w:val="es-ES" w:eastAsia="es-ES"/>
         </w:rPr>
         <w:drawing>
           <wp:inline distT="0" distB="0" distL="0" distR="0">
@@ -3151,7 +3149,6 @@
       <w:r>
         <w:rPr>
           <w:noProof/>
-          <w:lang w:val="es-ES" w:eastAsia="es-ES"/>
         </w:rPr>
         <w:lastRenderedPageBreak/>
         <w:drawing>
@@ -3219,7 +3216,6 @@
         <w:rPr>
           <w:b w:val="0"/>
           <w:noProof/>
-          <w:lang w:val="es-ES" w:eastAsia="es-ES"/>
         </w:rPr>
         <w:drawing>
           <wp:inline distT="0" distB="0" distL="0" distR="0" wp14:anchorId="5487375D" wp14:editId="6263C7B2">
@@ -3292,7 +3288,6 @@
         <w:rPr>
           <w:b w:val="0"/>
           <w:noProof/>
-          <w:lang w:val="es-ES" w:eastAsia="es-ES"/>
         </w:rPr>
         <w:drawing>
           <wp:inline distT="0" distB="0" distL="0" distR="0">
@@ -3361,7 +3356,6 @@
       <w:r>
         <w:rPr>
           <w:noProof/>
-          <w:lang w:val="es-ES" w:eastAsia="es-ES"/>
         </w:rPr>
         <w:lastRenderedPageBreak/>
         <w:drawing>
@@ -3490,12 +3484,11 @@
       <w:r>
         <w:rPr>
           <w:noProof/>
-          <w:lang w:val="es-ES" w:eastAsia="es-ES"/>
         </w:rPr>
         <w:drawing>
           <wp:inline distT="0" distB="0" distL="0" distR="0">
-            <wp:extent cx="4752975" cy="2933700"/>
-            <wp:effectExtent l="19050" t="0" r="9525" b="0"/>
+            <wp:extent cx="4752975" cy="2733675"/>
+            <wp:effectExtent l="0" t="0" r="0" b="0"/>
             <wp:docPr id="13" name="Imagen 9" descr="C:\Users\Santiago\Documents\Nicolas\Facultad\Algoritmos III\seCreaCasoParaUnJugador.jpg"/>
             <wp:cNvGraphicFramePr>
               <a:graphicFrameLocks xmlns:a="http://schemas.openxmlformats.org/drawingml/2006/main" noChangeAspect="1"/>
@@ -3519,7 +3512,7 @@
                   <pic:spPr bwMode="auto">
                     <a:xfrm>
                       <a:off x="0" y="0"/>
-                      <a:ext cx="4752975" cy="2933700"/>
+                      <a:ext cx="4752975" cy="2733675"/>
                     </a:xfrm>
                     <a:prstGeom prst="rect">
                       <a:avLst/>
@@ -3563,7 +3556,15 @@
           <w:lang w:val="es-AR"/>
         </w:rPr>
         <w:tab/>
-        <w:t xml:space="preserve">El policía arresta </w:t>
+        <w:t>El policía arr</w:t>
+      </w:r>
+      <w:bookmarkStart w:id="5" w:name="_GoBack"/>
+      <w:bookmarkEnd w:id="5"/>
+      <w:r>
+        <w:rPr>
+          <w:lang w:val="es-AR"/>
+        </w:rPr>
+        <w:t xml:space="preserve">esta </w:t>
       </w:r>
       <w:r>
         <w:rPr>
@@ -3588,23 +3589,21 @@
       <w:pPr>
         <w:widowControl/>
         <w:spacing w:after="160" w:line="259" w:lineRule="auto"/>
+        <w:ind w:left="630" w:hanging="630"/>
         <w:contextualSpacing w:val="0"/>
         <w:jc w:val="center"/>
         <w:rPr>
-          <w:b/>
-          <w:sz w:val="28"/>
           <w:lang w:val="es-AR"/>
         </w:rPr>
       </w:pPr>
       <w:r>
         <w:rPr>
           <w:noProof/>
-          <w:lang w:val="es-ES" w:eastAsia="es-ES"/>
         </w:rPr>
         <w:drawing>
           <wp:inline distT="0" distB="0" distL="0" distR="0">
-            <wp:extent cx="5612130" cy="2324100"/>
-            <wp:effectExtent l="19050" t="0" r="7620" b="0"/>
+            <wp:extent cx="5086350" cy="2106364"/>
+            <wp:effectExtent l="0" t="0" r="0" b="0"/>
             <wp:docPr id="14" name="13 Imagen" descr="arrestarLadron.jpg"/>
             <wp:cNvGraphicFramePr>
               <a:graphicFrameLocks xmlns:a="http://schemas.openxmlformats.org/drawingml/2006/main" noChangeAspect="1"/>
@@ -3626,7 +3625,7 @@
                   <pic:spPr>
                     <a:xfrm>
                       <a:off x="0" y="0"/>
-                      <a:ext cx="5612130" cy="2324100"/>
+                      <a:ext cx="5149974" cy="2132712"/>
                     </a:xfrm>
                     <a:prstGeom prst="rect">
                       <a:avLst/>
@@ -3638,17 +3637,94 @@
           </wp:inline>
         </w:drawing>
       </w:r>
-      <w:r>
-        <w:rPr>
-          <w:lang w:val="es-AR"/>
-        </w:rPr>
-        <w:br w:type="page"/>
-      </w:r>
     </w:p>
     <w:p>
       <w:pPr>
         <w:widowControl/>
         <w:spacing w:after="160" w:line="259" w:lineRule="auto"/>
+        <w:ind w:left="630"/>
+        <w:contextualSpacing w:val="0"/>
+        <w:rPr>
+          <w:lang w:val="es-AR"/>
+        </w:rPr>
+      </w:pPr>
+      <w:r>
+        <w:rPr>
+          <w:lang w:val="es-AR"/>
+        </w:rPr>
+        <w:t>Policía recibe pista cuando entra a un edificio.</w:t>
+      </w:r>
+    </w:p>
+    <w:p>
+      <w:pPr>
+        <w:widowControl/>
+        <w:spacing w:after="160" w:line="259" w:lineRule="auto"/>
+        <w:ind w:left="630" w:hanging="630"/>
+        <w:contextualSpacing w:val="0"/>
+        <w:jc w:val="center"/>
+        <w:rPr>
+          <w:b/>
+          <w:sz w:val="28"/>
+          <w:lang w:val="es-AR"/>
+        </w:rPr>
+      </w:pPr>
+      <w:r>
+        <w:rPr>
+          <w:noProof/>
+        </w:rPr>
+        <w:drawing>
+          <wp:inline distT="0" distB="0" distL="0" distR="0">
+            <wp:extent cx="4972050" cy="1628659"/>
+            <wp:effectExtent l="0" t="0" r="0" b="0"/>
+            <wp:docPr id="8" name="Picture 8"/>
+            <wp:cNvGraphicFramePr>
+              <a:graphicFrameLocks xmlns:a="http://schemas.openxmlformats.org/drawingml/2006/main" noChangeAspect="1"/>
+            </wp:cNvGraphicFramePr>
+            <a:graphic xmlns:a="http://schemas.openxmlformats.org/drawingml/2006/main">
+              <a:graphicData uri="http://schemas.openxmlformats.org/drawingml/2006/picture">
+                <pic:pic xmlns:pic="http://schemas.openxmlformats.org/drawingml/2006/picture">
+                  <pic:nvPicPr>
+                    <pic:cNvPr id="8" name="pistas.jpg"/>
+                    <pic:cNvPicPr/>
+                  </pic:nvPicPr>
+                  <pic:blipFill>
+                    <a:blip r:embed="rId21">
+                      <a:extLst>
+                        <a:ext uri="{28A0092B-C50C-407E-A947-70E740481C1C}">
+                          <a14:useLocalDpi xmlns:a14="http://schemas.microsoft.com/office/drawing/2010/main" val="0"/>
+                        </a:ext>
+                      </a:extLst>
+                    </a:blip>
+                    <a:stretch>
+                      <a:fillRect/>
+                    </a:stretch>
+                  </pic:blipFill>
+                  <pic:spPr>
+                    <a:xfrm>
+                      <a:off x="0" y="0"/>
+                      <a:ext cx="5000811" cy="1638080"/>
+                    </a:xfrm>
+                    <a:prstGeom prst="rect">
+                      <a:avLst/>
+                    </a:prstGeom>
+                  </pic:spPr>
+                </pic:pic>
+              </a:graphicData>
+            </a:graphic>
+          </wp:inline>
+        </w:drawing>
+      </w:r>
+      <w:r>
+        <w:rPr>
+          <w:lang w:val="es-AR"/>
+        </w:rPr>
+        <w:br w:type="page"/>
+      </w:r>
+    </w:p>
+    <w:p>
+      <w:pPr>
+        <w:widowControl/>
+        <w:spacing w:after="160" w:line="259" w:lineRule="auto"/>
         <w:contextualSpacing w:val="0"/>
         <w:rPr>
           <w:lang w:val="es-AR"/>
@@ -3692,7 +3768,6 @@
       <w:r>
         <w:rPr>
           <w:noProof/>
-          <w:lang w:val="es-ES" w:eastAsia="es-ES"/>
         </w:rPr>
         <w:drawing>
           <wp:inline distT="0" distB="0" distL="0" distR="0">
@@ -3712,7 +3787,7 @@
                     </pic:cNvPicPr>
                   </pic:nvPicPr>
                   <pic:blipFill>
-                    <a:blip r:embed="rId21">
+                    <a:blip r:embed="rId22">
                       <a:extLst>
                         <a:ext uri="{28A0092B-C50C-407E-A947-70E740481C1C}">
                           <a14:useLocalDpi xmlns:a14="http://schemas.microsoft.com/office/drawing/2010/main" val="0"/>
@@ -3756,7 +3831,6 @@
       <w:r>
         <w:rPr>
           <w:noProof/>
-          <w:lang w:val="es-ES" w:eastAsia="es-ES"/>
         </w:rPr>
         <w:drawing>
           <wp:inline distT="0" distB="0" distL="0" distR="0">
@@ -3776,7 +3850,7 @@
                     </pic:cNvPicPr>
                   </pic:nvPicPr>
                   <pic:blipFill>
-                    <a:blip r:embed="rId22">
+                    <a:blip r:embed="rId23">
                       <a:extLst>
                         <a:ext uri="{28A0092B-C50C-407E-A947-70E740481C1C}">
                           <a14:useLocalDpi xmlns:a14="http://schemas.microsoft.com/office/drawing/2010/main" val="0"/>
@@ -4476,7 +4550,6 @@
           <w:lang w:val="es-AR"/>
         </w:rPr>
       </w:pPr>
-      <w:bookmarkStart w:id="5" w:name="_GoBack"/>
       <w:r>
         <w:rPr>
           <w:b/>
@@ -4485,7 +4558,6 @@
         </w:rPr>
         <w:t>CiudadNoEncontradaException</w:t>
       </w:r>
-      <w:bookmarkEnd w:id="5"/>
       <w:r>
         <w:rPr>
           <w:lang w:val="es-AR"/>
@@ -4525,8 +4597,8 @@
       </w:r>
     </w:p>
     <w:sectPr>
-      <w:headerReference w:type="default" r:id="rId23"/>
-      <w:footerReference w:type="default" r:id="rId24"/>
+      <w:headerReference w:type="default" r:id="rId24"/>
+      <w:footerReference w:type="default" r:id="rId25"/>
       <w:pgSz w:w="12240" w:h="15840"/>
       <w:pgMar w:top="1417" w:right="1701" w:bottom="851" w:left="1701" w:header="720" w:footer="720" w:gutter="0"/>
       <w:cols w:space="720"/>
@@ -4613,7 +4685,7 @@
         <w:noProof/>
         <w:lang w:val="es-ES"/>
       </w:rPr>
-      <w:t>12</w:t>
+      <w:t>9</w:t>
     </w:r>
     <w:r>
       <w:rPr>
@@ -6103,6 +6175,7 @@
     <w:rsid w:val="000A34CC"/>
     <w:rsid w:val="000E605C"/>
     <w:rsid w:val="00496086"/>
+    <w:rsid w:val="007846DA"/>
     <w:rsid w:val="00837E4E"/>
     <w:rsid w:val="00894C57"/>
     <w:rsid w:val="00A067F4"/>
@@ -6858,7 +6931,7 @@
 </file>
 
 <file path=customXml/itemProps2.xml><?xml version="1.0" encoding="utf-8"?>
-<ds:datastoreItem xmlns:ds="http://schemas.openxmlformats.org/officeDocument/2006/customXml" ds:itemID="{486DE193-CEE4-44CE-B325-8DE6FA17E505}">
+<ds:datastoreItem xmlns:ds="http://schemas.openxmlformats.org/officeDocument/2006/customXml" ds:itemID="{90B1DFC7-0A8D-42B4-AC58-114AA4D2F4C5}">
   <ds:schemaRefs>
     <ds:schemaRef ds:uri="http://schemas.openxmlformats.org/officeDocument/2006/bibliography"/>
   </ds:schemaRefs>

</xml_diff>